<commit_message>
update ChiPhiVanChuyen for denghithuchienhopdong
</commit_message>
<xml_diff>
--- a/public/template/DENGHI.docx
+++ b/public/template/DENGHI.docx
@@ -160,7 +160,25 @@
           <w:sz w:val="22"/>
           <w:szCs w:val="22"/>
         </w:rPr>
-        <w:t>${soHopDong}</w:t>
+        <w:t>${</w:t>
+      </w:r>
+      <w:proofErr w:type="spellStart"/>
+      <w:r>
+        <w:rPr>
+          <w:rFonts w:ascii="TCM Pro" w:hAnsi="TCM Pro" w:cs="Arial"/>
+          <w:sz w:val="22"/>
+          <w:szCs w:val="22"/>
+        </w:rPr>
+        <w:t>soHopDong</w:t>
+      </w:r>
+      <w:proofErr w:type="spellEnd"/>
+      <w:r>
+        <w:rPr>
+          <w:rFonts w:ascii="TCM Pro" w:hAnsi="TCM Pro" w:cs="Arial"/>
+          <w:sz w:val="22"/>
+          <w:szCs w:val="22"/>
+        </w:rPr>
+        <w:t>}</w:t>
       </w:r>
       <w:r>
         <w:rPr>
@@ -179,7 +197,25 @@
           <w:iCs/>
           <w:szCs w:val="22"/>
         </w:rPr>
-        <w:t xml:space="preserve">${ngay} </w:t>
+        <w:t>${</w:t>
+      </w:r>
+      <w:proofErr w:type="spellStart"/>
+      <w:r>
+        <w:rPr>
+          <w:rFonts w:ascii="TCM Pro" w:hAnsi="TCM Pro" w:cs="Arial"/>
+          <w:iCs/>
+          <w:szCs w:val="22"/>
+        </w:rPr>
+        <w:t>ngay</w:t>
+      </w:r>
+      <w:proofErr w:type="spellEnd"/>
+      <w:r>
+        <w:rPr>
+          <w:rFonts w:ascii="TCM Pro" w:hAnsi="TCM Pro" w:cs="Arial"/>
+          <w:iCs/>
+          <w:szCs w:val="22"/>
+        </w:rPr>
+        <w:t xml:space="preserve">} </w:t>
       </w:r>
       <w:r>
         <w:t>THÁNG</w:t>
@@ -193,7 +229,25 @@
           <w:iCs/>
           <w:szCs w:val="22"/>
         </w:rPr>
-        <w:t xml:space="preserve">${thang} </w:t>
+        <w:t>${</w:t>
+      </w:r>
+      <w:proofErr w:type="spellStart"/>
+      <w:r>
+        <w:rPr>
+          <w:rFonts w:ascii="TCM Pro" w:hAnsi="TCM Pro" w:cs="Arial"/>
+          <w:iCs/>
+          <w:szCs w:val="22"/>
+        </w:rPr>
+        <w:t>thang</w:t>
+      </w:r>
+      <w:proofErr w:type="spellEnd"/>
+      <w:r>
+        <w:rPr>
+          <w:rFonts w:ascii="TCM Pro" w:hAnsi="TCM Pro" w:cs="Arial"/>
+          <w:iCs/>
+          <w:szCs w:val="22"/>
+        </w:rPr>
+        <w:t xml:space="preserve">} </w:t>
       </w:r>
       <w:r>
         <w:t xml:space="preserve">NĂM </w:t>
@@ -204,7 +258,25 @@
           <w:iCs/>
           <w:szCs w:val="22"/>
         </w:rPr>
-        <w:t>${nam}</w:t>
+        <w:t>${</w:t>
+      </w:r>
+      <w:proofErr w:type="spellStart"/>
+      <w:r>
+        <w:rPr>
+          <w:rFonts w:ascii="TCM Pro" w:hAnsi="TCM Pro" w:cs="Arial"/>
+          <w:iCs/>
+          <w:szCs w:val="22"/>
+        </w:rPr>
+        <w:t>nam</w:t>
+      </w:r>
+      <w:proofErr w:type="spellEnd"/>
+      <w:r>
+        <w:rPr>
+          <w:rFonts w:ascii="TCM Pro" w:hAnsi="TCM Pro" w:cs="Arial"/>
+          <w:iCs/>
+          <w:szCs w:val="22"/>
+        </w:rPr>
+        <w:t>}</w:t>
       </w:r>
     </w:p>
     <w:tbl>
@@ -273,6 +345,7 @@
               </w:rPr>
               <w:t xml:space="preserve">         </w:t>
             </w:r>
+            <w:proofErr w:type="spellStart"/>
             <w:r>
               <w:rPr>
                 <w:b/>
@@ -281,7 +354,62 @@
                 <w:sz w:val="20"/>
                 <w:szCs w:val="20"/>
               </w:rPr>
-              <w:t>Nguồn khách hàng:</w:t>
+              <w:t>Nguồn</w:t>
+            </w:r>
+            <w:proofErr w:type="spellEnd"/>
+            <w:r>
+              <w:rPr>
+                <w:b/>
+                <w:bCs/>
+                <w:color w:val="000000"/>
+                <w:sz w:val="20"/>
+                <w:szCs w:val="20"/>
+              </w:rPr>
+              <w:t xml:space="preserve"> </w:t>
+            </w:r>
+            <w:proofErr w:type="spellStart"/>
+            <w:r>
+              <w:rPr>
+                <w:b/>
+                <w:bCs/>
+                <w:color w:val="000000"/>
+                <w:sz w:val="20"/>
+                <w:szCs w:val="20"/>
+              </w:rPr>
+              <w:t>khách</w:t>
+            </w:r>
+            <w:proofErr w:type="spellEnd"/>
+            <w:r>
+              <w:rPr>
+                <w:b/>
+                <w:bCs/>
+                <w:color w:val="000000"/>
+                <w:sz w:val="20"/>
+                <w:szCs w:val="20"/>
+              </w:rPr>
+              <w:t xml:space="preserve"> </w:t>
+            </w:r>
+            <w:proofErr w:type="spellStart"/>
+            <w:r>
+              <w:rPr>
+                <w:b/>
+                <w:bCs/>
+                <w:color w:val="000000"/>
+                <w:sz w:val="20"/>
+                <w:szCs w:val="20"/>
+              </w:rPr>
+              <w:t>hàng</w:t>
+            </w:r>
+            <w:proofErr w:type="spellEnd"/>
+            <w:r>
+              <w:rPr>
+                <w:b/>
+                <w:bCs/>
+                <w:color w:val="000000"/>
+                <w:sz w:val="20"/>
+                <w:szCs w:val="20"/>
+              </w:rPr>
+              <w:t>:</w:t>
             </w:r>
             <w:r>
               <w:rPr>
@@ -300,6 +428,7 @@
               </w:rPr>
               <w:t>${</w:t>
             </w:r>
+            <w:proofErr w:type="spellStart"/>
             <w:r>
               <w:rPr>
                 <w:b/>
@@ -309,6 +438,7 @@
               </w:rPr>
               <w:t>nguonKH</w:t>
             </w:r>
+            <w:proofErr w:type="spellEnd"/>
             <w:r>
               <w:rPr>
                 <w:b/>
@@ -347,14 +477,70 @@
                       <w:szCs w:val="20"/>
                     </w:rPr>
                   </w:pPr>
-                  <w:r>
-                    <w:rPr>
-                      <w:color w:val="000000"/>
-                      <w:sz w:val="20"/>
-                      <w:szCs w:val="20"/>
-                    </w:rPr>
-                    <w:t>Khách hàng cá nhân</w:t>
-                  </w:r>
+                  <w:proofErr w:type="spellStart"/>
+                  <w:r>
+                    <w:rPr>
+                      <w:color w:val="000000"/>
+                      <w:sz w:val="20"/>
+                      <w:szCs w:val="20"/>
+                    </w:rPr>
+                    <w:t>Khách</w:t>
+                  </w:r>
+                  <w:proofErr w:type="spellEnd"/>
+                  <w:r>
+                    <w:rPr>
+                      <w:color w:val="000000"/>
+                      <w:sz w:val="20"/>
+                      <w:szCs w:val="20"/>
+                    </w:rPr>
+                    <w:t xml:space="preserve"> </w:t>
+                  </w:r>
+                  <w:proofErr w:type="spellStart"/>
+                  <w:r>
+                    <w:rPr>
+                      <w:color w:val="000000"/>
+                      <w:sz w:val="20"/>
+                      <w:szCs w:val="20"/>
+                    </w:rPr>
+                    <w:t>hàng</w:t>
+                  </w:r>
+                  <w:proofErr w:type="spellEnd"/>
+                  <w:r>
+                    <w:rPr>
+                      <w:color w:val="000000"/>
+                      <w:sz w:val="20"/>
+                      <w:szCs w:val="20"/>
+                    </w:rPr>
+                    <w:t xml:space="preserve"> </w:t>
+                  </w:r>
+                  <w:proofErr w:type="spellStart"/>
+                  <w:r>
+                    <w:rPr>
+                      <w:color w:val="000000"/>
+                      <w:sz w:val="20"/>
+                      <w:szCs w:val="20"/>
+                    </w:rPr>
+                    <w:t>cá</w:t>
+                  </w:r>
+                  <w:proofErr w:type="spellEnd"/>
+                  <w:r>
+                    <w:rPr>
+                      <w:color w:val="000000"/>
+                      <w:sz w:val="20"/>
+                      <w:szCs w:val="20"/>
+                    </w:rPr>
+                    <w:t xml:space="preserve"> </w:t>
+                  </w:r>
+                  <w:proofErr w:type="spellStart"/>
+                  <w:r>
+                    <w:rPr>
+                      <w:color w:val="000000"/>
+                      <w:sz w:val="20"/>
+                      <w:szCs w:val="20"/>
+                    </w:rPr>
+                    <w:t>nhân</w:t>
+                  </w:r>
+                  <w:proofErr w:type="spellEnd"/>
                 </w:p>
               </w:tc>
               <w:tc>
@@ -374,14 +560,70 @@
                       <w:szCs w:val="20"/>
                     </w:rPr>
                   </w:pPr>
-                  <w:r>
-                    <w:rPr>
-                      <w:color w:val="000000"/>
-                      <w:sz w:val="20"/>
-                      <w:szCs w:val="20"/>
-                    </w:rPr>
-                    <w:t>Khách hàng doanh nghiệp</w:t>
-                  </w:r>
+                  <w:proofErr w:type="spellStart"/>
+                  <w:r>
+                    <w:rPr>
+                      <w:color w:val="000000"/>
+                      <w:sz w:val="20"/>
+                      <w:szCs w:val="20"/>
+                    </w:rPr>
+                    <w:t>Khách</w:t>
+                  </w:r>
+                  <w:proofErr w:type="spellEnd"/>
+                  <w:r>
+                    <w:rPr>
+                      <w:color w:val="000000"/>
+                      <w:sz w:val="20"/>
+                      <w:szCs w:val="20"/>
+                    </w:rPr>
+                    <w:t xml:space="preserve"> </w:t>
+                  </w:r>
+                  <w:proofErr w:type="spellStart"/>
+                  <w:r>
+                    <w:rPr>
+                      <w:color w:val="000000"/>
+                      <w:sz w:val="20"/>
+                      <w:szCs w:val="20"/>
+                    </w:rPr>
+                    <w:t>hàng</w:t>
+                  </w:r>
+                  <w:proofErr w:type="spellEnd"/>
+                  <w:r>
+                    <w:rPr>
+                      <w:color w:val="000000"/>
+                      <w:sz w:val="20"/>
+                      <w:szCs w:val="20"/>
+                    </w:rPr>
+                    <w:t xml:space="preserve"> </w:t>
+                  </w:r>
+                  <w:proofErr w:type="spellStart"/>
+                  <w:r>
+                    <w:rPr>
+                      <w:color w:val="000000"/>
+                      <w:sz w:val="20"/>
+                      <w:szCs w:val="20"/>
+                    </w:rPr>
+                    <w:t>doanh</w:t>
+                  </w:r>
+                  <w:proofErr w:type="spellEnd"/>
+                  <w:r>
+                    <w:rPr>
+                      <w:color w:val="000000"/>
+                      <w:sz w:val="20"/>
+                      <w:szCs w:val="20"/>
+                    </w:rPr>
+                    <w:t xml:space="preserve"> </w:t>
+                  </w:r>
+                  <w:proofErr w:type="spellStart"/>
+                  <w:r>
+                    <w:rPr>
+                      <w:color w:val="000000"/>
+                      <w:sz w:val="20"/>
+                      <w:szCs w:val="20"/>
+                    </w:rPr>
+                    <w:t>nghiệp</w:t>
+                  </w:r>
+                  <w:proofErr w:type="spellEnd"/>
                 </w:p>
               </w:tc>
             </w:tr>
@@ -403,13 +645,41 @@
                       <w:szCs w:val="20"/>
                     </w:rPr>
                   </w:pPr>
-                  <w:r>
-                    <w:rPr>
-                      <w:color w:val="000000"/>
-                      <w:sz w:val="20"/>
-                      <w:szCs w:val="20"/>
-                    </w:rPr>
-                    <w:t>Họ tên KH:</w:t>
+                  <w:proofErr w:type="spellStart"/>
+                  <w:r>
+                    <w:rPr>
+                      <w:color w:val="000000"/>
+                      <w:sz w:val="20"/>
+                      <w:szCs w:val="20"/>
+                    </w:rPr>
+                    <w:t>Họ</w:t>
+                  </w:r>
+                  <w:proofErr w:type="spellEnd"/>
+                  <w:r>
+                    <w:rPr>
+                      <w:color w:val="000000"/>
+                      <w:sz w:val="20"/>
+                      <w:szCs w:val="20"/>
+                    </w:rPr>
+                    <w:t xml:space="preserve"> </w:t>
+                  </w:r>
+                  <w:proofErr w:type="spellStart"/>
+                  <w:r>
+                    <w:rPr>
+                      <w:color w:val="000000"/>
+                      <w:sz w:val="20"/>
+                      <w:szCs w:val="20"/>
+                    </w:rPr>
+                    <w:t>tên</w:t>
+                  </w:r>
+                  <w:proofErr w:type="spellEnd"/>
+                  <w:r>
+                    <w:rPr>
+                      <w:color w:val="000000"/>
+                      <w:sz w:val="20"/>
+                      <w:szCs w:val="20"/>
+                    </w:rPr>
+                    <w:t xml:space="preserve"> KH:</w:t>
                   </w:r>
                   <w:r>
                     <w:rPr>
@@ -441,14 +711,16 @@
                       <w:szCs w:val="20"/>
                     </w:rPr>
                   </w:pPr>
-                  <w:r>
-                    <w:rPr>
-                      <w:color w:val="000000"/>
-                      <w:sz w:val="20"/>
-                      <w:szCs w:val="20"/>
-                    </w:rPr>
-                    <w:t>Địa chỉ:</w:t>
-                  </w:r>
+                  <w:proofErr w:type="spellStart"/>
+                  <w:r>
+                    <w:rPr>
+                      <w:color w:val="000000"/>
+                      <w:sz w:val="20"/>
+                      <w:szCs w:val="20"/>
+                    </w:rPr>
+                    <w:t>Địa</w:t>
+                  </w:r>
+                  <w:proofErr w:type="spellEnd"/>
                   <w:r>
                     <w:rPr>
                       <w:color w:val="000000"/>
@@ -457,13 +729,57 @@
                     </w:rPr>
                     <w:t xml:space="preserve"> </w:t>
                   </w:r>
-                  <w:r>
-                    <w:rPr>
-                      <w:color w:val="000000"/>
-                      <w:sz w:val="20"/>
-                      <w:szCs w:val="20"/>
-                    </w:rPr>
-                    <w:t>${diaChi}</w:t>
+                  <w:proofErr w:type="spellStart"/>
+                  <w:r>
+                    <w:rPr>
+                      <w:color w:val="000000"/>
+                      <w:sz w:val="20"/>
+                      <w:szCs w:val="20"/>
+                    </w:rPr>
+                    <w:t>chỉ</w:t>
+                  </w:r>
+                  <w:proofErr w:type="spellEnd"/>
+                  <w:r>
+                    <w:rPr>
+                      <w:color w:val="000000"/>
+                      <w:sz w:val="20"/>
+                      <w:szCs w:val="20"/>
+                    </w:rPr>
+                    <w:t>:</w:t>
+                  </w:r>
+                  <w:r>
+                    <w:rPr>
+                      <w:color w:val="000000"/>
+                      <w:sz w:val="20"/>
+                      <w:szCs w:val="20"/>
+                    </w:rPr>
+                    <w:t xml:space="preserve"> </w:t>
+                  </w:r>
+                  <w:r>
+                    <w:rPr>
+                      <w:color w:val="000000"/>
+                      <w:sz w:val="20"/>
+                      <w:szCs w:val="20"/>
+                    </w:rPr>
+                    <w:t>${</w:t>
+                  </w:r>
+                  <w:proofErr w:type="spellStart"/>
+                  <w:r>
+                    <w:rPr>
+                      <w:color w:val="000000"/>
+                      <w:sz w:val="20"/>
+                      <w:szCs w:val="20"/>
+                    </w:rPr>
+                    <w:t>diaChi</w:t>
+                  </w:r>
+                  <w:proofErr w:type="spellEnd"/>
+                  <w:r>
+                    <w:rPr>
+                      <w:color w:val="000000"/>
+                      <w:sz w:val="20"/>
+                      <w:szCs w:val="20"/>
+                    </w:rPr>
+                    <w:t>}</w:t>
                   </w:r>
                 </w:p>
                 <w:p>
@@ -479,14 +795,16 @@
                       <w:szCs w:val="20"/>
                     </w:rPr>
                   </w:pPr>
-                  <w:r>
-                    <w:rPr>
-                      <w:color w:val="000000"/>
-                      <w:sz w:val="20"/>
-                      <w:szCs w:val="20"/>
-                    </w:rPr>
-                    <w:t>Điện thoại:</w:t>
-                  </w:r>
+                  <w:proofErr w:type="spellStart"/>
+                  <w:r>
+                    <w:rPr>
+                      <w:color w:val="000000"/>
+                      <w:sz w:val="20"/>
+                      <w:szCs w:val="20"/>
+                    </w:rPr>
+                    <w:t>Điện</w:t>
+                  </w:r>
+                  <w:proofErr w:type="spellEnd"/>
                   <w:r>
                     <w:rPr>
                       <w:color w:val="000000"/>
@@ -495,13 +813,57 @@
                     </w:rPr>
                     <w:t xml:space="preserve"> </w:t>
                   </w:r>
-                  <w:r>
-                    <w:rPr>
-                      <w:color w:val="000000"/>
-                      <w:sz w:val="20"/>
-                      <w:szCs w:val="20"/>
-                    </w:rPr>
-                    <w:t>${dienThoai}</w:t>
+                  <w:proofErr w:type="spellStart"/>
+                  <w:r>
+                    <w:rPr>
+                      <w:color w:val="000000"/>
+                      <w:sz w:val="20"/>
+                      <w:szCs w:val="20"/>
+                    </w:rPr>
+                    <w:t>thoại</w:t>
+                  </w:r>
+                  <w:proofErr w:type="spellEnd"/>
+                  <w:r>
+                    <w:rPr>
+                      <w:color w:val="000000"/>
+                      <w:sz w:val="20"/>
+                      <w:szCs w:val="20"/>
+                    </w:rPr>
+                    <w:t>:</w:t>
+                  </w:r>
+                  <w:r>
+                    <w:rPr>
+                      <w:color w:val="000000"/>
+                      <w:sz w:val="20"/>
+                      <w:szCs w:val="20"/>
+                    </w:rPr>
+                    <w:t xml:space="preserve"> </w:t>
+                  </w:r>
+                  <w:r>
+                    <w:rPr>
+                      <w:color w:val="000000"/>
+                      <w:sz w:val="20"/>
+                      <w:szCs w:val="20"/>
+                    </w:rPr>
+                    <w:t>${</w:t>
+                  </w:r>
+                  <w:proofErr w:type="spellStart"/>
+                  <w:r>
+                    <w:rPr>
+                      <w:color w:val="000000"/>
+                      <w:sz w:val="20"/>
+                      <w:szCs w:val="20"/>
+                    </w:rPr>
+                    <w:t>dienThoai</w:t>
+                  </w:r>
+                  <w:proofErr w:type="spellEnd"/>
+                  <w:r>
+                    <w:rPr>
+                      <w:color w:val="000000"/>
+                      <w:sz w:val="20"/>
+                      <w:szCs w:val="20"/>
+                    </w:rPr>
+                    <w:t>}</w:t>
                   </w:r>
                 </w:p>
                 <w:p>
@@ -517,13 +879,23 @@
                       <w:szCs w:val="20"/>
                     </w:rPr>
                   </w:pPr>
-                  <w:r>
-                    <w:rPr>
-                      <w:color w:val="000000"/>
-                      <w:sz w:val="20"/>
-                      <w:szCs w:val="20"/>
-                    </w:rPr>
-                    <w:t>Số CMND</w:t>
+                  <w:proofErr w:type="spellStart"/>
+                  <w:r>
+                    <w:rPr>
+                      <w:color w:val="000000"/>
+                      <w:sz w:val="20"/>
+                      <w:szCs w:val="20"/>
+                    </w:rPr>
+                    <w:t>Số</w:t>
+                  </w:r>
+                  <w:proofErr w:type="spellEnd"/>
+                  <w:r>
+                    <w:rPr>
+                      <w:color w:val="000000"/>
+                      <w:sz w:val="20"/>
+                      <w:szCs w:val="20"/>
+                    </w:rPr>
+                    <w:t xml:space="preserve"> CMND</w:t>
                   </w:r>
                   <w:r>
                     <w:rPr>
@@ -539,7 +911,25 @@
                       <w:sz w:val="20"/>
                       <w:szCs w:val="20"/>
                     </w:rPr>
-                    <w:t>${cmnd}</w:t>
+                    <w:t>${</w:t>
+                  </w:r>
+                  <w:proofErr w:type="spellStart"/>
+                  <w:r>
+                    <w:rPr>
+                      <w:color w:val="000000"/>
+                      <w:sz w:val="20"/>
+                      <w:szCs w:val="20"/>
+                    </w:rPr>
+                    <w:t>cmnd</w:t>
+                  </w:r>
+                  <w:proofErr w:type="spellEnd"/>
+                  <w:r>
+                    <w:rPr>
+                      <w:color w:val="000000"/>
+                      <w:sz w:val="20"/>
+                      <w:szCs w:val="20"/>
+                    </w:rPr>
+                    <w:t>}</w:t>
                   </w:r>
                 </w:p>
                 <w:p>
@@ -551,14 +941,16 @@
                       <w:szCs w:val="20"/>
                     </w:rPr>
                   </w:pPr>
-                  <w:r>
-                    <w:rPr>
-                      <w:color w:val="000000"/>
-                      <w:sz w:val="20"/>
-                      <w:szCs w:val="20"/>
-                    </w:rPr>
-                    <w:t>Ngày cấp:</w:t>
-                  </w:r>
+                  <w:proofErr w:type="spellStart"/>
+                  <w:r>
+                    <w:rPr>
+                      <w:color w:val="000000"/>
+                      <w:sz w:val="20"/>
+                      <w:szCs w:val="20"/>
+                    </w:rPr>
+                    <w:t>Ngày</w:t>
+                  </w:r>
+                  <w:proofErr w:type="spellEnd"/>
                   <w:r>
                     <w:rPr>
                       <w:color w:val="000000"/>
@@ -567,6 +959,32 @@
                     </w:rPr>
                     <w:t xml:space="preserve"> </w:t>
                   </w:r>
+                  <w:proofErr w:type="spellStart"/>
+                  <w:r>
+                    <w:rPr>
+                      <w:color w:val="000000"/>
+                      <w:sz w:val="20"/>
+                      <w:szCs w:val="20"/>
+                    </w:rPr>
+                    <w:t>cấp</w:t>
+                  </w:r>
+                  <w:proofErr w:type="spellEnd"/>
+                  <w:r>
+                    <w:rPr>
+                      <w:color w:val="000000"/>
+                      <w:sz w:val="20"/>
+                      <w:szCs w:val="20"/>
+                    </w:rPr>
+                    <w:t>:</w:t>
+                  </w:r>
+                  <w:r>
+                    <w:rPr>
+                      <w:color w:val="000000"/>
+                      <w:sz w:val="20"/>
+                      <w:szCs w:val="20"/>
+                    </w:rPr>
+                    <w:t xml:space="preserve"> </w:t>
+                  </w:r>
                   <w:r>
                     <w:rPr>
                       <w:color w:val="000000"/>
@@ -575,6 +993,7 @@
                     </w:rPr>
                     <w:t>${</w:t>
                   </w:r>
+                  <w:proofErr w:type="spellStart"/>
                   <w:r>
                     <w:rPr>
                       <w:color w:val="000000"/>
@@ -583,6 +1002,7 @@
                     </w:rPr>
                     <w:t>ngayCap</w:t>
                   </w:r>
+                  <w:proofErr w:type="spellEnd"/>
                   <w:r>
                     <w:rPr>
                       <w:color w:val="000000"/>
@@ -605,16 +1025,52 @@
                       <w:sz w:val="20"/>
                       <w:szCs w:val="20"/>
                     </w:rPr>
-                    <w:t xml:space="preserve"> Nơi cấp:</w:t>
-                  </w:r>
-                  <w:r>
-                    <w:rPr>
-                      <w:color w:val="000000"/>
-                      <w:sz w:val="20"/>
-                      <w:szCs w:val="20"/>
-                    </w:rPr>
                     <w:t xml:space="preserve"> </w:t>
                   </w:r>
+                  <w:proofErr w:type="spellStart"/>
+                  <w:r>
+                    <w:rPr>
+                      <w:color w:val="000000"/>
+                      <w:sz w:val="20"/>
+                      <w:szCs w:val="20"/>
+                    </w:rPr>
+                    <w:t>Nơi</w:t>
+                  </w:r>
+                  <w:proofErr w:type="spellEnd"/>
+                  <w:r>
+                    <w:rPr>
+                      <w:color w:val="000000"/>
+                      <w:sz w:val="20"/>
+                      <w:szCs w:val="20"/>
+                    </w:rPr>
+                    <w:t xml:space="preserve"> </w:t>
+                  </w:r>
+                  <w:proofErr w:type="spellStart"/>
+                  <w:r>
+                    <w:rPr>
+                      <w:color w:val="000000"/>
+                      <w:sz w:val="20"/>
+                      <w:szCs w:val="20"/>
+                    </w:rPr>
+                    <w:t>cấp</w:t>
+                  </w:r>
+                  <w:proofErr w:type="spellEnd"/>
+                  <w:r>
+                    <w:rPr>
+                      <w:color w:val="000000"/>
+                      <w:sz w:val="20"/>
+                      <w:szCs w:val="20"/>
+                    </w:rPr>
+                    <w:t>:</w:t>
+                  </w:r>
+                  <w:r>
+                    <w:rPr>
+                      <w:color w:val="000000"/>
+                      <w:sz w:val="20"/>
+                      <w:szCs w:val="20"/>
+                    </w:rPr>
+                    <w:t xml:space="preserve"> </w:t>
+                  </w:r>
                   <w:r>
                     <w:rPr>
                       <w:color w:val="000000"/>
@@ -623,6 +1079,7 @@
                     </w:rPr>
                     <w:t>${</w:t>
                   </w:r>
+                  <w:proofErr w:type="spellStart"/>
                   <w:r>
                     <w:rPr>
                       <w:color w:val="000000"/>
@@ -631,6 +1088,7 @@
                     </w:rPr>
                     <w:t>noiCap</w:t>
                   </w:r>
+                  <w:proofErr w:type="spellEnd"/>
                   <w:r>
                     <w:rPr>
                       <w:color w:val="000000"/>
@@ -653,14 +1111,16 @@
                       <w:szCs w:val="20"/>
                     </w:rPr>
                   </w:pPr>
-                  <w:r>
-                    <w:rPr>
-                      <w:color w:val="000000"/>
-                      <w:sz w:val="20"/>
-                      <w:szCs w:val="20"/>
-                    </w:rPr>
-                    <w:t>Ngày sinh:</w:t>
-                  </w:r>
+                  <w:proofErr w:type="spellStart"/>
+                  <w:r>
+                    <w:rPr>
+                      <w:color w:val="000000"/>
+                      <w:sz w:val="20"/>
+                      <w:szCs w:val="20"/>
+                    </w:rPr>
+                    <w:t>Ngày</w:t>
+                  </w:r>
+                  <w:proofErr w:type="spellEnd"/>
                   <w:r>
                     <w:rPr>
                       <w:color w:val="000000"/>
@@ -669,13 +1129,57 @@
                     </w:rPr>
                     <w:t xml:space="preserve"> </w:t>
                   </w:r>
-                  <w:r>
-                    <w:rPr>
-                      <w:color w:val="000000"/>
-                      <w:sz w:val="20"/>
-                      <w:szCs w:val="20"/>
-                    </w:rPr>
-                    <w:t>${ngaySinh}</w:t>
+                  <w:proofErr w:type="spellStart"/>
+                  <w:r>
+                    <w:rPr>
+                      <w:color w:val="000000"/>
+                      <w:sz w:val="20"/>
+                      <w:szCs w:val="20"/>
+                    </w:rPr>
+                    <w:t>sinh</w:t>
+                  </w:r>
+                  <w:proofErr w:type="spellEnd"/>
+                  <w:r>
+                    <w:rPr>
+                      <w:color w:val="000000"/>
+                      <w:sz w:val="20"/>
+                      <w:szCs w:val="20"/>
+                    </w:rPr>
+                    <w:t>:</w:t>
+                  </w:r>
+                  <w:r>
+                    <w:rPr>
+                      <w:color w:val="000000"/>
+                      <w:sz w:val="20"/>
+                      <w:szCs w:val="20"/>
+                    </w:rPr>
+                    <w:t xml:space="preserve"> </w:t>
+                  </w:r>
+                  <w:r>
+                    <w:rPr>
+                      <w:color w:val="000000"/>
+                      <w:sz w:val="20"/>
+                      <w:szCs w:val="20"/>
+                    </w:rPr>
+                    <w:t>${</w:t>
+                  </w:r>
+                  <w:proofErr w:type="spellStart"/>
+                  <w:r>
+                    <w:rPr>
+                      <w:color w:val="000000"/>
+                      <w:sz w:val="20"/>
+                      <w:szCs w:val="20"/>
+                    </w:rPr>
+                    <w:t>ngaySinh</w:t>
+                  </w:r>
+                  <w:proofErr w:type="spellEnd"/>
+                  <w:r>
+                    <w:rPr>
+                      <w:color w:val="000000"/>
+                      <w:sz w:val="20"/>
+                      <w:szCs w:val="20"/>
+                    </w:rPr>
+                    <w:t>}</w:t>
                   </w:r>
                 </w:p>
                 <w:p>
@@ -691,13 +1195,77 @@
                       <w:szCs w:val="20"/>
                     </w:rPr>
                   </w:pPr>
-                  <w:r>
-                    <w:rPr>
-                      <w:color w:val="000000"/>
-                      <w:sz w:val="20"/>
-                      <w:szCs w:val="20"/>
-                    </w:rPr>
-                    <w:t>Người quản lý xe:</w:t>
+                  <w:proofErr w:type="spellStart"/>
+                  <w:r>
+                    <w:rPr>
+                      <w:color w:val="000000"/>
+                      <w:sz w:val="20"/>
+                      <w:szCs w:val="20"/>
+                    </w:rPr>
+                    <w:t>Người</w:t>
+                  </w:r>
+                  <w:proofErr w:type="spellEnd"/>
+                  <w:r>
+                    <w:rPr>
+                      <w:color w:val="000000"/>
+                      <w:sz w:val="20"/>
+                      <w:szCs w:val="20"/>
+                    </w:rPr>
+                    <w:t xml:space="preserve"> </w:t>
+                  </w:r>
+                  <w:proofErr w:type="spellStart"/>
+                  <w:r>
+                    <w:rPr>
+                      <w:color w:val="000000"/>
+                      <w:sz w:val="20"/>
+                      <w:szCs w:val="20"/>
+                    </w:rPr>
+                    <w:t>quản</w:t>
+                  </w:r>
+                  <w:proofErr w:type="spellEnd"/>
+                  <w:r>
+                    <w:rPr>
+                      <w:color w:val="000000"/>
+                      <w:sz w:val="20"/>
+                      <w:szCs w:val="20"/>
+                    </w:rPr>
+                    <w:t xml:space="preserve"> </w:t>
+                  </w:r>
+                  <w:proofErr w:type="spellStart"/>
+                  <w:r>
+                    <w:rPr>
+                      <w:color w:val="000000"/>
+                      <w:sz w:val="20"/>
+                      <w:szCs w:val="20"/>
+                    </w:rPr>
+                    <w:t>lý</w:t>
+                  </w:r>
+                  <w:proofErr w:type="spellEnd"/>
+                  <w:r>
+                    <w:rPr>
+                      <w:color w:val="000000"/>
+                      <w:sz w:val="20"/>
+                      <w:szCs w:val="20"/>
+                    </w:rPr>
+                    <w:t xml:space="preserve"> </w:t>
+                  </w:r>
+                  <w:proofErr w:type="spellStart"/>
+                  <w:r>
+                    <w:rPr>
+                      <w:color w:val="000000"/>
+                      <w:sz w:val="20"/>
+                      <w:szCs w:val="20"/>
+                    </w:rPr>
+                    <w:t>xe</w:t>
+                  </w:r>
+                  <w:proofErr w:type="spellEnd"/>
+                  <w:r>
+                    <w:rPr>
+                      <w:color w:val="000000"/>
+                      <w:sz w:val="20"/>
+                      <w:szCs w:val="20"/>
+                    </w:rPr>
+                    <w:t>:</w:t>
                   </w:r>
                   <w:r>
                     <w:rPr>
@@ -729,13 +1297,41 @@
                       <w:szCs w:val="20"/>
                     </w:rPr>
                   </w:pPr>
-                  <w:r>
-                    <w:rPr>
-                      <w:color w:val="000000"/>
-                      <w:sz w:val="20"/>
-                      <w:szCs w:val="20"/>
-                    </w:rPr>
-                    <w:t>Chức vụ:</w:t>
+                  <w:proofErr w:type="spellStart"/>
+                  <w:r>
+                    <w:rPr>
+                      <w:color w:val="000000"/>
+                      <w:sz w:val="20"/>
+                      <w:szCs w:val="20"/>
+                    </w:rPr>
+                    <w:t>Chức</w:t>
+                  </w:r>
+                  <w:proofErr w:type="spellEnd"/>
+                  <w:r>
+                    <w:rPr>
+                      <w:color w:val="000000"/>
+                      <w:sz w:val="20"/>
+                      <w:szCs w:val="20"/>
+                    </w:rPr>
+                    <w:t xml:space="preserve"> </w:t>
+                  </w:r>
+                  <w:proofErr w:type="spellStart"/>
+                  <w:r>
+                    <w:rPr>
+                      <w:color w:val="000000"/>
+                      <w:sz w:val="20"/>
+                      <w:szCs w:val="20"/>
+                    </w:rPr>
+                    <w:t>vụ</w:t>
+                  </w:r>
+                  <w:proofErr w:type="spellEnd"/>
+                  <w:r>
+                    <w:rPr>
+                      <w:color w:val="000000"/>
+                      <w:sz w:val="20"/>
+                      <w:szCs w:val="20"/>
+                    </w:rPr>
+                    <w:t>:</w:t>
                   </w:r>
                 </w:p>
               </w:tc>
@@ -756,13 +1352,59 @@
                       <w:szCs w:val="20"/>
                     </w:rPr>
                   </w:pPr>
-                  <w:r>
-                    <w:rPr>
-                      <w:color w:val="000000"/>
-                      <w:sz w:val="20"/>
-                      <w:szCs w:val="20"/>
-                    </w:rPr>
-                    <w:t>Tên đơn vị:</w:t>
+                  <w:proofErr w:type="spellStart"/>
+                  <w:r>
+                    <w:rPr>
+                      <w:color w:val="000000"/>
+                      <w:sz w:val="20"/>
+                      <w:szCs w:val="20"/>
+                    </w:rPr>
+                    <w:t>Tên</w:t>
+                  </w:r>
+                  <w:proofErr w:type="spellEnd"/>
+                  <w:r>
+                    <w:rPr>
+                      <w:color w:val="000000"/>
+                      <w:sz w:val="20"/>
+                      <w:szCs w:val="20"/>
+                    </w:rPr>
+                    <w:t xml:space="preserve"> </w:t>
+                  </w:r>
+                  <w:proofErr w:type="spellStart"/>
+                  <w:r>
+                    <w:rPr>
+                      <w:color w:val="000000"/>
+                      <w:sz w:val="20"/>
+                      <w:szCs w:val="20"/>
+                    </w:rPr>
+                    <w:t>đơn</w:t>
+                  </w:r>
+                  <w:proofErr w:type="spellEnd"/>
+                  <w:r>
+                    <w:rPr>
+                      <w:color w:val="000000"/>
+                      <w:sz w:val="20"/>
+                      <w:szCs w:val="20"/>
+                    </w:rPr>
+                    <w:t xml:space="preserve"> </w:t>
+                  </w:r>
+                  <w:proofErr w:type="spellStart"/>
+                  <w:r>
+                    <w:rPr>
+                      <w:color w:val="000000"/>
+                      <w:sz w:val="20"/>
+                      <w:szCs w:val="20"/>
+                    </w:rPr>
+                    <w:t>vị</w:t>
+                  </w:r>
+                  <w:proofErr w:type="spellEnd"/>
+                  <w:r>
+                    <w:rPr>
+                      <w:color w:val="000000"/>
+                      <w:sz w:val="20"/>
+                      <w:szCs w:val="20"/>
+                    </w:rPr>
+                    <w:t>:</w:t>
                   </w:r>
                 </w:p>
                 <w:p>
@@ -778,13 +1420,77 @@
                       <w:szCs w:val="20"/>
                     </w:rPr>
                   </w:pPr>
-                  <w:r>
-                    <w:rPr>
-                      <w:color w:val="000000"/>
-                      <w:sz w:val="20"/>
-                      <w:szCs w:val="20"/>
-                    </w:rPr>
-                    <w:t>Địa chỉ đơn vị:</w:t>
+                  <w:proofErr w:type="spellStart"/>
+                  <w:r>
+                    <w:rPr>
+                      <w:color w:val="000000"/>
+                      <w:sz w:val="20"/>
+                      <w:szCs w:val="20"/>
+                    </w:rPr>
+                    <w:t>Địa</w:t>
+                  </w:r>
+                  <w:proofErr w:type="spellEnd"/>
+                  <w:r>
+                    <w:rPr>
+                      <w:color w:val="000000"/>
+                      <w:sz w:val="20"/>
+                      <w:szCs w:val="20"/>
+                    </w:rPr>
+                    <w:t xml:space="preserve"> </w:t>
+                  </w:r>
+                  <w:proofErr w:type="spellStart"/>
+                  <w:r>
+                    <w:rPr>
+                      <w:color w:val="000000"/>
+                      <w:sz w:val="20"/>
+                      <w:szCs w:val="20"/>
+                    </w:rPr>
+                    <w:t>chỉ</w:t>
+                  </w:r>
+                  <w:proofErr w:type="spellEnd"/>
+                  <w:r>
+                    <w:rPr>
+                      <w:color w:val="000000"/>
+                      <w:sz w:val="20"/>
+                      <w:szCs w:val="20"/>
+                    </w:rPr>
+                    <w:t xml:space="preserve"> </w:t>
+                  </w:r>
+                  <w:proofErr w:type="spellStart"/>
+                  <w:r>
+                    <w:rPr>
+                      <w:color w:val="000000"/>
+                      <w:sz w:val="20"/>
+                      <w:szCs w:val="20"/>
+                    </w:rPr>
+                    <w:t>đơn</w:t>
+                  </w:r>
+                  <w:proofErr w:type="spellEnd"/>
+                  <w:r>
+                    <w:rPr>
+                      <w:color w:val="000000"/>
+                      <w:sz w:val="20"/>
+                      <w:szCs w:val="20"/>
+                    </w:rPr>
+                    <w:t xml:space="preserve"> </w:t>
+                  </w:r>
+                  <w:proofErr w:type="spellStart"/>
+                  <w:r>
+                    <w:rPr>
+                      <w:color w:val="000000"/>
+                      <w:sz w:val="20"/>
+                      <w:szCs w:val="20"/>
+                    </w:rPr>
+                    <w:t>vị</w:t>
+                  </w:r>
+                  <w:proofErr w:type="spellEnd"/>
+                  <w:r>
+                    <w:rPr>
+                      <w:color w:val="000000"/>
+                      <w:sz w:val="20"/>
+                      <w:szCs w:val="20"/>
+                    </w:rPr>
+                    <w:t>:</w:t>
                   </w:r>
                   <w:r>
                     <w:rPr>
@@ -808,13 +1514,59 @@
                       <w:szCs w:val="20"/>
                     </w:rPr>
                   </w:pPr>
-                  <w:r>
-                    <w:rPr>
-                      <w:color w:val="000000"/>
-                      <w:sz w:val="20"/>
-                      <w:szCs w:val="20"/>
-                    </w:rPr>
-                    <w:t>Mã số thuế:</w:t>
+                  <w:proofErr w:type="spellStart"/>
+                  <w:r>
+                    <w:rPr>
+                      <w:color w:val="000000"/>
+                      <w:sz w:val="20"/>
+                      <w:szCs w:val="20"/>
+                    </w:rPr>
+                    <w:t>Mã</w:t>
+                  </w:r>
+                  <w:proofErr w:type="spellEnd"/>
+                  <w:r>
+                    <w:rPr>
+                      <w:color w:val="000000"/>
+                      <w:sz w:val="20"/>
+                      <w:szCs w:val="20"/>
+                    </w:rPr>
+                    <w:t xml:space="preserve"> </w:t>
+                  </w:r>
+                  <w:proofErr w:type="spellStart"/>
+                  <w:r>
+                    <w:rPr>
+                      <w:color w:val="000000"/>
+                      <w:sz w:val="20"/>
+                      <w:szCs w:val="20"/>
+                    </w:rPr>
+                    <w:t>số</w:t>
+                  </w:r>
+                  <w:proofErr w:type="spellEnd"/>
+                  <w:r>
+                    <w:rPr>
+                      <w:color w:val="000000"/>
+                      <w:sz w:val="20"/>
+                      <w:szCs w:val="20"/>
+                    </w:rPr>
+                    <w:t xml:space="preserve"> </w:t>
+                  </w:r>
+                  <w:proofErr w:type="spellStart"/>
+                  <w:r>
+                    <w:rPr>
+                      <w:color w:val="000000"/>
+                      <w:sz w:val="20"/>
+                      <w:szCs w:val="20"/>
+                    </w:rPr>
+                    <w:t>thuế</w:t>
+                  </w:r>
+                  <w:proofErr w:type="spellEnd"/>
+                  <w:r>
+                    <w:rPr>
+                      <w:color w:val="000000"/>
+                      <w:sz w:val="20"/>
+                      <w:szCs w:val="20"/>
+                    </w:rPr>
+                    <w:t>:</w:t>
                   </w:r>
                   <w:r>
                     <w:rPr>
@@ -838,13 +1590,59 @@
                       <w:szCs w:val="20"/>
                     </w:rPr>
                   </w:pPr>
-                  <w:r>
-                    <w:rPr>
-                      <w:color w:val="000000"/>
-                      <w:sz w:val="20"/>
-                      <w:szCs w:val="20"/>
-                    </w:rPr>
-                    <w:t>Người đại diện:</w:t>
+                  <w:proofErr w:type="spellStart"/>
+                  <w:r>
+                    <w:rPr>
+                      <w:color w:val="000000"/>
+                      <w:sz w:val="20"/>
+                      <w:szCs w:val="20"/>
+                    </w:rPr>
+                    <w:t>Người</w:t>
+                  </w:r>
+                  <w:proofErr w:type="spellEnd"/>
+                  <w:r>
+                    <w:rPr>
+                      <w:color w:val="000000"/>
+                      <w:sz w:val="20"/>
+                      <w:szCs w:val="20"/>
+                    </w:rPr>
+                    <w:t xml:space="preserve"> </w:t>
+                  </w:r>
+                  <w:proofErr w:type="spellStart"/>
+                  <w:r>
+                    <w:rPr>
+                      <w:color w:val="000000"/>
+                      <w:sz w:val="20"/>
+                      <w:szCs w:val="20"/>
+                    </w:rPr>
+                    <w:t>đại</w:t>
+                  </w:r>
+                  <w:proofErr w:type="spellEnd"/>
+                  <w:r>
+                    <w:rPr>
+                      <w:color w:val="000000"/>
+                      <w:sz w:val="20"/>
+                      <w:szCs w:val="20"/>
+                    </w:rPr>
+                    <w:t xml:space="preserve"> </w:t>
+                  </w:r>
+                  <w:proofErr w:type="spellStart"/>
+                  <w:r>
+                    <w:rPr>
+                      <w:color w:val="000000"/>
+                      <w:sz w:val="20"/>
+                      <w:szCs w:val="20"/>
+                    </w:rPr>
+                    <w:t>diện</w:t>
+                  </w:r>
+                  <w:proofErr w:type="spellEnd"/>
+                  <w:r>
+                    <w:rPr>
+                      <w:color w:val="000000"/>
+                      <w:sz w:val="20"/>
+                      <w:szCs w:val="20"/>
+                    </w:rPr>
+                    <w:t>:</w:t>
                   </w:r>
                   <w:r>
                     <w:rPr>
@@ -868,13 +1666,77 @@
                       <w:szCs w:val="20"/>
                     </w:rPr>
                   </w:pPr>
-                  <w:r>
-                    <w:rPr>
-                      <w:color w:val="000000"/>
-                      <w:sz w:val="20"/>
-                      <w:szCs w:val="20"/>
-                    </w:rPr>
-                    <w:t>Người quản lý xe:</w:t>
+                  <w:proofErr w:type="spellStart"/>
+                  <w:r>
+                    <w:rPr>
+                      <w:color w:val="000000"/>
+                      <w:sz w:val="20"/>
+                      <w:szCs w:val="20"/>
+                    </w:rPr>
+                    <w:t>Người</w:t>
+                  </w:r>
+                  <w:proofErr w:type="spellEnd"/>
+                  <w:r>
+                    <w:rPr>
+                      <w:color w:val="000000"/>
+                      <w:sz w:val="20"/>
+                      <w:szCs w:val="20"/>
+                    </w:rPr>
+                    <w:t xml:space="preserve"> </w:t>
+                  </w:r>
+                  <w:proofErr w:type="spellStart"/>
+                  <w:r>
+                    <w:rPr>
+                      <w:color w:val="000000"/>
+                      <w:sz w:val="20"/>
+                      <w:szCs w:val="20"/>
+                    </w:rPr>
+                    <w:t>quản</w:t>
+                  </w:r>
+                  <w:proofErr w:type="spellEnd"/>
+                  <w:r>
+                    <w:rPr>
+                      <w:color w:val="000000"/>
+                      <w:sz w:val="20"/>
+                      <w:szCs w:val="20"/>
+                    </w:rPr>
+                    <w:t xml:space="preserve"> </w:t>
+                  </w:r>
+                  <w:proofErr w:type="spellStart"/>
+                  <w:r>
+                    <w:rPr>
+                      <w:color w:val="000000"/>
+                      <w:sz w:val="20"/>
+                      <w:szCs w:val="20"/>
+                    </w:rPr>
+                    <w:t>lý</w:t>
+                  </w:r>
+                  <w:proofErr w:type="spellEnd"/>
+                  <w:r>
+                    <w:rPr>
+                      <w:color w:val="000000"/>
+                      <w:sz w:val="20"/>
+                      <w:szCs w:val="20"/>
+                    </w:rPr>
+                    <w:t xml:space="preserve"> </w:t>
+                  </w:r>
+                  <w:proofErr w:type="spellStart"/>
+                  <w:r>
+                    <w:rPr>
+                      <w:color w:val="000000"/>
+                      <w:sz w:val="20"/>
+                      <w:szCs w:val="20"/>
+                    </w:rPr>
+                    <w:t>xe</w:t>
+                  </w:r>
+                  <w:proofErr w:type="spellEnd"/>
+                  <w:r>
+                    <w:rPr>
+                      <w:color w:val="000000"/>
+                      <w:sz w:val="20"/>
+                      <w:szCs w:val="20"/>
+                    </w:rPr>
+                    <w:t>:</w:t>
                   </w:r>
                 </w:p>
                 <w:p>
@@ -886,13 +1748,41 @@
                       <w:szCs w:val="20"/>
                     </w:rPr>
                   </w:pPr>
-                  <w:r>
-                    <w:rPr>
-                      <w:color w:val="000000"/>
-                      <w:sz w:val="20"/>
-                      <w:szCs w:val="20"/>
-                    </w:rPr>
-                    <w:t>Chức vụ:</w:t>
+                  <w:proofErr w:type="spellStart"/>
+                  <w:r>
+                    <w:rPr>
+                      <w:color w:val="000000"/>
+                      <w:sz w:val="20"/>
+                      <w:szCs w:val="20"/>
+                    </w:rPr>
+                    <w:t>Chức</w:t>
+                  </w:r>
+                  <w:proofErr w:type="spellEnd"/>
+                  <w:r>
+                    <w:rPr>
+                      <w:color w:val="000000"/>
+                      <w:sz w:val="20"/>
+                      <w:szCs w:val="20"/>
+                    </w:rPr>
+                    <w:t xml:space="preserve"> </w:t>
+                  </w:r>
+                  <w:proofErr w:type="spellStart"/>
+                  <w:r>
+                    <w:rPr>
+                      <w:color w:val="000000"/>
+                      <w:sz w:val="20"/>
+                      <w:szCs w:val="20"/>
+                    </w:rPr>
+                    <w:t>vụ</w:t>
+                  </w:r>
+                  <w:proofErr w:type="spellEnd"/>
+                  <w:r>
+                    <w:rPr>
+                      <w:color w:val="000000"/>
+                      <w:sz w:val="20"/>
+                      <w:szCs w:val="20"/>
+                    </w:rPr>
+                    <w:t>:</w:t>
                   </w:r>
                 </w:p>
                 <w:p>
@@ -920,13 +1810,41 @@
                     </w:rPr>
                     <w:t xml:space="preserve">                        </w:t>
                   </w:r>
-                  <w:r>
-                    <w:rPr>
-                      <w:color w:val="000000"/>
-                      <w:sz w:val="20"/>
-                      <w:szCs w:val="20"/>
-                    </w:rPr>
-                    <w:t>Ngày cấp:</w:t>
+                  <w:proofErr w:type="spellStart"/>
+                  <w:r>
+                    <w:rPr>
+                      <w:color w:val="000000"/>
+                      <w:sz w:val="20"/>
+                      <w:szCs w:val="20"/>
+                    </w:rPr>
+                    <w:t>Ngày</w:t>
+                  </w:r>
+                  <w:proofErr w:type="spellEnd"/>
+                  <w:r>
+                    <w:rPr>
+                      <w:color w:val="000000"/>
+                      <w:sz w:val="20"/>
+                      <w:szCs w:val="20"/>
+                    </w:rPr>
+                    <w:t xml:space="preserve"> </w:t>
+                  </w:r>
+                  <w:proofErr w:type="spellStart"/>
+                  <w:r>
+                    <w:rPr>
+                      <w:color w:val="000000"/>
+                      <w:sz w:val="20"/>
+                      <w:szCs w:val="20"/>
+                    </w:rPr>
+                    <w:t>cấp</w:t>
+                  </w:r>
+                  <w:proofErr w:type="spellEnd"/>
+                  <w:r>
+                    <w:rPr>
+                      <w:color w:val="000000"/>
+                      <w:sz w:val="20"/>
+                      <w:szCs w:val="20"/>
+                    </w:rPr>
+                    <w:t>:</w:t>
                   </w:r>
                   <w:r>
                     <w:rPr>
@@ -942,7 +1860,43 @@
                       <w:sz w:val="20"/>
                       <w:szCs w:val="20"/>
                     </w:rPr>
-                    <w:t xml:space="preserve"> Nơi cấp:</w:t>
+                    <w:t xml:space="preserve"> </w:t>
+                  </w:r>
+                  <w:proofErr w:type="spellStart"/>
+                  <w:r>
+                    <w:rPr>
+                      <w:color w:val="000000"/>
+                      <w:sz w:val="20"/>
+                      <w:szCs w:val="20"/>
+                    </w:rPr>
+                    <w:t>Nơi</w:t>
+                  </w:r>
+                  <w:proofErr w:type="spellEnd"/>
+                  <w:r>
+                    <w:rPr>
+                      <w:color w:val="000000"/>
+                      <w:sz w:val="20"/>
+                      <w:szCs w:val="20"/>
+                    </w:rPr>
+                    <w:t xml:space="preserve"> </w:t>
+                  </w:r>
+                  <w:proofErr w:type="spellStart"/>
+                  <w:r>
+                    <w:rPr>
+                      <w:color w:val="000000"/>
+                      <w:sz w:val="20"/>
+                      <w:szCs w:val="20"/>
+                    </w:rPr>
+                    <w:t>cấp</w:t>
+                  </w:r>
+                  <w:proofErr w:type="spellEnd"/>
+                  <w:r>
+                    <w:rPr>
+                      <w:color w:val="000000"/>
+                      <w:sz w:val="20"/>
+                      <w:szCs w:val="20"/>
+                    </w:rPr>
+                    <w:t>:</w:t>
                   </w:r>
                 </w:p>
                 <w:p>
@@ -958,14 +1912,52 @@
                       <w:szCs w:val="20"/>
                     </w:rPr>
                   </w:pPr>
-                  <w:r>
-                    <w:rPr>
-                      <w:color w:val="000000"/>
-                      <w:sz w:val="20"/>
-                      <w:szCs w:val="20"/>
-                    </w:rPr>
-                    <w:t>Số điện thoại</w:t>
-                  </w:r>
+                  <w:proofErr w:type="spellStart"/>
+                  <w:r>
+                    <w:rPr>
+                      <w:color w:val="000000"/>
+                      <w:sz w:val="20"/>
+                      <w:szCs w:val="20"/>
+                    </w:rPr>
+                    <w:t>Số</w:t>
+                  </w:r>
+                  <w:proofErr w:type="spellEnd"/>
+                  <w:r>
+                    <w:rPr>
+                      <w:color w:val="000000"/>
+                      <w:sz w:val="20"/>
+                      <w:szCs w:val="20"/>
+                    </w:rPr>
+                    <w:t xml:space="preserve"> </w:t>
+                  </w:r>
+                  <w:proofErr w:type="spellStart"/>
+                  <w:r>
+                    <w:rPr>
+                      <w:color w:val="000000"/>
+                      <w:sz w:val="20"/>
+                      <w:szCs w:val="20"/>
+                    </w:rPr>
+                    <w:t>điện</w:t>
+                  </w:r>
+                  <w:proofErr w:type="spellEnd"/>
+                  <w:r>
+                    <w:rPr>
+                      <w:color w:val="000000"/>
+                      <w:sz w:val="20"/>
+                      <w:szCs w:val="20"/>
+                    </w:rPr>
+                    <w:t xml:space="preserve"> </w:t>
+                  </w:r>
+                  <w:proofErr w:type="spellStart"/>
+                  <w:r>
+                    <w:rPr>
+                      <w:color w:val="000000"/>
+                      <w:sz w:val="20"/>
+                      <w:szCs w:val="20"/>
+                    </w:rPr>
+                    <w:t>thoại</w:t>
+                  </w:r>
+                  <w:proofErr w:type="spellEnd"/>
                   <w:r>
                     <w:rPr>
                       <w:color w:val="000000"/>
@@ -1070,32 +2062,17 @@
                 <w:szCs w:val="20"/>
               </w:rPr>
             </w:pPr>
-            <w:r>
-              <w:rPr>
-                <w:b/>
-                <w:color w:val="000000"/>
-                <w:sz w:val="20"/>
-                <w:szCs w:val="20"/>
-              </w:rPr>
-              <w:t xml:space="preserve">Tên xe: </w:t>
-            </w:r>
-            <w:r>
-              <w:rPr>
-                <w:color w:val="000000"/>
-                <w:sz w:val="20"/>
-                <w:szCs w:val="20"/>
-              </w:rPr>
-              <w:t>${phuLucLoaiXe}</w:t>
-            </w:r>
-            <w:r>
-              <w:rPr>
-                <w:b/>
-                <w:color w:val="000000"/>
-                <w:sz w:val="20"/>
-                <w:szCs w:val="20"/>
-              </w:rPr>
-              <w:t xml:space="preserve">                 Màu:</w:t>
-            </w:r>
+            <w:proofErr w:type="spellStart"/>
+            <w:r>
+              <w:rPr>
+                <w:b/>
+                <w:color w:val="000000"/>
+                <w:sz w:val="20"/>
+                <w:szCs w:val="20"/>
+              </w:rPr>
+              <w:t>Tên</w:t>
+            </w:r>
+            <w:proofErr w:type="spellEnd"/>
             <w:r>
               <w:rPr>
                 <w:b/>
@@ -1105,13 +2082,115 @@
               </w:rPr>
               <w:t xml:space="preserve"> </w:t>
             </w:r>
-            <w:r>
-              <w:rPr>
-                <w:color w:val="000000"/>
-                <w:sz w:val="20"/>
-                <w:szCs w:val="20"/>
-              </w:rPr>
-              <w:t>${mauXe}</w:t>
+            <w:proofErr w:type="spellStart"/>
+            <w:r>
+              <w:rPr>
+                <w:b/>
+                <w:color w:val="000000"/>
+                <w:sz w:val="20"/>
+                <w:szCs w:val="20"/>
+              </w:rPr>
+              <w:t>xe</w:t>
+            </w:r>
+            <w:proofErr w:type="spellEnd"/>
+            <w:r>
+              <w:rPr>
+                <w:b/>
+                <w:color w:val="000000"/>
+                <w:sz w:val="20"/>
+                <w:szCs w:val="20"/>
+              </w:rPr>
+              <w:t xml:space="preserve">: </w:t>
+            </w:r>
+            <w:r>
+              <w:rPr>
+                <w:color w:val="000000"/>
+                <w:sz w:val="20"/>
+                <w:szCs w:val="20"/>
+              </w:rPr>
+              <w:t>${</w:t>
+            </w:r>
+            <w:proofErr w:type="spellStart"/>
+            <w:r>
+              <w:rPr>
+                <w:color w:val="000000"/>
+                <w:sz w:val="20"/>
+                <w:szCs w:val="20"/>
+              </w:rPr>
+              <w:t>phuLucLoaiXe</w:t>
+            </w:r>
+            <w:proofErr w:type="spellEnd"/>
+            <w:r>
+              <w:rPr>
+                <w:color w:val="000000"/>
+                <w:sz w:val="20"/>
+                <w:szCs w:val="20"/>
+              </w:rPr>
+              <w:t>}</w:t>
+            </w:r>
+            <w:r>
+              <w:rPr>
+                <w:b/>
+                <w:color w:val="000000"/>
+                <w:sz w:val="20"/>
+                <w:szCs w:val="20"/>
+              </w:rPr>
+              <w:t xml:space="preserve">                 </w:t>
+            </w:r>
+            <w:proofErr w:type="spellStart"/>
+            <w:r>
+              <w:rPr>
+                <w:b/>
+                <w:color w:val="000000"/>
+                <w:sz w:val="20"/>
+                <w:szCs w:val="20"/>
+              </w:rPr>
+              <w:t>Màu</w:t>
+            </w:r>
+            <w:proofErr w:type="spellEnd"/>
+            <w:r>
+              <w:rPr>
+                <w:b/>
+                <w:color w:val="000000"/>
+                <w:sz w:val="20"/>
+                <w:szCs w:val="20"/>
+              </w:rPr>
+              <w:t>:</w:t>
+            </w:r>
+            <w:r>
+              <w:rPr>
+                <w:b/>
+                <w:color w:val="000000"/>
+                <w:sz w:val="20"/>
+                <w:szCs w:val="20"/>
+              </w:rPr>
+              <w:t xml:space="preserve"> </w:t>
+            </w:r>
+            <w:r>
+              <w:rPr>
+                <w:color w:val="000000"/>
+                <w:sz w:val="20"/>
+                <w:szCs w:val="20"/>
+              </w:rPr>
+              <w:t>${</w:t>
+            </w:r>
+            <w:proofErr w:type="spellStart"/>
+            <w:r>
+              <w:rPr>
+                <w:color w:val="000000"/>
+                <w:sz w:val="20"/>
+                <w:szCs w:val="20"/>
+              </w:rPr>
+              <w:t>mauXe</w:t>
+            </w:r>
+            <w:proofErr w:type="spellEnd"/>
+            <w:r>
+              <w:rPr>
+                <w:color w:val="000000"/>
+                <w:sz w:val="20"/>
+                <w:szCs w:val="20"/>
+              </w:rPr>
+              <w:t>}</w:t>
             </w:r>
             <w:r>
               <w:rPr>
@@ -1122,14 +2201,45 @@
               </w:rPr>
               <w:t xml:space="preserve">    </w:t>
             </w:r>
-            <w:r>
-              <w:rPr>
-                <w:b/>
-                <w:color w:val="000000"/>
-                <w:sz w:val="20"/>
-                <w:szCs w:val="20"/>
-              </w:rPr>
-              <w:t>Số lượng:</w:t>
+            <w:proofErr w:type="spellStart"/>
+            <w:r>
+              <w:rPr>
+                <w:b/>
+                <w:color w:val="000000"/>
+                <w:sz w:val="20"/>
+                <w:szCs w:val="20"/>
+              </w:rPr>
+              <w:t>Số</w:t>
+            </w:r>
+            <w:proofErr w:type="spellEnd"/>
+            <w:r>
+              <w:rPr>
+                <w:b/>
+                <w:color w:val="000000"/>
+                <w:sz w:val="20"/>
+                <w:szCs w:val="20"/>
+              </w:rPr>
+              <w:t xml:space="preserve"> </w:t>
+            </w:r>
+            <w:proofErr w:type="spellStart"/>
+            <w:r>
+              <w:rPr>
+                <w:b/>
+                <w:color w:val="000000"/>
+                <w:sz w:val="20"/>
+                <w:szCs w:val="20"/>
+              </w:rPr>
+              <w:t>lượng</w:t>
+            </w:r>
+            <w:proofErr w:type="spellEnd"/>
+            <w:r>
+              <w:rPr>
+                <w:b/>
+                <w:color w:val="000000"/>
+                <w:sz w:val="20"/>
+                <w:szCs w:val="20"/>
+              </w:rPr>
+              <w:t>:</w:t>
             </w:r>
             <w:r>
               <w:rPr>
@@ -1158,6 +2268,7 @@
                 <w:szCs w:val="20"/>
               </w:rPr>
             </w:pPr>
+            <w:proofErr w:type="spellStart"/>
             <w:r>
               <w:rPr>
                 <w:b/>
@@ -1167,14 +2278,55 @@
               </w:rPr>
               <w:t>Giá</w:t>
             </w:r>
-            <w:r>
-              <w:rPr>
-                <w:b/>
-                <w:color w:val="000000"/>
-                <w:sz w:val="20"/>
-                <w:szCs w:val="20"/>
-              </w:rPr>
-              <w:t xml:space="preserve"> niêm yết: </w:t>
+            <w:proofErr w:type="spellEnd"/>
+            <w:r>
+              <w:rPr>
+                <w:b/>
+                <w:color w:val="000000"/>
+                <w:sz w:val="20"/>
+                <w:szCs w:val="20"/>
+              </w:rPr>
+              <w:t xml:space="preserve"> </w:t>
+            </w:r>
+            <w:proofErr w:type="spellStart"/>
+            <w:r>
+              <w:rPr>
+                <w:b/>
+                <w:color w:val="000000"/>
+                <w:sz w:val="20"/>
+                <w:szCs w:val="20"/>
+              </w:rPr>
+              <w:t>niêm</w:t>
+            </w:r>
+            <w:proofErr w:type="spellEnd"/>
+            <w:r>
+              <w:rPr>
+                <w:b/>
+                <w:color w:val="000000"/>
+                <w:sz w:val="20"/>
+                <w:szCs w:val="20"/>
+              </w:rPr>
+              <w:t xml:space="preserve"> </w:t>
+            </w:r>
+            <w:proofErr w:type="spellStart"/>
+            <w:r>
+              <w:rPr>
+                <w:b/>
+                <w:color w:val="000000"/>
+                <w:sz w:val="20"/>
+                <w:szCs w:val="20"/>
+              </w:rPr>
+              <w:t>yết</w:t>
+            </w:r>
+            <w:proofErr w:type="spellEnd"/>
+            <w:r>
+              <w:rPr>
+                <w:b/>
+                <w:color w:val="000000"/>
+                <w:sz w:val="20"/>
+                <w:szCs w:val="20"/>
+              </w:rPr>
+              <w:t xml:space="preserve">: </w:t>
             </w:r>
             <w:r>
               <w:rPr>
@@ -1184,6 +2336,7 @@
               </w:rPr>
               <w:t>${</w:t>
             </w:r>
+            <w:proofErr w:type="spellStart"/>
             <w:r>
               <w:rPr>
                 <w:color w:val="000000"/>
@@ -1192,6 +2345,7 @@
               </w:rPr>
               <w:t>niemYet</w:t>
             </w:r>
+            <w:proofErr w:type="spellEnd"/>
             <w:r>
               <w:rPr>
                 <w:color w:val="000000"/>
@@ -1209,15 +2363,17 @@
               </w:rPr>
               <w:t xml:space="preserve">                 </w:t>
             </w:r>
-            <w:r>
-              <w:rPr>
-                <w:b/>
-                <w:color w:val="000000"/>
-                <w:sz w:val="20"/>
-                <w:szCs w:val="20"/>
-              </w:rPr>
-              <w:t>Chương trình HTV:</w:t>
-            </w:r>
+            <w:proofErr w:type="spellStart"/>
+            <w:r>
+              <w:rPr>
+                <w:b/>
+                <w:color w:val="000000"/>
+                <w:sz w:val="20"/>
+                <w:szCs w:val="20"/>
+              </w:rPr>
+              <w:t>Chương</w:t>
+            </w:r>
+            <w:proofErr w:type="spellEnd"/>
             <w:r>
               <w:rPr>
                 <w:b/>
@@ -1227,6 +2383,35 @@
               </w:rPr>
               <w:t xml:space="preserve"> </w:t>
             </w:r>
+            <w:proofErr w:type="spellStart"/>
+            <w:r>
+              <w:rPr>
+                <w:b/>
+                <w:color w:val="000000"/>
+                <w:sz w:val="20"/>
+                <w:szCs w:val="20"/>
+              </w:rPr>
+              <w:t>trình</w:t>
+            </w:r>
+            <w:proofErr w:type="spellEnd"/>
+            <w:r>
+              <w:rPr>
+                <w:b/>
+                <w:color w:val="000000"/>
+                <w:sz w:val="20"/>
+                <w:szCs w:val="20"/>
+              </w:rPr>
+              <w:t xml:space="preserve"> HTV:</w:t>
+            </w:r>
+            <w:r>
+              <w:rPr>
+                <w:b/>
+                <w:color w:val="000000"/>
+                <w:sz w:val="20"/>
+                <w:szCs w:val="20"/>
+              </w:rPr>
+              <w:t xml:space="preserve"> </w:t>
+            </w:r>
             <w:r>
               <w:rPr>
                 <w:bCs/>
@@ -1234,17 +2419,48 @@
                 <w:sz w:val="20"/>
                 <w:szCs w:val="20"/>
               </w:rPr>
-              <w:t>${htvSupport}</w:t>
-            </w:r>
-            <w:r>
-              <w:rPr>
-                <w:b/>
-                <w:color w:val="000000"/>
-                <w:sz w:val="20"/>
-                <w:szCs w:val="20"/>
-              </w:rPr>
-              <w:t xml:space="preserve">   Ngày</w:t>
-            </w:r>
+              <w:t>${</w:t>
+            </w:r>
+            <w:proofErr w:type="spellStart"/>
+            <w:r>
+              <w:rPr>
+                <w:bCs/>
+                <w:color w:val="000000"/>
+                <w:sz w:val="20"/>
+                <w:szCs w:val="20"/>
+              </w:rPr>
+              <w:t>htvSupport</w:t>
+            </w:r>
+            <w:proofErr w:type="spellEnd"/>
+            <w:r>
+              <w:rPr>
+                <w:bCs/>
+                <w:color w:val="000000"/>
+                <w:sz w:val="20"/>
+                <w:szCs w:val="20"/>
+              </w:rPr>
+              <w:t>}</w:t>
+            </w:r>
+            <w:r>
+              <w:rPr>
+                <w:b/>
+                <w:color w:val="000000"/>
+                <w:sz w:val="20"/>
+                <w:szCs w:val="20"/>
+              </w:rPr>
+              <w:t xml:space="preserve">   </w:t>
+            </w:r>
+            <w:proofErr w:type="spellStart"/>
+            <w:r>
+              <w:rPr>
+                <w:b/>
+                <w:color w:val="000000"/>
+                <w:sz w:val="20"/>
+                <w:szCs w:val="20"/>
+              </w:rPr>
+              <w:t>Ngày</w:t>
+            </w:r>
+            <w:proofErr w:type="spellEnd"/>
             <w:r>
               <w:rPr>
                 <w:b/>
@@ -1272,14 +2488,65 @@
                 <w:szCs w:val="20"/>
               </w:rPr>
             </w:pPr>
-            <w:r>
-              <w:rPr>
-                <w:b/>
-                <w:color w:val="000000"/>
-                <w:sz w:val="20"/>
-                <w:szCs w:val="20"/>
-              </w:rPr>
-              <w:t>Hình thức mua:</w:t>
+            <w:proofErr w:type="spellStart"/>
+            <w:r>
+              <w:rPr>
+                <w:b/>
+                <w:color w:val="000000"/>
+                <w:sz w:val="20"/>
+                <w:szCs w:val="20"/>
+              </w:rPr>
+              <w:t>Hình</w:t>
+            </w:r>
+            <w:proofErr w:type="spellEnd"/>
+            <w:r>
+              <w:rPr>
+                <w:b/>
+                <w:color w:val="000000"/>
+                <w:sz w:val="20"/>
+                <w:szCs w:val="20"/>
+              </w:rPr>
+              <w:t xml:space="preserve"> </w:t>
+            </w:r>
+            <w:proofErr w:type="spellStart"/>
+            <w:r>
+              <w:rPr>
+                <w:b/>
+                <w:color w:val="000000"/>
+                <w:sz w:val="20"/>
+                <w:szCs w:val="20"/>
+              </w:rPr>
+              <w:t>thức</w:t>
+            </w:r>
+            <w:proofErr w:type="spellEnd"/>
+            <w:r>
+              <w:rPr>
+                <w:b/>
+                <w:color w:val="000000"/>
+                <w:sz w:val="20"/>
+                <w:szCs w:val="20"/>
+              </w:rPr>
+              <w:t xml:space="preserve"> </w:t>
+            </w:r>
+            <w:proofErr w:type="spellStart"/>
+            <w:r>
+              <w:rPr>
+                <w:b/>
+                <w:color w:val="000000"/>
+                <w:sz w:val="20"/>
+                <w:szCs w:val="20"/>
+              </w:rPr>
+              <w:t>mua</w:t>
+            </w:r>
+            <w:proofErr w:type="spellEnd"/>
+            <w:r>
+              <w:rPr>
+                <w:b/>
+                <w:color w:val="000000"/>
+                <w:sz w:val="20"/>
+                <w:szCs w:val="20"/>
+              </w:rPr>
+              <w:t>:</w:t>
             </w:r>
             <w:r>
               <w:rPr>
@@ -1290,8 +2557,6 @@
               </w:rPr>
               <w:t xml:space="preserve">       </w:t>
             </w:r>
-            <w:bookmarkStart w:id="0" w:name="_GoBack"/>
-            <w:bookmarkEnd w:id="0"/>
             <w:r>
               <w:rPr>
                 <w:b/>
@@ -1308,7 +2573,27 @@
                 <w:sz w:val="20"/>
                 <w:szCs w:val="20"/>
               </w:rPr>
-              <w:t>${isTienMat}</w:t>
+              <w:t>${</w:t>
+            </w:r>
+            <w:proofErr w:type="spellStart"/>
+            <w:r>
+              <w:rPr>
+                <w:b/>
+                <w:color w:val="000000"/>
+                <w:sz w:val="20"/>
+                <w:szCs w:val="20"/>
+              </w:rPr>
+              <w:t>isTienMat</w:t>
+            </w:r>
+            <w:proofErr w:type="spellEnd"/>
+            <w:r>
+              <w:rPr>
+                <w:b/>
+                <w:color w:val="000000"/>
+                <w:sz w:val="20"/>
+                <w:szCs w:val="20"/>
+              </w:rPr>
+              <w:t>}</w:t>
             </w:r>
           </w:p>
           <w:p>
@@ -1328,31 +2613,100 @@
                 <w:szCs w:val="20"/>
               </w:rPr>
             </w:pPr>
-            <w:r>
-              <w:rPr>
-                <w:b/>
-                <w:color w:val="000000"/>
-                <w:sz w:val="20"/>
-                <w:szCs w:val="20"/>
-              </w:rPr>
-              <w:t xml:space="preserve">Đặt cọc: </w:t>
-            </w:r>
-            <w:r>
-              <w:rPr>
-                <w:color w:val="000000"/>
-                <w:sz w:val="20"/>
-                <w:szCs w:val="20"/>
-              </w:rPr>
-              <w:t>${tamUng}</w:t>
-            </w:r>
-            <w:r>
-              <w:rPr>
-                <w:b/>
-                <w:color w:val="000000"/>
-                <w:sz w:val="20"/>
-                <w:szCs w:val="20"/>
-              </w:rPr>
-              <w:t xml:space="preserve">   Ngày:</w:t>
+            <w:proofErr w:type="spellStart"/>
+            <w:r>
+              <w:rPr>
+                <w:b/>
+                <w:color w:val="000000"/>
+                <w:sz w:val="20"/>
+                <w:szCs w:val="20"/>
+              </w:rPr>
+              <w:t>Đặt</w:t>
+            </w:r>
+            <w:proofErr w:type="spellEnd"/>
+            <w:r>
+              <w:rPr>
+                <w:b/>
+                <w:color w:val="000000"/>
+                <w:sz w:val="20"/>
+                <w:szCs w:val="20"/>
+              </w:rPr>
+              <w:t xml:space="preserve"> </w:t>
+            </w:r>
+            <w:proofErr w:type="spellStart"/>
+            <w:r>
+              <w:rPr>
+                <w:b/>
+                <w:color w:val="000000"/>
+                <w:sz w:val="20"/>
+                <w:szCs w:val="20"/>
+              </w:rPr>
+              <w:t>cọc</w:t>
+            </w:r>
+            <w:proofErr w:type="spellEnd"/>
+            <w:r>
+              <w:rPr>
+                <w:b/>
+                <w:color w:val="000000"/>
+                <w:sz w:val="20"/>
+                <w:szCs w:val="20"/>
+              </w:rPr>
+              <w:t xml:space="preserve">: </w:t>
+            </w:r>
+            <w:r>
+              <w:rPr>
+                <w:color w:val="000000"/>
+                <w:sz w:val="20"/>
+                <w:szCs w:val="20"/>
+              </w:rPr>
+              <w:t>${</w:t>
+            </w:r>
+            <w:proofErr w:type="spellStart"/>
+            <w:r>
+              <w:rPr>
+                <w:color w:val="000000"/>
+                <w:sz w:val="20"/>
+                <w:szCs w:val="20"/>
+              </w:rPr>
+              <w:t>tamUng</w:t>
+            </w:r>
+            <w:proofErr w:type="spellEnd"/>
+            <w:r>
+              <w:rPr>
+                <w:color w:val="000000"/>
+                <w:sz w:val="20"/>
+                <w:szCs w:val="20"/>
+              </w:rPr>
+              <w:t>}</w:t>
+            </w:r>
+            <w:r>
+              <w:rPr>
+                <w:b/>
+                <w:color w:val="000000"/>
+                <w:sz w:val="20"/>
+                <w:szCs w:val="20"/>
+              </w:rPr>
+              <w:t xml:space="preserve">   </w:t>
+            </w:r>
+            <w:proofErr w:type="spellStart"/>
+            <w:r>
+              <w:rPr>
+                <w:b/>
+                <w:color w:val="000000"/>
+                <w:sz w:val="20"/>
+                <w:szCs w:val="20"/>
+              </w:rPr>
+              <w:t>Ngày</w:t>
+            </w:r>
+            <w:proofErr w:type="spellEnd"/>
+            <w:r>
+              <w:rPr>
+                <w:b/>
+                <w:color w:val="000000"/>
+                <w:sz w:val="20"/>
+                <w:szCs w:val="20"/>
+              </w:rPr>
+              <w:t>:</w:t>
             </w:r>
           </w:p>
           <w:p>
@@ -1379,7 +2733,47 @@
                 <w:sz w:val="20"/>
                 <w:szCs w:val="20"/>
               </w:rPr>
-              <w:t xml:space="preserve">HH môi giới:  </w:t>
+              <w:t xml:space="preserve">HH </w:t>
+            </w:r>
+            <w:proofErr w:type="spellStart"/>
+            <w:r>
+              <w:rPr>
+                <w:b/>
+                <w:color w:val="000000"/>
+                <w:sz w:val="20"/>
+                <w:szCs w:val="20"/>
+              </w:rPr>
+              <w:t>môi</w:t>
+            </w:r>
+            <w:proofErr w:type="spellEnd"/>
+            <w:r>
+              <w:rPr>
+                <w:b/>
+                <w:color w:val="000000"/>
+                <w:sz w:val="20"/>
+                <w:szCs w:val="20"/>
+              </w:rPr>
+              <w:t xml:space="preserve"> </w:t>
+            </w:r>
+            <w:proofErr w:type="spellStart"/>
+            <w:r>
+              <w:rPr>
+                <w:b/>
+                <w:color w:val="000000"/>
+                <w:sz w:val="20"/>
+                <w:szCs w:val="20"/>
+              </w:rPr>
+              <w:t>giới</w:t>
+            </w:r>
+            <w:proofErr w:type="spellEnd"/>
+            <w:r>
+              <w:rPr>
+                <w:b/>
+                <w:color w:val="000000"/>
+                <w:sz w:val="20"/>
+                <w:szCs w:val="20"/>
+              </w:rPr>
+              <w:t xml:space="preserve">:  </w:t>
             </w:r>
             <w:r>
               <w:rPr>
@@ -1389,13 +2783,23 @@
               </w:rPr>
               <w:t>${</w:t>
             </w:r>
-            <w:r>
-              <w:rPr>
-                <w:color w:val="000000"/>
-                <w:sz w:val="20"/>
-                <w:szCs w:val="20"/>
-              </w:rPr>
-              <w:t>moiGioi}</w:t>
+            <w:proofErr w:type="spellStart"/>
+            <w:r>
+              <w:rPr>
+                <w:color w:val="000000"/>
+                <w:sz w:val="20"/>
+                <w:szCs w:val="20"/>
+              </w:rPr>
+              <w:t>moiGioi</w:t>
+            </w:r>
+            <w:proofErr w:type="spellEnd"/>
+            <w:r>
+              <w:rPr>
+                <w:color w:val="000000"/>
+                <w:sz w:val="20"/>
+                <w:szCs w:val="20"/>
+              </w:rPr>
+              <w:t>}</w:t>
             </w:r>
             <w:r>
               <w:rPr>
@@ -1412,7 +2816,47 @@
                 <w:sz w:val="20"/>
                 <w:szCs w:val="20"/>
               </w:rPr>
-              <w:t xml:space="preserve">  Họ tên: </w:t>
+              <w:t xml:space="preserve">  </w:t>
+            </w:r>
+            <w:proofErr w:type="spellStart"/>
+            <w:r>
+              <w:rPr>
+                <w:b/>
+                <w:color w:val="000000"/>
+                <w:sz w:val="20"/>
+                <w:szCs w:val="20"/>
+              </w:rPr>
+              <w:t>Họ</w:t>
+            </w:r>
+            <w:proofErr w:type="spellEnd"/>
+            <w:r>
+              <w:rPr>
+                <w:b/>
+                <w:color w:val="000000"/>
+                <w:sz w:val="20"/>
+                <w:szCs w:val="20"/>
+              </w:rPr>
+              <w:t xml:space="preserve"> </w:t>
+            </w:r>
+            <w:proofErr w:type="spellStart"/>
+            <w:r>
+              <w:rPr>
+                <w:b/>
+                <w:color w:val="000000"/>
+                <w:sz w:val="20"/>
+                <w:szCs w:val="20"/>
+              </w:rPr>
+              <w:t>tên</w:t>
+            </w:r>
+            <w:proofErr w:type="spellEnd"/>
+            <w:r>
+              <w:rPr>
+                <w:b/>
+                <w:color w:val="000000"/>
+                <w:sz w:val="20"/>
+                <w:szCs w:val="20"/>
+              </w:rPr>
+              <w:t xml:space="preserve">: </w:t>
             </w:r>
             <w:r>
               <w:rPr>
@@ -1422,22 +2866,63 @@
               </w:rPr>
               <w:t>${</w:t>
             </w:r>
-            <w:r>
-              <w:rPr>
-                <w:color w:val="000000"/>
-                <w:sz w:val="20"/>
-                <w:szCs w:val="20"/>
-              </w:rPr>
-              <w:t xml:space="preserve">mhoTen};  </w:t>
-            </w:r>
-            <w:r>
-              <w:rPr>
-                <w:b/>
-                <w:color w:val="000000"/>
-                <w:sz w:val="20"/>
-                <w:szCs w:val="20"/>
-              </w:rPr>
-              <w:t xml:space="preserve">Điện thoại: </w:t>
+            <w:proofErr w:type="spellStart"/>
+            <w:r>
+              <w:rPr>
+                <w:color w:val="000000"/>
+                <w:sz w:val="20"/>
+                <w:szCs w:val="20"/>
+              </w:rPr>
+              <w:t>mhoTen</w:t>
+            </w:r>
+            <w:proofErr w:type="spellEnd"/>
+            <w:r>
+              <w:rPr>
+                <w:color w:val="000000"/>
+                <w:sz w:val="20"/>
+                <w:szCs w:val="20"/>
+              </w:rPr>
+              <w:t xml:space="preserve">};  </w:t>
+            </w:r>
+            <w:proofErr w:type="spellStart"/>
+            <w:r>
+              <w:rPr>
+                <w:b/>
+                <w:color w:val="000000"/>
+                <w:sz w:val="20"/>
+                <w:szCs w:val="20"/>
+              </w:rPr>
+              <w:t>Điện</w:t>
+            </w:r>
+            <w:proofErr w:type="spellEnd"/>
+            <w:r>
+              <w:rPr>
+                <w:b/>
+                <w:color w:val="000000"/>
+                <w:sz w:val="20"/>
+                <w:szCs w:val="20"/>
+              </w:rPr>
+              <w:t xml:space="preserve"> </w:t>
+            </w:r>
+            <w:proofErr w:type="spellStart"/>
+            <w:r>
+              <w:rPr>
+                <w:b/>
+                <w:color w:val="000000"/>
+                <w:sz w:val="20"/>
+                <w:szCs w:val="20"/>
+              </w:rPr>
+              <w:t>thoại</w:t>
+            </w:r>
+            <w:proofErr w:type="spellEnd"/>
+            <w:r>
+              <w:rPr>
+                <w:b/>
+                <w:color w:val="000000"/>
+                <w:sz w:val="20"/>
+                <w:szCs w:val="20"/>
+              </w:rPr>
+              <w:t xml:space="preserve">: </w:t>
             </w:r>
             <w:r>
               <w:rPr>
@@ -1447,13 +2932,23 @@
               </w:rPr>
               <w:t>${</w:t>
             </w:r>
-            <w:r>
-              <w:rPr>
-                <w:color w:val="000000"/>
-                <w:sz w:val="20"/>
-                <w:szCs w:val="20"/>
-              </w:rPr>
-              <w:t>mdienThoai};</w:t>
+            <w:proofErr w:type="spellStart"/>
+            <w:r>
+              <w:rPr>
+                <w:color w:val="000000"/>
+                <w:sz w:val="20"/>
+                <w:szCs w:val="20"/>
+              </w:rPr>
+              <w:t>mdienThoai</w:t>
+            </w:r>
+            <w:proofErr w:type="spellEnd"/>
+            <w:r>
+              <w:rPr>
+                <w:color w:val="000000"/>
+                <w:sz w:val="20"/>
+                <w:szCs w:val="20"/>
+              </w:rPr>
+              <w:t>};</w:t>
             </w:r>
             <w:r>
               <w:rPr>
@@ -1472,13 +2967,23 @@
               </w:rPr>
               <w:t>${</w:t>
             </w:r>
-            <w:r>
-              <w:rPr>
-                <w:color w:val="000000"/>
-                <w:sz w:val="20"/>
-                <w:szCs w:val="20"/>
-              </w:rPr>
-              <w:t>mcmnd};</w:t>
+            <w:proofErr w:type="spellStart"/>
+            <w:r>
+              <w:rPr>
+                <w:color w:val="000000"/>
+                <w:sz w:val="20"/>
+                <w:szCs w:val="20"/>
+              </w:rPr>
+              <w:t>mcmnd</w:t>
+            </w:r>
+            <w:proofErr w:type="spellEnd"/>
+            <w:r>
+              <w:rPr>
+                <w:color w:val="000000"/>
+                <w:sz w:val="20"/>
+                <w:szCs w:val="20"/>
+              </w:rPr>
+              <w:t>};</w:t>
             </w:r>
           </w:p>
           <w:p>
@@ -1498,22 +3003,111 @@
                 <w:szCs w:val="20"/>
               </w:rPr>
             </w:pPr>
-            <w:r>
-              <w:rPr>
-                <w:b/>
-                <w:color w:val="000000"/>
-                <w:sz w:val="20"/>
-                <w:szCs w:val="20"/>
-              </w:rPr>
-              <w:t xml:space="preserve">Khuyến mãi theo xe: </w:t>
-            </w:r>
-            <w:r>
-              <w:rPr>
-                <w:color w:val="000000"/>
-                <w:sz w:val="20"/>
-                <w:szCs w:val="20"/>
-              </w:rPr>
-              <w:t>${quaTang}</w:t>
+            <w:proofErr w:type="spellStart"/>
+            <w:r>
+              <w:rPr>
+                <w:b/>
+                <w:color w:val="000000"/>
+                <w:sz w:val="20"/>
+                <w:szCs w:val="20"/>
+              </w:rPr>
+              <w:t>Khuyến</w:t>
+            </w:r>
+            <w:proofErr w:type="spellEnd"/>
+            <w:r>
+              <w:rPr>
+                <w:b/>
+                <w:color w:val="000000"/>
+                <w:sz w:val="20"/>
+                <w:szCs w:val="20"/>
+              </w:rPr>
+              <w:t xml:space="preserve"> </w:t>
+            </w:r>
+            <w:proofErr w:type="spellStart"/>
+            <w:r>
+              <w:rPr>
+                <w:b/>
+                <w:color w:val="000000"/>
+                <w:sz w:val="20"/>
+                <w:szCs w:val="20"/>
+              </w:rPr>
+              <w:t>mãi</w:t>
+            </w:r>
+            <w:proofErr w:type="spellEnd"/>
+            <w:r>
+              <w:rPr>
+                <w:b/>
+                <w:color w:val="000000"/>
+                <w:sz w:val="20"/>
+                <w:szCs w:val="20"/>
+              </w:rPr>
+              <w:t xml:space="preserve"> </w:t>
+            </w:r>
+            <w:proofErr w:type="spellStart"/>
+            <w:r>
+              <w:rPr>
+                <w:b/>
+                <w:color w:val="000000"/>
+                <w:sz w:val="20"/>
+                <w:szCs w:val="20"/>
+              </w:rPr>
+              <w:t>theo</w:t>
+            </w:r>
+            <w:proofErr w:type="spellEnd"/>
+            <w:r>
+              <w:rPr>
+                <w:b/>
+                <w:color w:val="000000"/>
+                <w:sz w:val="20"/>
+                <w:szCs w:val="20"/>
+              </w:rPr>
+              <w:t xml:space="preserve"> </w:t>
+            </w:r>
+            <w:proofErr w:type="spellStart"/>
+            <w:r>
+              <w:rPr>
+                <w:b/>
+                <w:color w:val="000000"/>
+                <w:sz w:val="20"/>
+                <w:szCs w:val="20"/>
+              </w:rPr>
+              <w:t>xe</w:t>
+            </w:r>
+            <w:proofErr w:type="spellEnd"/>
+            <w:r>
+              <w:rPr>
+                <w:b/>
+                <w:color w:val="000000"/>
+                <w:sz w:val="20"/>
+                <w:szCs w:val="20"/>
+              </w:rPr>
+              <w:t xml:space="preserve">: </w:t>
+            </w:r>
+            <w:r>
+              <w:rPr>
+                <w:color w:val="000000"/>
+                <w:sz w:val="20"/>
+                <w:szCs w:val="20"/>
+              </w:rPr>
+              <w:t>${</w:t>
+            </w:r>
+            <w:proofErr w:type="spellStart"/>
+            <w:r>
+              <w:rPr>
+                <w:color w:val="000000"/>
+                <w:sz w:val="20"/>
+                <w:szCs w:val="20"/>
+              </w:rPr>
+              <w:t>quaTang</w:t>
+            </w:r>
+            <w:proofErr w:type="spellEnd"/>
+            <w:r>
+              <w:rPr>
+                <w:color w:val="000000"/>
+                <w:sz w:val="20"/>
+                <w:szCs w:val="20"/>
+              </w:rPr>
+              <w:t>}</w:t>
             </w:r>
           </w:p>
           <w:p>
@@ -1533,14 +3127,85 @@
                 <w:szCs w:val="20"/>
               </w:rPr>
             </w:pPr>
-            <w:r>
-              <w:rPr>
-                <w:b/>
-                <w:color w:val="000000"/>
-                <w:sz w:val="20"/>
-                <w:szCs w:val="20"/>
-              </w:rPr>
-              <w:t>Giá trị khuyến mãi:</w:t>
+            <w:proofErr w:type="spellStart"/>
+            <w:r>
+              <w:rPr>
+                <w:b/>
+                <w:color w:val="000000"/>
+                <w:sz w:val="20"/>
+                <w:szCs w:val="20"/>
+              </w:rPr>
+              <w:t>Giá</w:t>
+            </w:r>
+            <w:proofErr w:type="spellEnd"/>
+            <w:r>
+              <w:rPr>
+                <w:b/>
+                <w:color w:val="000000"/>
+                <w:sz w:val="20"/>
+                <w:szCs w:val="20"/>
+              </w:rPr>
+              <w:t xml:space="preserve"> </w:t>
+            </w:r>
+            <w:proofErr w:type="spellStart"/>
+            <w:r>
+              <w:rPr>
+                <w:b/>
+                <w:color w:val="000000"/>
+                <w:sz w:val="20"/>
+                <w:szCs w:val="20"/>
+              </w:rPr>
+              <w:t>trị</w:t>
+            </w:r>
+            <w:proofErr w:type="spellEnd"/>
+            <w:r>
+              <w:rPr>
+                <w:b/>
+                <w:color w:val="000000"/>
+                <w:sz w:val="20"/>
+                <w:szCs w:val="20"/>
+              </w:rPr>
+              <w:t xml:space="preserve"> </w:t>
+            </w:r>
+            <w:proofErr w:type="spellStart"/>
+            <w:r>
+              <w:rPr>
+                <w:b/>
+                <w:color w:val="000000"/>
+                <w:sz w:val="20"/>
+                <w:szCs w:val="20"/>
+              </w:rPr>
+              <w:t>khuyến</w:t>
+            </w:r>
+            <w:proofErr w:type="spellEnd"/>
+            <w:r>
+              <w:rPr>
+                <w:b/>
+                <w:color w:val="000000"/>
+                <w:sz w:val="20"/>
+                <w:szCs w:val="20"/>
+              </w:rPr>
+              <w:t xml:space="preserve"> </w:t>
+            </w:r>
+            <w:proofErr w:type="spellStart"/>
+            <w:r>
+              <w:rPr>
+                <w:b/>
+                <w:color w:val="000000"/>
+                <w:sz w:val="20"/>
+                <w:szCs w:val="20"/>
+              </w:rPr>
+              <w:t>mãi</w:t>
+            </w:r>
+            <w:proofErr w:type="spellEnd"/>
+            <w:r>
+              <w:rPr>
+                <w:b/>
+                <w:color w:val="000000"/>
+                <w:sz w:val="20"/>
+                <w:szCs w:val="20"/>
+              </w:rPr>
+              <w:t>:</w:t>
             </w:r>
           </w:p>
         </w:tc>
@@ -1770,7 +3435,16 @@
                       <w:sz w:val="20"/>
                       <w:szCs w:val="20"/>
                     </w:rPr>
-                    <w:t>${stt</w:t>
+                    <w:t>${</w:t>
+                  </w:r>
+                  <w:proofErr w:type="spellStart"/>
+                  <w:r>
+                    <w:rPr>
+                      <w:color w:val="000000"/>
+                      <w:sz w:val="20"/>
+                      <w:szCs w:val="20"/>
+                    </w:rPr>
+                    <w:t>stt</w:t>
                   </w:r>
                   <w:r>
                     <w:rPr>
@@ -1780,6 +3454,7 @@
                     </w:rPr>
                     <w:t>PK</w:t>
                   </w:r>
+                  <w:proofErr w:type="spellEnd"/>
                   <w:r>
                     <w:rPr>
                       <w:color w:val="000000"/>
@@ -1810,8 +3485,18 @@
                       <w:sz w:val="20"/>
                       <w:szCs w:val="20"/>
                     </w:rPr>
-                    <w:t>${cacLoaiPhiPK</w:t>
-                  </w:r>
+                    <w:t>${</w:t>
+                  </w:r>
+                  <w:proofErr w:type="spellStart"/>
+                  <w:r>
+                    <w:rPr>
+                      <w:color w:val="000000"/>
+                      <w:sz w:val="20"/>
+                      <w:szCs w:val="20"/>
+                    </w:rPr>
+                    <w:t>cacLoaiPhiPK</w:t>
+                  </w:r>
+                  <w:proofErr w:type="spellEnd"/>
                   <w:r>
                     <w:rPr>
                       <w:color w:val="000000"/>
@@ -1842,7 +3527,16 @@
                       <w:sz w:val="20"/>
                       <w:szCs w:val="20"/>
                     </w:rPr>
-                    <w:t>${thanhTienPhi</w:t>
+                    <w:t>${</w:t>
+                  </w:r>
+                  <w:proofErr w:type="spellStart"/>
+                  <w:r>
+                    <w:rPr>
+                      <w:color w:val="000000"/>
+                      <w:sz w:val="20"/>
+                      <w:szCs w:val="20"/>
+                    </w:rPr>
+                    <w:t>thanhTienPhi</w:t>
                   </w:r>
                   <w:r>
                     <w:rPr>
@@ -1852,6 +3546,7 @@
                     </w:rPr>
                     <w:t>PK</w:t>
                   </w:r>
+                  <w:proofErr w:type="spellEnd"/>
                   <w:r>
                     <w:rPr>
                       <w:color w:val="000000"/>
@@ -1882,7 +3577,16 @@
                       <w:sz w:val="20"/>
                       <w:szCs w:val="20"/>
                     </w:rPr>
-                    <w:t>${stt</w:t>
+                    <w:t>${</w:t>
+                  </w:r>
+                  <w:proofErr w:type="spellStart"/>
+                  <w:r>
+                    <w:rPr>
+                      <w:color w:val="000000"/>
+                      <w:sz w:val="20"/>
+                      <w:szCs w:val="20"/>
+                    </w:rPr>
+                    <w:t>stt</w:t>
                   </w:r>
                   <w:r>
                     <w:rPr>
@@ -1892,6 +3596,7 @@
                     </w:rPr>
                     <w:t>PKB</w:t>
                   </w:r>
+                  <w:proofErr w:type="spellEnd"/>
                   <w:r>
                     <w:rPr>
                       <w:color w:val="000000"/>
@@ -1922,8 +3627,18 @@
                       <w:sz w:val="20"/>
                       <w:szCs w:val="20"/>
                     </w:rPr>
-                    <w:t>${cacLoaiPhiPKB</w:t>
-                  </w:r>
+                    <w:t>${</w:t>
+                  </w:r>
+                  <w:proofErr w:type="spellStart"/>
+                  <w:r>
+                    <w:rPr>
+                      <w:color w:val="000000"/>
+                      <w:sz w:val="20"/>
+                      <w:szCs w:val="20"/>
+                    </w:rPr>
+                    <w:t>cacLoaiPhiPKB</w:t>
+                  </w:r>
+                  <w:proofErr w:type="spellEnd"/>
                   <w:r>
                     <w:rPr>
                       <w:color w:val="000000"/>
@@ -1954,7 +3669,16 @@
                       <w:sz w:val="20"/>
                       <w:szCs w:val="20"/>
                     </w:rPr>
-                    <w:t>${thanhTienPhi</w:t>
+                    <w:t>${</w:t>
+                  </w:r>
+                  <w:proofErr w:type="spellStart"/>
+                  <w:r>
+                    <w:rPr>
+                      <w:color w:val="000000"/>
+                      <w:sz w:val="20"/>
+                      <w:szCs w:val="20"/>
+                    </w:rPr>
+                    <w:t>thanhTienPhi</w:t>
                   </w:r>
                   <w:r>
                     <w:rPr>
@@ -1964,6 +3688,7 @@
                     </w:rPr>
                     <w:t>PKB</w:t>
                   </w:r>
+                  <w:proofErr w:type="spellEnd"/>
                   <w:r>
                     <w:rPr>
                       <w:color w:val="000000"/>
@@ -2035,7 +3760,25 @@
                       <w:sz w:val="20"/>
                       <w:szCs w:val="20"/>
                     </w:rPr>
-                    <w:t>${tongPhuKienFree}</w:t>
+                    <w:t>${</w:t>
+                  </w:r>
+                  <w:proofErr w:type="spellStart"/>
+                  <w:r>
+                    <w:rPr>
+                      <w:color w:val="000000"/>
+                      <w:sz w:val="20"/>
+                      <w:szCs w:val="20"/>
+                    </w:rPr>
+                    <w:t>tongPhuKienFree</w:t>
+                  </w:r>
+                  <w:proofErr w:type="spellEnd"/>
+                  <w:r>
+                    <w:rPr>
+                      <w:color w:val="000000"/>
+                      <w:sz w:val="20"/>
+                      <w:szCs w:val="20"/>
+                    </w:rPr>
+                    <w:t>}</w:t>
                   </w:r>
                 </w:p>
               </w:tc>
@@ -2097,7 +3840,25 @@
                       <w:sz w:val="20"/>
                       <w:szCs w:val="20"/>
                     </w:rPr>
-                    <w:t>${tongPhuKienBan}</w:t>
+                    <w:t>${</w:t>
+                  </w:r>
+                  <w:proofErr w:type="spellStart"/>
+                  <w:r>
+                    <w:rPr>
+                      <w:color w:val="000000"/>
+                      <w:sz w:val="20"/>
+                      <w:szCs w:val="20"/>
+                    </w:rPr>
+                    <w:t>tongPhuKienBan</w:t>
+                  </w:r>
+                  <w:proofErr w:type="spellEnd"/>
+                  <w:r>
+                    <w:rPr>
+                      <w:color w:val="000000"/>
+                      <w:sz w:val="20"/>
+                      <w:szCs w:val="20"/>
+                    </w:rPr>
+                    <w:t>}</w:t>
                   </w:r>
                 </w:p>
               </w:tc>
@@ -2343,7 +4104,25 @@
                       <w:sz w:val="20"/>
                       <w:szCs w:val="20"/>
                     </w:rPr>
-                    <w:t>${stt}</w:t>
+                    <w:t>${</w:t>
+                  </w:r>
+                  <w:proofErr w:type="spellStart"/>
+                  <w:r>
+                    <w:rPr>
+                      <w:color w:val="000000"/>
+                      <w:sz w:val="20"/>
+                      <w:szCs w:val="20"/>
+                    </w:rPr>
+                    <w:t>stt</w:t>
+                  </w:r>
+                  <w:proofErr w:type="spellEnd"/>
+                  <w:r>
+                    <w:rPr>
+                      <w:color w:val="000000"/>
+                      <w:sz w:val="20"/>
+                      <w:szCs w:val="20"/>
+                    </w:rPr>
+                    <w:t>}</w:t>
                   </w:r>
                 </w:p>
               </w:tc>
@@ -2383,7 +4162,25 @@
                       <w:sz w:val="20"/>
                       <w:szCs w:val="20"/>
                     </w:rPr>
-                    <w:t>${cacLoaiPhi}</w:t>
+                    <w:t>${</w:t>
+                  </w:r>
+                  <w:proofErr w:type="spellStart"/>
+                  <w:r>
+                    <w:rPr>
+                      <w:color w:val="000000"/>
+                      <w:sz w:val="20"/>
+                      <w:szCs w:val="20"/>
+                    </w:rPr>
+                    <w:t>cacLoaiPhi</w:t>
+                  </w:r>
+                  <w:proofErr w:type="spellEnd"/>
+                  <w:r>
+                    <w:rPr>
+                      <w:color w:val="000000"/>
+                      <w:sz w:val="20"/>
+                      <w:szCs w:val="20"/>
+                    </w:rPr>
+                    <w:t>}</w:t>
                   </w:r>
                 </w:p>
               </w:tc>
@@ -2419,7 +4216,25 @@
                       <w:sz w:val="20"/>
                       <w:szCs w:val="20"/>
                     </w:rPr>
-                    <w:t>${thanhTien}</w:t>
+                    <w:t>${</w:t>
+                  </w:r>
+                  <w:proofErr w:type="spellStart"/>
+                  <w:r>
+                    <w:rPr>
+                      <w:color w:val="000000"/>
+                      <w:sz w:val="20"/>
+                      <w:szCs w:val="20"/>
+                    </w:rPr>
+                    <w:t>thanhTien</w:t>
+                  </w:r>
+                  <w:proofErr w:type="spellEnd"/>
+                  <w:r>
+                    <w:rPr>
+                      <w:color w:val="000000"/>
+                      <w:sz w:val="20"/>
+                      <w:szCs w:val="20"/>
+                    </w:rPr>
+                    <w:t>}</w:t>
                   </w:r>
                 </w:p>
                 <w:p>
@@ -2436,7 +4251,25 @@
                       <w:sz w:val="20"/>
                       <w:szCs w:val="20"/>
                     </w:rPr>
-                    <w:t>${thanhTienPhi}</w:t>
+                    <w:t>${</w:t>
+                  </w:r>
+                  <w:proofErr w:type="spellStart"/>
+                  <w:r>
+                    <w:rPr>
+                      <w:color w:val="000000"/>
+                      <w:sz w:val="20"/>
+                      <w:szCs w:val="20"/>
+                    </w:rPr>
+                    <w:t>thanhTienPhi</w:t>
+                  </w:r>
+                  <w:proofErr w:type="spellEnd"/>
+                  <w:r>
+                    <w:rPr>
+                      <w:color w:val="000000"/>
+                      <w:sz w:val="20"/>
+                      <w:szCs w:val="20"/>
+                    </w:rPr>
+                    <w:t>}</w:t>
                   </w:r>
                 </w:p>
               </w:tc>
@@ -2564,7 +4397,25 @@
                       <w:sz w:val="20"/>
                       <w:szCs w:val="20"/>
                     </w:rPr>
-                    <w:t>${tongPhi}</w:t>
+                    <w:t>${</w:t>
+                  </w:r>
+                  <w:proofErr w:type="spellStart"/>
+                  <w:r>
+                    <w:rPr>
+                      <w:color w:val="000000"/>
+                      <w:sz w:val="20"/>
+                      <w:szCs w:val="20"/>
+                    </w:rPr>
+                    <w:t>tongPhi</w:t>
+                  </w:r>
+                  <w:proofErr w:type="spellEnd"/>
+                  <w:r>
+                    <w:rPr>
+                      <w:color w:val="000000"/>
+                      <w:sz w:val="20"/>
+                      <w:szCs w:val="20"/>
+                    </w:rPr>
+                    <w:t>}</w:t>
                   </w:r>
                 </w:p>
               </w:tc>
@@ -2655,7 +4506,151 @@
                       <w:sz w:val="20"/>
                       <w:szCs w:val="20"/>
                     </w:rPr>
-                    <w:t>(Giá xe, các phụ phí, phụ kiện bán)</w:t>
+                    <w:t>(</w:t>
+                  </w:r>
+                  <w:proofErr w:type="spellStart"/>
+                  <w:r>
+                    <w:rPr>
+                      <w:color w:val="000000"/>
+                      <w:sz w:val="20"/>
+                      <w:szCs w:val="20"/>
+                    </w:rPr>
+                    <w:t>Giá</w:t>
+                  </w:r>
+                  <w:proofErr w:type="spellEnd"/>
+                  <w:r>
+                    <w:rPr>
+                      <w:color w:val="000000"/>
+                      <w:sz w:val="20"/>
+                      <w:szCs w:val="20"/>
+                    </w:rPr>
+                    <w:t xml:space="preserve"> </w:t>
+                  </w:r>
+                  <w:proofErr w:type="spellStart"/>
+                  <w:r>
+                    <w:rPr>
+                      <w:color w:val="000000"/>
+                      <w:sz w:val="20"/>
+                      <w:szCs w:val="20"/>
+                    </w:rPr>
+                    <w:t>xe</w:t>
+                  </w:r>
+                  <w:proofErr w:type="spellEnd"/>
+                  <w:r>
+                    <w:rPr>
+                      <w:color w:val="000000"/>
+                      <w:sz w:val="20"/>
+                      <w:szCs w:val="20"/>
+                    </w:rPr>
+                    <w:t xml:space="preserve">, </w:t>
+                  </w:r>
+                  <w:proofErr w:type="spellStart"/>
+                  <w:r>
+                    <w:rPr>
+                      <w:color w:val="000000"/>
+                      <w:sz w:val="20"/>
+                      <w:szCs w:val="20"/>
+                    </w:rPr>
+                    <w:t>các</w:t>
+                  </w:r>
+                  <w:proofErr w:type="spellEnd"/>
+                  <w:r>
+                    <w:rPr>
+                      <w:color w:val="000000"/>
+                      <w:sz w:val="20"/>
+                      <w:szCs w:val="20"/>
+                    </w:rPr>
+                    <w:t xml:space="preserve"> </w:t>
+                  </w:r>
+                  <w:proofErr w:type="spellStart"/>
+                  <w:r>
+                    <w:rPr>
+                      <w:color w:val="000000"/>
+                      <w:sz w:val="20"/>
+                      <w:szCs w:val="20"/>
+                    </w:rPr>
+                    <w:t>phụ</w:t>
+                  </w:r>
+                  <w:proofErr w:type="spellEnd"/>
+                  <w:r>
+                    <w:rPr>
+                      <w:color w:val="000000"/>
+                      <w:sz w:val="20"/>
+                      <w:szCs w:val="20"/>
+                    </w:rPr>
+                    <w:t xml:space="preserve"> </w:t>
+                  </w:r>
+                  <w:proofErr w:type="spellStart"/>
+                  <w:r>
+                    <w:rPr>
+                      <w:color w:val="000000"/>
+                      <w:sz w:val="20"/>
+                      <w:szCs w:val="20"/>
+                    </w:rPr>
+                    <w:t>phí</w:t>
+                  </w:r>
+                  <w:proofErr w:type="spellEnd"/>
+                  <w:r>
+                    <w:rPr>
+                      <w:color w:val="000000"/>
+                      <w:sz w:val="20"/>
+                      <w:szCs w:val="20"/>
+                    </w:rPr>
+                    <w:t xml:space="preserve">, </w:t>
+                  </w:r>
+                  <w:proofErr w:type="spellStart"/>
+                  <w:r>
+                    <w:rPr>
+                      <w:color w:val="000000"/>
+                      <w:sz w:val="20"/>
+                      <w:szCs w:val="20"/>
+                    </w:rPr>
+                    <w:t>phụ</w:t>
+                  </w:r>
+                  <w:proofErr w:type="spellEnd"/>
+                  <w:r>
+                    <w:rPr>
+                      <w:color w:val="000000"/>
+                      <w:sz w:val="20"/>
+                      <w:szCs w:val="20"/>
+                    </w:rPr>
+                    <w:t xml:space="preserve"> </w:t>
+                  </w:r>
+                  <w:proofErr w:type="spellStart"/>
+                  <w:r>
+                    <w:rPr>
+                      <w:color w:val="000000"/>
+                      <w:sz w:val="20"/>
+                      <w:szCs w:val="20"/>
+                    </w:rPr>
+                    <w:t>kiện</w:t>
+                  </w:r>
+                  <w:proofErr w:type="spellEnd"/>
+                  <w:r>
+                    <w:rPr>
+                      <w:color w:val="000000"/>
+                      <w:sz w:val="20"/>
+                      <w:szCs w:val="20"/>
+                    </w:rPr>
+                    <w:t xml:space="preserve"> </w:t>
+                  </w:r>
+                  <w:proofErr w:type="spellStart"/>
+                  <w:r>
+                    <w:rPr>
+                      <w:color w:val="000000"/>
+                      <w:sz w:val="20"/>
+                      <w:szCs w:val="20"/>
+                    </w:rPr>
+                    <w:t>bán</w:t>
+                  </w:r>
+                  <w:proofErr w:type="spellEnd"/>
+                  <w:r>
+                    <w:rPr>
+                      <w:color w:val="000000"/>
+                      <w:sz w:val="20"/>
+                      <w:szCs w:val="20"/>
+                    </w:rPr>
+                    <w:t>)</w:t>
                   </w:r>
                 </w:p>
               </w:tc>
@@ -2677,7 +4672,16 @@
                       <w:sz w:val="20"/>
                       <w:szCs w:val="20"/>
                     </w:rPr>
-                    <w:t>${tongPhi</w:t>
+                    <w:t>${</w:t>
+                  </w:r>
+                  <w:proofErr w:type="spellStart"/>
+                  <w:r>
+                    <w:rPr>
+                      <w:color w:val="000000"/>
+                      <w:sz w:val="20"/>
+                      <w:szCs w:val="20"/>
+                    </w:rPr>
+                    <w:t>tongPhi</w:t>
                   </w:r>
                   <w:r>
                     <w:rPr>
@@ -2687,6 +4691,7 @@
                     </w:rPr>
                     <w:t>PhuKien</w:t>
                   </w:r>
+                  <w:proofErr w:type="spellEnd"/>
                   <w:r>
                     <w:rPr>
                       <w:color w:val="000000"/>
@@ -2779,7 +4784,29 @@
                 <w:sz w:val="20"/>
                 <w:szCs w:val="20"/>
               </w:rPr>
-              <w:t>${tisuat}</w:t>
+              <w:t>${</w:t>
+            </w:r>
+            <w:proofErr w:type="spellStart"/>
+            <w:r>
+              <w:rPr>
+                <w:b/>
+                <w:bCs/>
+                <w:color w:val="000000"/>
+                <w:sz w:val="20"/>
+                <w:szCs w:val="20"/>
+              </w:rPr>
+              <w:t>tisuat</w:t>
+            </w:r>
+            <w:proofErr w:type="spellEnd"/>
+            <w:r>
+              <w:rPr>
+                <w:b/>
+                <w:bCs/>
+                <w:color w:val="000000"/>
+                <w:sz w:val="20"/>
+                <w:szCs w:val="20"/>
+              </w:rPr>
+              <w:t>}</w:t>
             </w:r>
             <w:r>
               <w:rPr>
@@ -2888,7 +4915,95 @@
                       <w:sz w:val="20"/>
                       <w:szCs w:val="20"/>
                     </w:rPr>
-                    <w:t>(Duyệt giá bán và HH)</w:t>
+                    <w:t>(</w:t>
+                  </w:r>
+                  <w:proofErr w:type="spellStart"/>
+                  <w:r>
+                    <w:rPr>
+                      <w:b/>
+                      <w:bCs/>
+                      <w:color w:val="000000"/>
+                      <w:sz w:val="20"/>
+                      <w:szCs w:val="20"/>
+                    </w:rPr>
+                    <w:t>Duyệt</w:t>
+                  </w:r>
+                  <w:proofErr w:type="spellEnd"/>
+                  <w:r>
+                    <w:rPr>
+                      <w:b/>
+                      <w:bCs/>
+                      <w:color w:val="000000"/>
+                      <w:sz w:val="20"/>
+                      <w:szCs w:val="20"/>
+                    </w:rPr>
+                    <w:t xml:space="preserve"> </w:t>
+                  </w:r>
+                  <w:proofErr w:type="spellStart"/>
+                  <w:r>
+                    <w:rPr>
+                      <w:b/>
+                      <w:bCs/>
+                      <w:color w:val="000000"/>
+                      <w:sz w:val="20"/>
+                      <w:szCs w:val="20"/>
+                    </w:rPr>
+                    <w:t>giá</w:t>
+                  </w:r>
+                  <w:proofErr w:type="spellEnd"/>
+                  <w:r>
+                    <w:rPr>
+                      <w:b/>
+                      <w:bCs/>
+                      <w:color w:val="000000"/>
+                      <w:sz w:val="20"/>
+                      <w:szCs w:val="20"/>
+                    </w:rPr>
+                    <w:t xml:space="preserve"> </w:t>
+                  </w:r>
+                  <w:proofErr w:type="spellStart"/>
+                  <w:r>
+                    <w:rPr>
+                      <w:b/>
+                      <w:bCs/>
+                      <w:color w:val="000000"/>
+                      <w:sz w:val="20"/>
+                      <w:szCs w:val="20"/>
+                    </w:rPr>
+                    <w:t>bán</w:t>
+                  </w:r>
+                  <w:proofErr w:type="spellEnd"/>
+                  <w:r>
+                    <w:rPr>
+                      <w:b/>
+                      <w:bCs/>
+                      <w:color w:val="000000"/>
+                      <w:sz w:val="20"/>
+                      <w:szCs w:val="20"/>
+                    </w:rPr>
+                    <w:t xml:space="preserve"> </w:t>
+                  </w:r>
+                  <w:proofErr w:type="spellStart"/>
+                  <w:r>
+                    <w:rPr>
+                      <w:b/>
+                      <w:bCs/>
+                      <w:color w:val="000000"/>
+                      <w:sz w:val="20"/>
+                      <w:szCs w:val="20"/>
+                    </w:rPr>
+                    <w:t>và</w:t>
+                  </w:r>
+                  <w:proofErr w:type="spellEnd"/>
+                  <w:r>
+                    <w:rPr>
+                      <w:b/>
+                      <w:bCs/>
+                      <w:color w:val="000000"/>
+                      <w:sz w:val="20"/>
+                      <w:szCs w:val="20"/>
+                    </w:rPr>
+                    <w:t xml:space="preserve"> HH)</w:t>
                   </w:r>
                 </w:p>
               </w:tc>
@@ -2931,7 +5046,51 @@
                       <w:sz w:val="20"/>
                       <w:szCs w:val="20"/>
                     </w:rPr>
-                    <w:t xml:space="preserve"> (Duyệt + ký HĐ)</w:t>
+                    <w:t xml:space="preserve"> (</w:t>
+                  </w:r>
+                  <w:proofErr w:type="spellStart"/>
+                  <w:r>
+                    <w:rPr>
+                      <w:b/>
+                      <w:bCs/>
+                      <w:color w:val="000000"/>
+                      <w:sz w:val="20"/>
+                      <w:szCs w:val="20"/>
+                    </w:rPr>
+                    <w:t>Duyệt</w:t>
+                  </w:r>
+                  <w:proofErr w:type="spellEnd"/>
+                  <w:r>
+                    <w:rPr>
+                      <w:b/>
+                      <w:bCs/>
+                      <w:color w:val="000000"/>
+                      <w:sz w:val="20"/>
+                      <w:szCs w:val="20"/>
+                    </w:rPr>
+                    <w:t xml:space="preserve"> + </w:t>
+                  </w:r>
+                  <w:proofErr w:type="spellStart"/>
+                  <w:r>
+                    <w:rPr>
+                      <w:b/>
+                      <w:bCs/>
+                      <w:color w:val="000000"/>
+                      <w:sz w:val="20"/>
+                      <w:szCs w:val="20"/>
+                    </w:rPr>
+                    <w:t>ký</w:t>
+                  </w:r>
+                  <w:proofErr w:type="spellEnd"/>
+                  <w:r>
+                    <w:rPr>
+                      <w:b/>
+                      <w:bCs/>
+                      <w:color w:val="000000"/>
+                      <w:sz w:val="20"/>
+                      <w:szCs w:val="20"/>
+                    </w:rPr>
+                    <w:t xml:space="preserve"> HĐ)</w:t>
                   </w:r>
                 </w:p>
               </w:tc>
@@ -2981,7 +5140,29 @@
                       <w:sz w:val="20"/>
                       <w:szCs w:val="20"/>
                     </w:rPr>
-                    <w:t>(KT + Lưu)</w:t>
+                    <w:t xml:space="preserve">(KT + </w:t>
+                  </w:r>
+                  <w:proofErr w:type="spellStart"/>
+                  <w:r>
+                    <w:rPr>
+                      <w:b/>
+                      <w:bCs/>
+                      <w:color w:val="000000"/>
+                      <w:sz w:val="20"/>
+                      <w:szCs w:val="20"/>
+                    </w:rPr>
+                    <w:t>Lưu</w:t>
+                  </w:r>
+                  <w:proofErr w:type="spellEnd"/>
+                  <w:r>
+                    <w:rPr>
+                      <w:b/>
+                      <w:bCs/>
+                      <w:color w:val="000000"/>
+                      <w:sz w:val="20"/>
+                      <w:szCs w:val="20"/>
+                    </w:rPr>
+                    <w:t>)</w:t>
                   </w:r>
                 </w:p>
               </w:tc>
@@ -3092,7 +5273,73 @@
           <w:sz w:val="20"/>
           <w:szCs w:val="20"/>
         </w:rPr>
-        <w:t>III.QUÁ TRÌNH THU TIỀN: (KTKD ghi trực tiếp)</w:t>
+        <w:t xml:space="preserve">III.QUÁ TRÌNH THU TIỀN: (KTKD </w:t>
+      </w:r>
+      <w:proofErr w:type="spellStart"/>
+      <w:r>
+        <w:rPr>
+          <w:b/>
+          <w:bCs/>
+          <w:color w:val="000000"/>
+          <w:sz w:val="20"/>
+          <w:szCs w:val="20"/>
+        </w:rPr>
+        <w:t>ghi</w:t>
+      </w:r>
+      <w:proofErr w:type="spellEnd"/>
+      <w:r>
+        <w:rPr>
+          <w:b/>
+          <w:bCs/>
+          <w:color w:val="000000"/>
+          <w:sz w:val="20"/>
+          <w:szCs w:val="20"/>
+        </w:rPr>
+        <w:t xml:space="preserve"> </w:t>
+      </w:r>
+      <w:proofErr w:type="spellStart"/>
+      <w:r>
+        <w:rPr>
+          <w:b/>
+          <w:bCs/>
+          <w:color w:val="000000"/>
+          <w:sz w:val="20"/>
+          <w:szCs w:val="20"/>
+        </w:rPr>
+        <w:t>trực</w:t>
+      </w:r>
+      <w:proofErr w:type="spellEnd"/>
+      <w:r>
+        <w:rPr>
+          <w:b/>
+          <w:bCs/>
+          <w:color w:val="000000"/>
+          <w:sz w:val="20"/>
+          <w:szCs w:val="20"/>
+        </w:rPr>
+        <w:t xml:space="preserve"> </w:t>
+      </w:r>
+      <w:proofErr w:type="spellStart"/>
+      <w:r>
+        <w:rPr>
+          <w:b/>
+          <w:bCs/>
+          <w:color w:val="000000"/>
+          <w:sz w:val="20"/>
+          <w:szCs w:val="20"/>
+        </w:rPr>
+        <w:t>tiếp</w:t>
+      </w:r>
+      <w:proofErr w:type="spellEnd"/>
+      <w:r>
+        <w:rPr>
+          <w:b/>
+          <w:bCs/>
+          <w:color w:val="000000"/>
+          <w:sz w:val="20"/>
+          <w:szCs w:val="20"/>
+        </w:rPr>
+        <w:t>)</w:t>
       </w:r>
     </w:p>
     <w:tbl>
@@ -3241,7 +5488,73 @@
                 <w:sz w:val="20"/>
                 <w:szCs w:val="20"/>
               </w:rPr>
-              <w:t>KTKD (tính hoa hồng)</w:t>
+              <w:t>KTKD (</w:t>
+            </w:r>
+            <w:proofErr w:type="spellStart"/>
+            <w:r>
+              <w:rPr>
+                <w:b/>
+                <w:bCs/>
+                <w:color w:val="000000"/>
+                <w:sz w:val="20"/>
+                <w:szCs w:val="20"/>
+              </w:rPr>
+              <w:t>tính</w:t>
+            </w:r>
+            <w:proofErr w:type="spellEnd"/>
+            <w:r>
+              <w:rPr>
+                <w:b/>
+                <w:bCs/>
+                <w:color w:val="000000"/>
+                <w:sz w:val="20"/>
+                <w:szCs w:val="20"/>
+              </w:rPr>
+              <w:t xml:space="preserve"> </w:t>
+            </w:r>
+            <w:proofErr w:type="spellStart"/>
+            <w:r>
+              <w:rPr>
+                <w:b/>
+                <w:bCs/>
+                <w:color w:val="000000"/>
+                <w:sz w:val="20"/>
+                <w:szCs w:val="20"/>
+              </w:rPr>
+              <w:t>hoa</w:t>
+            </w:r>
+            <w:proofErr w:type="spellEnd"/>
+            <w:r>
+              <w:rPr>
+                <w:b/>
+                <w:bCs/>
+                <w:color w:val="000000"/>
+                <w:sz w:val="20"/>
+                <w:szCs w:val="20"/>
+              </w:rPr>
+              <w:t xml:space="preserve"> </w:t>
+            </w:r>
+            <w:proofErr w:type="spellStart"/>
+            <w:r>
+              <w:rPr>
+                <w:b/>
+                <w:bCs/>
+                <w:color w:val="000000"/>
+                <w:sz w:val="20"/>
+                <w:szCs w:val="20"/>
+              </w:rPr>
+              <w:t>hồng</w:t>
+            </w:r>
+            <w:proofErr w:type="spellEnd"/>
+            <w:r>
+              <w:rPr>
+                <w:b/>
+                <w:bCs/>
+                <w:color w:val="000000"/>
+                <w:sz w:val="20"/>
+                <w:szCs w:val="20"/>
+              </w:rPr>
+              <w:t>)</w:t>
             </w:r>
           </w:p>
         </w:tc>
@@ -3314,13 +5627,23 @@
                 <w:szCs w:val="20"/>
               </w:rPr>
             </w:pPr>
-            <w:r>
-              <w:rPr>
-                <w:color w:val="000000"/>
-                <w:sz w:val="20"/>
-                <w:szCs w:val="20"/>
-              </w:rPr>
-              <w:t xml:space="preserve">Ngày BBBGX: </w:t>
+            <w:proofErr w:type="spellStart"/>
+            <w:r>
+              <w:rPr>
+                <w:color w:val="000000"/>
+                <w:sz w:val="20"/>
+                <w:szCs w:val="20"/>
+              </w:rPr>
+              <w:t>Ngày</w:t>
+            </w:r>
+            <w:proofErr w:type="spellEnd"/>
+            <w:r>
+              <w:rPr>
+                <w:color w:val="000000"/>
+                <w:sz w:val="20"/>
+                <w:szCs w:val="20"/>
+              </w:rPr>
+              <w:t xml:space="preserve"> BBBGX: </w:t>
             </w:r>
           </w:p>
         </w:tc>
@@ -3393,13 +5716,95 @@
                 <w:szCs w:val="20"/>
               </w:rPr>
             </w:pPr>
-            <w:r>
-              <w:rPr>
-                <w:color w:val="000000"/>
-                <w:sz w:val="20"/>
-                <w:szCs w:val="20"/>
-              </w:rPr>
-              <w:t>Giá đầu vào thực tế:</w:t>
+            <w:proofErr w:type="spellStart"/>
+            <w:r>
+              <w:rPr>
+                <w:color w:val="000000"/>
+                <w:sz w:val="20"/>
+                <w:szCs w:val="20"/>
+              </w:rPr>
+              <w:t>Giá</w:t>
+            </w:r>
+            <w:proofErr w:type="spellEnd"/>
+            <w:r>
+              <w:rPr>
+                <w:color w:val="000000"/>
+                <w:sz w:val="20"/>
+                <w:szCs w:val="20"/>
+              </w:rPr>
+              <w:t xml:space="preserve"> </w:t>
+            </w:r>
+            <w:proofErr w:type="spellStart"/>
+            <w:r>
+              <w:rPr>
+                <w:color w:val="000000"/>
+                <w:sz w:val="20"/>
+                <w:szCs w:val="20"/>
+              </w:rPr>
+              <w:t>đầu</w:t>
+            </w:r>
+            <w:proofErr w:type="spellEnd"/>
+            <w:r>
+              <w:rPr>
+                <w:color w:val="000000"/>
+                <w:sz w:val="20"/>
+                <w:szCs w:val="20"/>
+              </w:rPr>
+              <w:t xml:space="preserve"> </w:t>
+            </w:r>
+            <w:proofErr w:type="spellStart"/>
+            <w:r>
+              <w:rPr>
+                <w:color w:val="000000"/>
+                <w:sz w:val="20"/>
+                <w:szCs w:val="20"/>
+              </w:rPr>
+              <w:t>vào</w:t>
+            </w:r>
+            <w:proofErr w:type="spellEnd"/>
+            <w:r>
+              <w:rPr>
+                <w:color w:val="000000"/>
+                <w:sz w:val="20"/>
+                <w:szCs w:val="20"/>
+              </w:rPr>
+              <w:t xml:space="preserve"> </w:t>
+            </w:r>
+            <w:proofErr w:type="spellStart"/>
+            <w:r>
+              <w:rPr>
+                <w:color w:val="000000"/>
+                <w:sz w:val="20"/>
+                <w:szCs w:val="20"/>
+              </w:rPr>
+              <w:t>thực</w:t>
+            </w:r>
+            <w:proofErr w:type="spellEnd"/>
+            <w:r>
+              <w:rPr>
+                <w:color w:val="000000"/>
+                <w:sz w:val="20"/>
+                <w:szCs w:val="20"/>
+              </w:rPr>
+              <w:t xml:space="preserve"> </w:t>
+            </w:r>
+            <w:proofErr w:type="spellStart"/>
+            <w:r>
+              <w:rPr>
+                <w:color w:val="000000"/>
+                <w:sz w:val="20"/>
+                <w:szCs w:val="20"/>
+              </w:rPr>
+              <w:t>tế</w:t>
+            </w:r>
+            <w:proofErr w:type="spellEnd"/>
+            <w:r>
+              <w:rPr>
+                <w:color w:val="000000"/>
+                <w:sz w:val="20"/>
+                <w:szCs w:val="20"/>
+              </w:rPr>
+              <w:t>:</w:t>
             </w:r>
           </w:p>
         </w:tc>
@@ -3472,13 +5877,95 @@
                 <w:szCs w:val="20"/>
               </w:rPr>
             </w:pPr>
-            <w:r>
-              <w:rPr>
-                <w:color w:val="000000"/>
-                <w:sz w:val="20"/>
-                <w:szCs w:val="20"/>
-              </w:rPr>
-              <w:t>Tên đại lý (nếu có):</w:t>
+            <w:proofErr w:type="spellStart"/>
+            <w:r>
+              <w:rPr>
+                <w:color w:val="000000"/>
+                <w:sz w:val="20"/>
+                <w:szCs w:val="20"/>
+              </w:rPr>
+              <w:t>Tên</w:t>
+            </w:r>
+            <w:proofErr w:type="spellEnd"/>
+            <w:r>
+              <w:rPr>
+                <w:color w:val="000000"/>
+                <w:sz w:val="20"/>
+                <w:szCs w:val="20"/>
+              </w:rPr>
+              <w:t xml:space="preserve"> </w:t>
+            </w:r>
+            <w:proofErr w:type="spellStart"/>
+            <w:r>
+              <w:rPr>
+                <w:color w:val="000000"/>
+                <w:sz w:val="20"/>
+                <w:szCs w:val="20"/>
+              </w:rPr>
+              <w:t>đại</w:t>
+            </w:r>
+            <w:proofErr w:type="spellEnd"/>
+            <w:r>
+              <w:rPr>
+                <w:color w:val="000000"/>
+                <w:sz w:val="20"/>
+                <w:szCs w:val="20"/>
+              </w:rPr>
+              <w:t xml:space="preserve"> </w:t>
+            </w:r>
+            <w:proofErr w:type="spellStart"/>
+            <w:r>
+              <w:rPr>
+                <w:color w:val="000000"/>
+                <w:sz w:val="20"/>
+                <w:szCs w:val="20"/>
+              </w:rPr>
+              <w:t>lý</w:t>
+            </w:r>
+            <w:proofErr w:type="spellEnd"/>
+            <w:r>
+              <w:rPr>
+                <w:color w:val="000000"/>
+                <w:sz w:val="20"/>
+                <w:szCs w:val="20"/>
+              </w:rPr>
+              <w:t xml:space="preserve"> (</w:t>
+            </w:r>
+            <w:proofErr w:type="spellStart"/>
+            <w:r>
+              <w:rPr>
+                <w:color w:val="000000"/>
+                <w:sz w:val="20"/>
+                <w:szCs w:val="20"/>
+              </w:rPr>
+              <w:t>nếu</w:t>
+            </w:r>
+            <w:proofErr w:type="spellEnd"/>
+            <w:r>
+              <w:rPr>
+                <w:color w:val="000000"/>
+                <w:sz w:val="20"/>
+                <w:szCs w:val="20"/>
+              </w:rPr>
+              <w:t xml:space="preserve"> </w:t>
+            </w:r>
+            <w:proofErr w:type="spellStart"/>
+            <w:r>
+              <w:rPr>
+                <w:color w:val="000000"/>
+                <w:sz w:val="20"/>
+                <w:szCs w:val="20"/>
+              </w:rPr>
+              <w:t>có</w:t>
+            </w:r>
+            <w:proofErr w:type="spellEnd"/>
+            <w:r>
+              <w:rPr>
+                <w:color w:val="000000"/>
+                <w:sz w:val="20"/>
+                <w:szCs w:val="20"/>
+              </w:rPr>
+              <w:t>):</w:t>
             </w:r>
           </w:p>
         </w:tc>
@@ -3551,13 +6038,93 @@
                 <w:szCs w:val="20"/>
               </w:rPr>
             </w:pPr>
-            <w:r>
-              <w:rPr>
-                <w:color w:val="000000"/>
-                <w:sz w:val="20"/>
-                <w:szCs w:val="20"/>
-              </w:rPr>
-              <w:t>Phí vận chuyển:</w:t>
+            <w:proofErr w:type="spellStart"/>
+            <w:r>
+              <w:rPr>
+                <w:color w:val="000000"/>
+                <w:sz w:val="20"/>
+                <w:szCs w:val="20"/>
+              </w:rPr>
+              <w:t>Phí</w:t>
+            </w:r>
+            <w:proofErr w:type="spellEnd"/>
+            <w:r>
+              <w:rPr>
+                <w:color w:val="000000"/>
+                <w:sz w:val="20"/>
+                <w:szCs w:val="20"/>
+              </w:rPr>
+              <w:t xml:space="preserve"> </w:t>
+            </w:r>
+            <w:proofErr w:type="spellStart"/>
+            <w:r>
+              <w:rPr>
+                <w:color w:val="000000"/>
+                <w:sz w:val="20"/>
+                <w:szCs w:val="20"/>
+              </w:rPr>
+              <w:t>vận</w:t>
+            </w:r>
+            <w:proofErr w:type="spellEnd"/>
+            <w:r>
+              <w:rPr>
+                <w:color w:val="000000"/>
+                <w:sz w:val="20"/>
+                <w:szCs w:val="20"/>
+              </w:rPr>
+              <w:t xml:space="preserve"> </w:t>
+            </w:r>
+            <w:proofErr w:type="spellStart"/>
+            <w:r>
+              <w:rPr>
+                <w:color w:val="000000"/>
+                <w:sz w:val="20"/>
+                <w:szCs w:val="20"/>
+              </w:rPr>
+              <w:t>chuyển</w:t>
+            </w:r>
+            <w:proofErr w:type="spellEnd"/>
+            <w:r>
+              <w:rPr>
+                <w:color w:val="000000"/>
+                <w:sz w:val="20"/>
+                <w:szCs w:val="20"/>
+              </w:rPr>
+              <w:t>:</w:t>
+            </w:r>
+            <w:r>
+              <w:rPr>
+                <w:color w:val="000000"/>
+                <w:sz w:val="20"/>
+                <w:szCs w:val="20"/>
+              </w:rPr>
+              <w:t xml:space="preserve"> </w:t>
+            </w:r>
+            <w:bookmarkStart w:id="0" w:name="_GoBack"/>
+            <w:bookmarkEnd w:id="0"/>
+            <w:r>
+              <w:rPr>
+                <w:color w:val="000000"/>
+                <w:sz w:val="20"/>
+                <w:szCs w:val="20"/>
+              </w:rPr>
+              <w:t>${</w:t>
+            </w:r>
+            <w:r>
+              <w:rPr>
+                <w:color w:val="000000"/>
+                <w:sz w:val="20"/>
+                <w:szCs w:val="20"/>
+              </w:rPr>
+              <w:t>phiVanChuyen</w:t>
+            </w:r>
+            <w:r>
+              <w:rPr>
+                <w:color w:val="000000"/>
+                <w:sz w:val="20"/>
+                <w:szCs w:val="20"/>
+              </w:rPr>
+              <w:t>}</w:t>
             </w:r>
           </w:p>
         </w:tc>
@@ -3636,16 +6203,98 @@
                 <w:sz w:val="20"/>
                 <w:szCs w:val="20"/>
               </w:rPr>
-              <w:t>Chi phí lãi vay:</w:t>
-            </w:r>
-            <w:r>
-              <w:rPr>
-                <w:color w:val="000000"/>
-                <w:sz w:val="20"/>
-                <w:szCs w:val="20"/>
-              </w:rPr>
-              <w:t xml:space="preserve">                      Số ngày</w:t>
-            </w:r>
+              <w:t xml:space="preserve">Chi </w:t>
+            </w:r>
+            <w:proofErr w:type="spellStart"/>
+            <w:r>
+              <w:rPr>
+                <w:color w:val="000000"/>
+                <w:sz w:val="20"/>
+                <w:szCs w:val="20"/>
+              </w:rPr>
+              <w:t>phí</w:t>
+            </w:r>
+            <w:proofErr w:type="spellEnd"/>
+            <w:r>
+              <w:rPr>
+                <w:color w:val="000000"/>
+                <w:sz w:val="20"/>
+                <w:szCs w:val="20"/>
+              </w:rPr>
+              <w:t xml:space="preserve"> </w:t>
+            </w:r>
+            <w:proofErr w:type="spellStart"/>
+            <w:r>
+              <w:rPr>
+                <w:color w:val="000000"/>
+                <w:sz w:val="20"/>
+                <w:szCs w:val="20"/>
+              </w:rPr>
+              <w:t>lãi</w:t>
+            </w:r>
+            <w:proofErr w:type="spellEnd"/>
+            <w:r>
+              <w:rPr>
+                <w:color w:val="000000"/>
+                <w:sz w:val="20"/>
+                <w:szCs w:val="20"/>
+              </w:rPr>
+              <w:t xml:space="preserve"> </w:t>
+            </w:r>
+            <w:proofErr w:type="spellStart"/>
+            <w:r>
+              <w:rPr>
+                <w:color w:val="000000"/>
+                <w:sz w:val="20"/>
+                <w:szCs w:val="20"/>
+              </w:rPr>
+              <w:t>vay</w:t>
+            </w:r>
+            <w:proofErr w:type="spellEnd"/>
+            <w:r>
+              <w:rPr>
+                <w:color w:val="000000"/>
+                <w:sz w:val="20"/>
+                <w:szCs w:val="20"/>
+              </w:rPr>
+              <w:t>:</w:t>
+            </w:r>
+            <w:r>
+              <w:rPr>
+                <w:color w:val="000000"/>
+                <w:sz w:val="20"/>
+                <w:szCs w:val="20"/>
+              </w:rPr>
+              <w:t xml:space="preserve">                      </w:t>
+            </w:r>
+            <w:proofErr w:type="spellStart"/>
+            <w:r>
+              <w:rPr>
+                <w:color w:val="000000"/>
+                <w:sz w:val="20"/>
+                <w:szCs w:val="20"/>
+              </w:rPr>
+              <w:t>Số</w:t>
+            </w:r>
+            <w:proofErr w:type="spellEnd"/>
+            <w:r>
+              <w:rPr>
+                <w:color w:val="000000"/>
+                <w:sz w:val="20"/>
+                <w:szCs w:val="20"/>
+              </w:rPr>
+              <w:t xml:space="preserve"> </w:t>
+            </w:r>
+            <w:proofErr w:type="spellStart"/>
+            <w:r>
+              <w:rPr>
+                <w:color w:val="000000"/>
+                <w:sz w:val="20"/>
+                <w:szCs w:val="20"/>
+              </w:rPr>
+              <w:t>ngày</w:t>
+            </w:r>
+            <w:proofErr w:type="spellEnd"/>
           </w:p>
         </w:tc>
       </w:tr>
@@ -3717,13 +6366,59 @@
                 <w:szCs w:val="20"/>
               </w:rPr>
             </w:pPr>
-            <w:r>
-              <w:rPr>
-                <w:color w:val="000000"/>
-                <w:sz w:val="20"/>
-                <w:szCs w:val="20"/>
-              </w:rPr>
-              <w:t>Tổng giá vốn:</w:t>
+            <w:proofErr w:type="spellStart"/>
+            <w:r>
+              <w:rPr>
+                <w:color w:val="000000"/>
+                <w:sz w:val="20"/>
+                <w:szCs w:val="20"/>
+              </w:rPr>
+              <w:t>Tổng</w:t>
+            </w:r>
+            <w:proofErr w:type="spellEnd"/>
+            <w:r>
+              <w:rPr>
+                <w:color w:val="000000"/>
+                <w:sz w:val="20"/>
+                <w:szCs w:val="20"/>
+              </w:rPr>
+              <w:t xml:space="preserve"> </w:t>
+            </w:r>
+            <w:proofErr w:type="spellStart"/>
+            <w:r>
+              <w:rPr>
+                <w:color w:val="000000"/>
+                <w:sz w:val="20"/>
+                <w:szCs w:val="20"/>
+              </w:rPr>
+              <w:t>giá</w:t>
+            </w:r>
+            <w:proofErr w:type="spellEnd"/>
+            <w:r>
+              <w:rPr>
+                <w:color w:val="000000"/>
+                <w:sz w:val="20"/>
+                <w:szCs w:val="20"/>
+              </w:rPr>
+              <w:t xml:space="preserve"> </w:t>
+            </w:r>
+            <w:proofErr w:type="spellStart"/>
+            <w:r>
+              <w:rPr>
+                <w:color w:val="000000"/>
+                <w:sz w:val="20"/>
+                <w:szCs w:val="20"/>
+              </w:rPr>
+              <w:t>vốn</w:t>
+            </w:r>
+            <w:proofErr w:type="spellEnd"/>
+            <w:r>
+              <w:rPr>
+                <w:color w:val="000000"/>
+                <w:sz w:val="20"/>
+                <w:szCs w:val="20"/>
+              </w:rPr>
+              <w:t>:</w:t>
             </w:r>
           </w:p>
         </w:tc>

</xml_diff>

<commit_message>
update code fix DENGHI template remove tisuat
</commit_message>
<xml_diff>
--- a/public/template/DENGHI.docx
+++ b/public/template/DENGHI.docx
@@ -160,25 +160,7 @@
           <w:sz w:val="22"/>
           <w:szCs w:val="22"/>
         </w:rPr>
-        <w:t>${</w:t>
-      </w:r>
-      <w:proofErr w:type="spellStart"/>
-      <w:r>
-        <w:rPr>
-          <w:rFonts w:ascii="TCM Pro" w:hAnsi="TCM Pro" w:cs="Arial"/>
-          <w:sz w:val="22"/>
-          <w:szCs w:val="22"/>
-        </w:rPr>
-        <w:t>soHopDong</w:t>
-      </w:r>
-      <w:proofErr w:type="spellEnd"/>
-      <w:r>
-        <w:rPr>
-          <w:rFonts w:ascii="TCM Pro" w:hAnsi="TCM Pro" w:cs="Arial"/>
-          <w:sz w:val="22"/>
-          <w:szCs w:val="22"/>
-        </w:rPr>
-        <w:t>}</w:t>
+        <w:t>${soHopDong}</w:t>
       </w:r>
       <w:r>
         <w:rPr>
@@ -197,25 +179,7 @@
           <w:iCs/>
           <w:szCs w:val="22"/>
         </w:rPr>
-        <w:t>${</w:t>
-      </w:r>
-      <w:proofErr w:type="spellStart"/>
-      <w:r>
-        <w:rPr>
-          <w:rFonts w:ascii="TCM Pro" w:hAnsi="TCM Pro" w:cs="Arial"/>
-          <w:iCs/>
-          <w:szCs w:val="22"/>
-        </w:rPr>
-        <w:t>ngay</w:t>
-      </w:r>
-      <w:proofErr w:type="spellEnd"/>
-      <w:r>
-        <w:rPr>
-          <w:rFonts w:ascii="TCM Pro" w:hAnsi="TCM Pro" w:cs="Arial"/>
-          <w:iCs/>
-          <w:szCs w:val="22"/>
-        </w:rPr>
-        <w:t xml:space="preserve">} </w:t>
+        <w:t xml:space="preserve">${ngay} </w:t>
       </w:r>
       <w:r>
         <w:t>THÁNG</w:t>
@@ -229,25 +193,7 @@
           <w:iCs/>
           <w:szCs w:val="22"/>
         </w:rPr>
-        <w:t>${</w:t>
-      </w:r>
-      <w:proofErr w:type="spellStart"/>
-      <w:r>
-        <w:rPr>
-          <w:rFonts w:ascii="TCM Pro" w:hAnsi="TCM Pro" w:cs="Arial"/>
-          <w:iCs/>
-          <w:szCs w:val="22"/>
-        </w:rPr>
-        <w:t>thang</w:t>
-      </w:r>
-      <w:proofErr w:type="spellEnd"/>
-      <w:r>
-        <w:rPr>
-          <w:rFonts w:ascii="TCM Pro" w:hAnsi="TCM Pro" w:cs="Arial"/>
-          <w:iCs/>
-          <w:szCs w:val="22"/>
-        </w:rPr>
-        <w:t xml:space="preserve">} </w:t>
+        <w:t xml:space="preserve">${thang} </w:t>
       </w:r>
       <w:r>
         <w:t xml:space="preserve">NĂM </w:t>
@@ -258,25 +204,7 @@
           <w:iCs/>
           <w:szCs w:val="22"/>
         </w:rPr>
-        <w:t>${</w:t>
-      </w:r>
-      <w:proofErr w:type="spellStart"/>
-      <w:r>
-        <w:rPr>
-          <w:rFonts w:ascii="TCM Pro" w:hAnsi="TCM Pro" w:cs="Arial"/>
-          <w:iCs/>
-          <w:szCs w:val="22"/>
-        </w:rPr>
-        <w:t>nam</w:t>
-      </w:r>
-      <w:proofErr w:type="spellEnd"/>
-      <w:r>
-        <w:rPr>
-          <w:rFonts w:ascii="TCM Pro" w:hAnsi="TCM Pro" w:cs="Arial"/>
-          <w:iCs/>
-          <w:szCs w:val="22"/>
-        </w:rPr>
-        <w:t>}</w:t>
+        <w:t>${nam}</w:t>
       </w:r>
     </w:p>
     <w:tbl>
@@ -345,7 +273,6 @@
               </w:rPr>
               <w:t xml:space="preserve">         </w:t>
             </w:r>
-            <w:proofErr w:type="spellStart"/>
             <w:r>
               <w:rPr>
                 <w:b/>
@@ -354,62 +281,7 @@
                 <w:sz w:val="20"/>
                 <w:szCs w:val="20"/>
               </w:rPr>
-              <w:t>Nguồn</w:t>
-            </w:r>
-            <w:proofErr w:type="spellEnd"/>
-            <w:r>
-              <w:rPr>
-                <w:b/>
-                <w:bCs/>
-                <w:color w:val="000000"/>
-                <w:sz w:val="20"/>
-                <w:szCs w:val="20"/>
-              </w:rPr>
-              <w:t xml:space="preserve"> </w:t>
-            </w:r>
-            <w:proofErr w:type="spellStart"/>
-            <w:r>
-              <w:rPr>
-                <w:b/>
-                <w:bCs/>
-                <w:color w:val="000000"/>
-                <w:sz w:val="20"/>
-                <w:szCs w:val="20"/>
-              </w:rPr>
-              <w:t>khách</w:t>
-            </w:r>
-            <w:proofErr w:type="spellEnd"/>
-            <w:r>
-              <w:rPr>
-                <w:b/>
-                <w:bCs/>
-                <w:color w:val="000000"/>
-                <w:sz w:val="20"/>
-                <w:szCs w:val="20"/>
-              </w:rPr>
-              <w:t xml:space="preserve"> </w:t>
-            </w:r>
-            <w:proofErr w:type="spellStart"/>
-            <w:r>
-              <w:rPr>
-                <w:b/>
-                <w:bCs/>
-                <w:color w:val="000000"/>
-                <w:sz w:val="20"/>
-                <w:szCs w:val="20"/>
-              </w:rPr>
-              <w:t>hàng</w:t>
-            </w:r>
-            <w:proofErr w:type="spellEnd"/>
-            <w:r>
-              <w:rPr>
-                <w:b/>
-                <w:bCs/>
-                <w:color w:val="000000"/>
-                <w:sz w:val="20"/>
-                <w:szCs w:val="20"/>
-              </w:rPr>
-              <w:t>:</w:t>
+              <w:t>Nguồn khách hàng:</w:t>
             </w:r>
             <w:r>
               <w:rPr>
@@ -428,7 +300,6 @@
               </w:rPr>
               <w:t>${</w:t>
             </w:r>
-            <w:proofErr w:type="spellStart"/>
             <w:r>
               <w:rPr>
                 <w:b/>
@@ -438,7 +309,6 @@
               </w:rPr>
               <w:t>nguonKH</w:t>
             </w:r>
-            <w:proofErr w:type="spellEnd"/>
             <w:r>
               <w:rPr>
                 <w:b/>
@@ -477,70 +347,14 @@
                       <w:szCs w:val="20"/>
                     </w:rPr>
                   </w:pPr>
-                  <w:proofErr w:type="spellStart"/>
-                  <w:r>
-                    <w:rPr>
-                      <w:color w:val="000000"/>
-                      <w:sz w:val="20"/>
-                      <w:szCs w:val="20"/>
-                    </w:rPr>
-                    <w:t>Khách</w:t>
-                  </w:r>
-                  <w:proofErr w:type="spellEnd"/>
-                  <w:r>
-                    <w:rPr>
-                      <w:color w:val="000000"/>
-                      <w:sz w:val="20"/>
-                      <w:szCs w:val="20"/>
-                    </w:rPr>
-                    <w:t xml:space="preserve"> </w:t>
-                  </w:r>
-                  <w:proofErr w:type="spellStart"/>
-                  <w:r>
-                    <w:rPr>
-                      <w:color w:val="000000"/>
-                      <w:sz w:val="20"/>
-                      <w:szCs w:val="20"/>
-                    </w:rPr>
-                    <w:t>hàng</w:t>
-                  </w:r>
-                  <w:proofErr w:type="spellEnd"/>
-                  <w:r>
-                    <w:rPr>
-                      <w:color w:val="000000"/>
-                      <w:sz w:val="20"/>
-                      <w:szCs w:val="20"/>
-                    </w:rPr>
-                    <w:t xml:space="preserve"> </w:t>
-                  </w:r>
-                  <w:proofErr w:type="spellStart"/>
-                  <w:r>
-                    <w:rPr>
-                      <w:color w:val="000000"/>
-                      <w:sz w:val="20"/>
-                      <w:szCs w:val="20"/>
-                    </w:rPr>
-                    <w:t>cá</w:t>
-                  </w:r>
-                  <w:proofErr w:type="spellEnd"/>
-                  <w:r>
-                    <w:rPr>
-                      <w:color w:val="000000"/>
-                      <w:sz w:val="20"/>
-                      <w:szCs w:val="20"/>
-                    </w:rPr>
-                    <w:t xml:space="preserve"> </w:t>
-                  </w:r>
-                  <w:proofErr w:type="spellStart"/>
-                  <w:r>
-                    <w:rPr>
-                      <w:color w:val="000000"/>
-                      <w:sz w:val="20"/>
-                      <w:szCs w:val="20"/>
-                    </w:rPr>
-                    <w:t>nhân</w:t>
-                  </w:r>
-                  <w:proofErr w:type="spellEnd"/>
+                  <w:r>
+                    <w:rPr>
+                      <w:color w:val="000000"/>
+                      <w:sz w:val="20"/>
+                      <w:szCs w:val="20"/>
+                    </w:rPr>
+                    <w:t>Khách hàng cá nhân</w:t>
+                  </w:r>
                 </w:p>
               </w:tc>
               <w:tc>
@@ -560,70 +374,14 @@
                       <w:szCs w:val="20"/>
                     </w:rPr>
                   </w:pPr>
-                  <w:proofErr w:type="spellStart"/>
-                  <w:r>
-                    <w:rPr>
-                      <w:color w:val="000000"/>
-                      <w:sz w:val="20"/>
-                      <w:szCs w:val="20"/>
-                    </w:rPr>
-                    <w:t>Khách</w:t>
-                  </w:r>
-                  <w:proofErr w:type="spellEnd"/>
-                  <w:r>
-                    <w:rPr>
-                      <w:color w:val="000000"/>
-                      <w:sz w:val="20"/>
-                      <w:szCs w:val="20"/>
-                    </w:rPr>
-                    <w:t xml:space="preserve"> </w:t>
-                  </w:r>
-                  <w:proofErr w:type="spellStart"/>
-                  <w:r>
-                    <w:rPr>
-                      <w:color w:val="000000"/>
-                      <w:sz w:val="20"/>
-                      <w:szCs w:val="20"/>
-                    </w:rPr>
-                    <w:t>hàng</w:t>
-                  </w:r>
-                  <w:proofErr w:type="spellEnd"/>
-                  <w:r>
-                    <w:rPr>
-                      <w:color w:val="000000"/>
-                      <w:sz w:val="20"/>
-                      <w:szCs w:val="20"/>
-                    </w:rPr>
-                    <w:t xml:space="preserve"> </w:t>
-                  </w:r>
-                  <w:proofErr w:type="spellStart"/>
-                  <w:r>
-                    <w:rPr>
-                      <w:color w:val="000000"/>
-                      <w:sz w:val="20"/>
-                      <w:szCs w:val="20"/>
-                    </w:rPr>
-                    <w:t>doanh</w:t>
-                  </w:r>
-                  <w:proofErr w:type="spellEnd"/>
-                  <w:r>
-                    <w:rPr>
-                      <w:color w:val="000000"/>
-                      <w:sz w:val="20"/>
-                      <w:szCs w:val="20"/>
-                    </w:rPr>
-                    <w:t xml:space="preserve"> </w:t>
-                  </w:r>
-                  <w:proofErr w:type="spellStart"/>
-                  <w:r>
-                    <w:rPr>
-                      <w:color w:val="000000"/>
-                      <w:sz w:val="20"/>
-                      <w:szCs w:val="20"/>
-                    </w:rPr>
-                    <w:t>nghiệp</w:t>
-                  </w:r>
-                  <w:proofErr w:type="spellEnd"/>
+                  <w:r>
+                    <w:rPr>
+                      <w:color w:val="000000"/>
+                      <w:sz w:val="20"/>
+                      <w:szCs w:val="20"/>
+                    </w:rPr>
+                    <w:t>Khách hàng doanh nghiệp</w:t>
+                  </w:r>
                 </w:p>
               </w:tc>
             </w:tr>
@@ -645,41 +403,13 @@
                       <w:szCs w:val="20"/>
                     </w:rPr>
                   </w:pPr>
-                  <w:proofErr w:type="spellStart"/>
-                  <w:r>
-                    <w:rPr>
-                      <w:color w:val="000000"/>
-                      <w:sz w:val="20"/>
-                      <w:szCs w:val="20"/>
-                    </w:rPr>
-                    <w:t>Họ</w:t>
-                  </w:r>
-                  <w:proofErr w:type="spellEnd"/>
-                  <w:r>
-                    <w:rPr>
-                      <w:color w:val="000000"/>
-                      <w:sz w:val="20"/>
-                      <w:szCs w:val="20"/>
-                    </w:rPr>
-                    <w:t xml:space="preserve"> </w:t>
-                  </w:r>
-                  <w:proofErr w:type="spellStart"/>
-                  <w:r>
-                    <w:rPr>
-                      <w:color w:val="000000"/>
-                      <w:sz w:val="20"/>
-                      <w:szCs w:val="20"/>
-                    </w:rPr>
-                    <w:t>tên</w:t>
-                  </w:r>
-                  <w:proofErr w:type="spellEnd"/>
-                  <w:r>
-                    <w:rPr>
-                      <w:color w:val="000000"/>
-                      <w:sz w:val="20"/>
-                      <w:szCs w:val="20"/>
-                    </w:rPr>
-                    <w:t xml:space="preserve"> KH:</w:t>
+                  <w:r>
+                    <w:rPr>
+                      <w:color w:val="000000"/>
+                      <w:sz w:val="20"/>
+                      <w:szCs w:val="20"/>
+                    </w:rPr>
+                    <w:t>Họ tên KH:</w:t>
                   </w:r>
                   <w:r>
                     <w:rPr>
@@ -711,16 +441,14 @@
                       <w:szCs w:val="20"/>
                     </w:rPr>
                   </w:pPr>
-                  <w:proofErr w:type="spellStart"/>
-                  <w:r>
-                    <w:rPr>
-                      <w:color w:val="000000"/>
-                      <w:sz w:val="20"/>
-                      <w:szCs w:val="20"/>
-                    </w:rPr>
-                    <w:t>Địa</w:t>
-                  </w:r>
-                  <w:proofErr w:type="spellEnd"/>
+                  <w:r>
+                    <w:rPr>
+                      <w:color w:val="000000"/>
+                      <w:sz w:val="20"/>
+                      <w:szCs w:val="20"/>
+                    </w:rPr>
+                    <w:t>Địa chỉ:</w:t>
+                  </w:r>
                   <w:r>
                     <w:rPr>
                       <w:color w:val="000000"/>
@@ -729,57 +457,13 @@
                     </w:rPr>
                     <w:t xml:space="preserve"> </w:t>
                   </w:r>
-                  <w:proofErr w:type="spellStart"/>
-                  <w:r>
-                    <w:rPr>
-                      <w:color w:val="000000"/>
-                      <w:sz w:val="20"/>
-                      <w:szCs w:val="20"/>
-                    </w:rPr>
-                    <w:t>chỉ</w:t>
-                  </w:r>
-                  <w:proofErr w:type="spellEnd"/>
-                  <w:r>
-                    <w:rPr>
-                      <w:color w:val="000000"/>
-                      <w:sz w:val="20"/>
-                      <w:szCs w:val="20"/>
-                    </w:rPr>
-                    <w:t>:</w:t>
-                  </w:r>
-                  <w:r>
-                    <w:rPr>
-                      <w:color w:val="000000"/>
-                      <w:sz w:val="20"/>
-                      <w:szCs w:val="20"/>
-                    </w:rPr>
-                    <w:t xml:space="preserve"> </w:t>
-                  </w:r>
-                  <w:r>
-                    <w:rPr>
-                      <w:color w:val="000000"/>
-                      <w:sz w:val="20"/>
-                      <w:szCs w:val="20"/>
-                    </w:rPr>
-                    <w:t>${</w:t>
-                  </w:r>
-                  <w:proofErr w:type="spellStart"/>
-                  <w:r>
-                    <w:rPr>
-                      <w:color w:val="000000"/>
-                      <w:sz w:val="20"/>
-                      <w:szCs w:val="20"/>
-                    </w:rPr>
-                    <w:t>diaChi</w:t>
-                  </w:r>
-                  <w:proofErr w:type="spellEnd"/>
-                  <w:r>
-                    <w:rPr>
-                      <w:color w:val="000000"/>
-                      <w:sz w:val="20"/>
-                      <w:szCs w:val="20"/>
-                    </w:rPr>
-                    <w:t>}</w:t>
+                  <w:r>
+                    <w:rPr>
+                      <w:color w:val="000000"/>
+                      <w:sz w:val="20"/>
+                      <w:szCs w:val="20"/>
+                    </w:rPr>
+                    <w:t>${diaChi}</w:t>
                   </w:r>
                 </w:p>
                 <w:p>
@@ -795,16 +479,14 @@
                       <w:szCs w:val="20"/>
                     </w:rPr>
                   </w:pPr>
-                  <w:proofErr w:type="spellStart"/>
-                  <w:r>
-                    <w:rPr>
-                      <w:color w:val="000000"/>
-                      <w:sz w:val="20"/>
-                      <w:szCs w:val="20"/>
-                    </w:rPr>
-                    <w:t>Điện</w:t>
-                  </w:r>
-                  <w:proofErr w:type="spellEnd"/>
+                  <w:r>
+                    <w:rPr>
+                      <w:color w:val="000000"/>
+                      <w:sz w:val="20"/>
+                      <w:szCs w:val="20"/>
+                    </w:rPr>
+                    <w:t>Điện thoại:</w:t>
+                  </w:r>
                   <w:r>
                     <w:rPr>
                       <w:color w:val="000000"/>
@@ -813,57 +495,13 @@
                     </w:rPr>
                     <w:t xml:space="preserve"> </w:t>
                   </w:r>
-                  <w:proofErr w:type="spellStart"/>
-                  <w:r>
-                    <w:rPr>
-                      <w:color w:val="000000"/>
-                      <w:sz w:val="20"/>
-                      <w:szCs w:val="20"/>
-                    </w:rPr>
-                    <w:t>thoại</w:t>
-                  </w:r>
-                  <w:proofErr w:type="spellEnd"/>
-                  <w:r>
-                    <w:rPr>
-                      <w:color w:val="000000"/>
-                      <w:sz w:val="20"/>
-                      <w:szCs w:val="20"/>
-                    </w:rPr>
-                    <w:t>:</w:t>
-                  </w:r>
-                  <w:r>
-                    <w:rPr>
-                      <w:color w:val="000000"/>
-                      <w:sz w:val="20"/>
-                      <w:szCs w:val="20"/>
-                    </w:rPr>
-                    <w:t xml:space="preserve"> </w:t>
-                  </w:r>
-                  <w:r>
-                    <w:rPr>
-                      <w:color w:val="000000"/>
-                      <w:sz w:val="20"/>
-                      <w:szCs w:val="20"/>
-                    </w:rPr>
-                    <w:t>${</w:t>
-                  </w:r>
-                  <w:proofErr w:type="spellStart"/>
-                  <w:r>
-                    <w:rPr>
-                      <w:color w:val="000000"/>
-                      <w:sz w:val="20"/>
-                      <w:szCs w:val="20"/>
-                    </w:rPr>
-                    <w:t>dienThoai</w:t>
-                  </w:r>
-                  <w:proofErr w:type="spellEnd"/>
-                  <w:r>
-                    <w:rPr>
-                      <w:color w:val="000000"/>
-                      <w:sz w:val="20"/>
-                      <w:szCs w:val="20"/>
-                    </w:rPr>
-                    <w:t>}</w:t>
+                  <w:r>
+                    <w:rPr>
+                      <w:color w:val="000000"/>
+                      <w:sz w:val="20"/>
+                      <w:szCs w:val="20"/>
+                    </w:rPr>
+                    <w:t>${dienThoai}</w:t>
                   </w:r>
                 </w:p>
                 <w:p>
@@ -879,23 +517,13 @@
                       <w:szCs w:val="20"/>
                     </w:rPr>
                   </w:pPr>
-                  <w:proofErr w:type="spellStart"/>
-                  <w:r>
-                    <w:rPr>
-                      <w:color w:val="000000"/>
-                      <w:sz w:val="20"/>
-                      <w:szCs w:val="20"/>
-                    </w:rPr>
-                    <w:t>Số</w:t>
-                  </w:r>
-                  <w:proofErr w:type="spellEnd"/>
-                  <w:r>
-                    <w:rPr>
-                      <w:color w:val="000000"/>
-                      <w:sz w:val="20"/>
-                      <w:szCs w:val="20"/>
-                    </w:rPr>
-                    <w:t xml:space="preserve"> CMND</w:t>
+                  <w:r>
+                    <w:rPr>
+                      <w:color w:val="000000"/>
+                      <w:sz w:val="20"/>
+                      <w:szCs w:val="20"/>
+                    </w:rPr>
+                    <w:t>Số CMND</w:t>
                   </w:r>
                   <w:r>
                     <w:rPr>
@@ -911,18 +539,50 @@
                       <w:sz w:val="20"/>
                       <w:szCs w:val="20"/>
                     </w:rPr>
+                    <w:t>${cmnd}</w:t>
+                  </w:r>
+                </w:p>
+                <w:p>
+                  <w:pPr>
+                    <w:pStyle w:val="ListParagraph"/>
+                    <w:rPr>
+                      <w:color w:val="000000"/>
+                      <w:sz w:val="20"/>
+                      <w:szCs w:val="20"/>
+                    </w:rPr>
+                  </w:pPr>
+                  <w:r>
+                    <w:rPr>
+                      <w:color w:val="000000"/>
+                      <w:sz w:val="20"/>
+                      <w:szCs w:val="20"/>
+                    </w:rPr>
+                    <w:t>Ngày cấp:</w:t>
+                  </w:r>
+                  <w:r>
+                    <w:rPr>
+                      <w:color w:val="000000"/>
+                      <w:sz w:val="20"/>
+                      <w:szCs w:val="20"/>
+                    </w:rPr>
+                    <w:t xml:space="preserve"> </w:t>
+                  </w:r>
+                  <w:r>
+                    <w:rPr>
+                      <w:color w:val="000000"/>
+                      <w:sz w:val="20"/>
+                      <w:szCs w:val="20"/>
+                    </w:rPr>
                     <w:t>${</w:t>
                   </w:r>
-                  <w:proofErr w:type="spellStart"/>
-                  <w:r>
-                    <w:rPr>
-                      <w:color w:val="000000"/>
-                      <w:sz w:val="20"/>
-                      <w:szCs w:val="20"/>
-                    </w:rPr>
-                    <w:t>cmnd</w:t>
-                  </w:r>
-                  <w:proofErr w:type="spellEnd"/>
+                  <w:r>
+                    <w:rPr>
+                      <w:color w:val="000000"/>
+                      <w:sz w:val="20"/>
+                      <w:szCs w:val="20"/>
+                    </w:rPr>
+                    <w:t>ngayCap</w:t>
+                  </w:r>
                   <w:r>
                     <w:rPr>
                       <w:color w:val="000000"/>
@@ -931,26 +591,6 @@
                     </w:rPr>
                     <w:t>}</w:t>
                   </w:r>
-                </w:p>
-                <w:p>
-                  <w:pPr>
-                    <w:pStyle w:val="ListParagraph"/>
-                    <w:rPr>
-                      <w:color w:val="000000"/>
-                      <w:sz w:val="20"/>
-                      <w:szCs w:val="20"/>
-                    </w:rPr>
-                  </w:pPr>
-                  <w:proofErr w:type="spellStart"/>
-                  <w:r>
-                    <w:rPr>
-                      <w:color w:val="000000"/>
-                      <w:sz w:val="20"/>
-                      <w:szCs w:val="20"/>
-                    </w:rPr>
-                    <w:t>Ngày</w:t>
-                  </w:r>
-                  <w:proofErr w:type="spellEnd"/>
                   <w:r>
                     <w:rPr>
                       <w:color w:val="000000"/>
@@ -959,23 +599,13 @@
                     </w:rPr>
                     <w:t xml:space="preserve"> </w:t>
                   </w:r>
-                  <w:proofErr w:type="spellStart"/>
-                  <w:r>
-                    <w:rPr>
-                      <w:color w:val="000000"/>
-                      <w:sz w:val="20"/>
-                      <w:szCs w:val="20"/>
-                    </w:rPr>
-                    <w:t>cấp</w:t>
-                  </w:r>
-                  <w:proofErr w:type="spellEnd"/>
-                  <w:r>
-                    <w:rPr>
-                      <w:color w:val="000000"/>
-                      <w:sz w:val="20"/>
-                      <w:szCs w:val="20"/>
-                    </w:rPr>
-                    <w:t>:</w:t>
+                  <w:r>
+                    <w:rPr>
+                      <w:color w:val="000000"/>
+                      <w:sz w:val="20"/>
+                      <w:szCs w:val="20"/>
+                    </w:rPr>
+                    <w:t xml:space="preserve"> Nơi cấp:</w:t>
                   </w:r>
                   <w:r>
                     <w:rPr>
@@ -993,93 +623,6 @@
                     </w:rPr>
                     <w:t>${</w:t>
                   </w:r>
-                  <w:proofErr w:type="spellStart"/>
-                  <w:r>
-                    <w:rPr>
-                      <w:color w:val="000000"/>
-                      <w:sz w:val="20"/>
-                      <w:szCs w:val="20"/>
-                    </w:rPr>
-                    <w:t>ngayCap</w:t>
-                  </w:r>
-                  <w:proofErr w:type="spellEnd"/>
-                  <w:r>
-                    <w:rPr>
-                      <w:color w:val="000000"/>
-                      <w:sz w:val="20"/>
-                      <w:szCs w:val="20"/>
-                    </w:rPr>
-                    <w:t>}</w:t>
-                  </w:r>
-                  <w:r>
-                    <w:rPr>
-                      <w:color w:val="000000"/>
-                      <w:sz w:val="20"/>
-                      <w:szCs w:val="20"/>
-                    </w:rPr>
-                    <w:t xml:space="preserve"> </w:t>
-                  </w:r>
-                  <w:r>
-                    <w:rPr>
-                      <w:color w:val="000000"/>
-                      <w:sz w:val="20"/>
-                      <w:szCs w:val="20"/>
-                    </w:rPr>
-                    <w:t xml:space="preserve"> </w:t>
-                  </w:r>
-                  <w:proofErr w:type="spellStart"/>
-                  <w:r>
-                    <w:rPr>
-                      <w:color w:val="000000"/>
-                      <w:sz w:val="20"/>
-                      <w:szCs w:val="20"/>
-                    </w:rPr>
-                    <w:t>Nơi</w:t>
-                  </w:r>
-                  <w:proofErr w:type="spellEnd"/>
-                  <w:r>
-                    <w:rPr>
-                      <w:color w:val="000000"/>
-                      <w:sz w:val="20"/>
-                      <w:szCs w:val="20"/>
-                    </w:rPr>
-                    <w:t xml:space="preserve"> </w:t>
-                  </w:r>
-                  <w:proofErr w:type="spellStart"/>
-                  <w:r>
-                    <w:rPr>
-                      <w:color w:val="000000"/>
-                      <w:sz w:val="20"/>
-                      <w:szCs w:val="20"/>
-                    </w:rPr>
-                    <w:t>cấp</w:t>
-                  </w:r>
-                  <w:proofErr w:type="spellEnd"/>
-                  <w:r>
-                    <w:rPr>
-                      <w:color w:val="000000"/>
-                      <w:sz w:val="20"/>
-                      <w:szCs w:val="20"/>
-                    </w:rPr>
-                    <w:t>:</w:t>
-                  </w:r>
-                  <w:r>
-                    <w:rPr>
-                      <w:color w:val="000000"/>
-                      <w:sz w:val="20"/>
-                      <w:szCs w:val="20"/>
-                    </w:rPr>
-                    <w:t xml:space="preserve"> </w:t>
-                  </w:r>
-                  <w:r>
-                    <w:rPr>
-                      <w:color w:val="000000"/>
-                      <w:sz w:val="20"/>
-                      <w:szCs w:val="20"/>
-                    </w:rPr>
-                    <w:t>${</w:t>
-                  </w:r>
-                  <w:proofErr w:type="spellStart"/>
                   <w:r>
                     <w:rPr>
                       <w:color w:val="000000"/>
@@ -1088,7 +631,6 @@
                     </w:rPr>
                     <w:t>noiCap</w:t>
                   </w:r>
-                  <w:proofErr w:type="spellEnd"/>
                   <w:r>
                     <w:rPr>
                       <w:color w:val="000000"/>
@@ -1111,16 +653,14 @@
                       <w:szCs w:val="20"/>
                     </w:rPr>
                   </w:pPr>
-                  <w:proofErr w:type="spellStart"/>
-                  <w:r>
-                    <w:rPr>
-                      <w:color w:val="000000"/>
-                      <w:sz w:val="20"/>
-                      <w:szCs w:val="20"/>
-                    </w:rPr>
-                    <w:t>Ngày</w:t>
-                  </w:r>
-                  <w:proofErr w:type="spellEnd"/>
+                  <w:r>
+                    <w:rPr>
+                      <w:color w:val="000000"/>
+                      <w:sz w:val="20"/>
+                      <w:szCs w:val="20"/>
+                    </w:rPr>
+                    <w:t>Ngày sinh:</w:t>
+                  </w:r>
                   <w:r>
                     <w:rPr>
                       <w:color w:val="000000"/>
@@ -1129,57 +669,13 @@
                     </w:rPr>
                     <w:t xml:space="preserve"> </w:t>
                   </w:r>
-                  <w:proofErr w:type="spellStart"/>
-                  <w:r>
-                    <w:rPr>
-                      <w:color w:val="000000"/>
-                      <w:sz w:val="20"/>
-                      <w:szCs w:val="20"/>
-                    </w:rPr>
-                    <w:t>sinh</w:t>
-                  </w:r>
-                  <w:proofErr w:type="spellEnd"/>
-                  <w:r>
-                    <w:rPr>
-                      <w:color w:val="000000"/>
-                      <w:sz w:val="20"/>
-                      <w:szCs w:val="20"/>
-                    </w:rPr>
-                    <w:t>:</w:t>
-                  </w:r>
-                  <w:r>
-                    <w:rPr>
-                      <w:color w:val="000000"/>
-                      <w:sz w:val="20"/>
-                      <w:szCs w:val="20"/>
-                    </w:rPr>
-                    <w:t xml:space="preserve"> </w:t>
-                  </w:r>
-                  <w:r>
-                    <w:rPr>
-                      <w:color w:val="000000"/>
-                      <w:sz w:val="20"/>
-                      <w:szCs w:val="20"/>
-                    </w:rPr>
-                    <w:t>${</w:t>
-                  </w:r>
-                  <w:proofErr w:type="spellStart"/>
-                  <w:r>
-                    <w:rPr>
-                      <w:color w:val="000000"/>
-                      <w:sz w:val="20"/>
-                      <w:szCs w:val="20"/>
-                    </w:rPr>
-                    <w:t>ngaySinh</w:t>
-                  </w:r>
-                  <w:proofErr w:type="spellEnd"/>
-                  <w:r>
-                    <w:rPr>
-                      <w:color w:val="000000"/>
-                      <w:sz w:val="20"/>
-                      <w:szCs w:val="20"/>
-                    </w:rPr>
-                    <w:t>}</w:t>
+                  <w:r>
+                    <w:rPr>
+                      <w:color w:val="000000"/>
+                      <w:sz w:val="20"/>
+                      <w:szCs w:val="20"/>
+                    </w:rPr>
+                    <w:t>${ngaySinh}</w:t>
                   </w:r>
                 </w:p>
                 <w:p>
@@ -1195,77 +691,13 @@
                       <w:szCs w:val="20"/>
                     </w:rPr>
                   </w:pPr>
-                  <w:proofErr w:type="spellStart"/>
-                  <w:r>
-                    <w:rPr>
-                      <w:color w:val="000000"/>
-                      <w:sz w:val="20"/>
-                      <w:szCs w:val="20"/>
-                    </w:rPr>
-                    <w:t>Người</w:t>
-                  </w:r>
-                  <w:proofErr w:type="spellEnd"/>
-                  <w:r>
-                    <w:rPr>
-                      <w:color w:val="000000"/>
-                      <w:sz w:val="20"/>
-                      <w:szCs w:val="20"/>
-                    </w:rPr>
-                    <w:t xml:space="preserve"> </w:t>
-                  </w:r>
-                  <w:proofErr w:type="spellStart"/>
-                  <w:r>
-                    <w:rPr>
-                      <w:color w:val="000000"/>
-                      <w:sz w:val="20"/>
-                      <w:szCs w:val="20"/>
-                    </w:rPr>
-                    <w:t>quản</w:t>
-                  </w:r>
-                  <w:proofErr w:type="spellEnd"/>
-                  <w:r>
-                    <w:rPr>
-                      <w:color w:val="000000"/>
-                      <w:sz w:val="20"/>
-                      <w:szCs w:val="20"/>
-                    </w:rPr>
-                    <w:t xml:space="preserve"> </w:t>
-                  </w:r>
-                  <w:proofErr w:type="spellStart"/>
-                  <w:r>
-                    <w:rPr>
-                      <w:color w:val="000000"/>
-                      <w:sz w:val="20"/>
-                      <w:szCs w:val="20"/>
-                    </w:rPr>
-                    <w:t>lý</w:t>
-                  </w:r>
-                  <w:proofErr w:type="spellEnd"/>
-                  <w:r>
-                    <w:rPr>
-                      <w:color w:val="000000"/>
-                      <w:sz w:val="20"/>
-                      <w:szCs w:val="20"/>
-                    </w:rPr>
-                    <w:t xml:space="preserve"> </w:t>
-                  </w:r>
-                  <w:proofErr w:type="spellStart"/>
-                  <w:r>
-                    <w:rPr>
-                      <w:color w:val="000000"/>
-                      <w:sz w:val="20"/>
-                      <w:szCs w:val="20"/>
-                    </w:rPr>
-                    <w:t>xe</w:t>
-                  </w:r>
-                  <w:proofErr w:type="spellEnd"/>
-                  <w:r>
-                    <w:rPr>
-                      <w:color w:val="000000"/>
-                      <w:sz w:val="20"/>
-                      <w:szCs w:val="20"/>
-                    </w:rPr>
-                    <w:t>:</w:t>
+                  <w:r>
+                    <w:rPr>
+                      <w:color w:val="000000"/>
+                      <w:sz w:val="20"/>
+                      <w:szCs w:val="20"/>
+                    </w:rPr>
+                    <w:t>Người quản lý xe:</w:t>
                   </w:r>
                   <w:r>
                     <w:rPr>
@@ -1297,41 +729,13 @@
                       <w:szCs w:val="20"/>
                     </w:rPr>
                   </w:pPr>
-                  <w:proofErr w:type="spellStart"/>
-                  <w:r>
-                    <w:rPr>
-                      <w:color w:val="000000"/>
-                      <w:sz w:val="20"/>
-                      <w:szCs w:val="20"/>
-                    </w:rPr>
-                    <w:t>Chức</w:t>
-                  </w:r>
-                  <w:proofErr w:type="spellEnd"/>
-                  <w:r>
-                    <w:rPr>
-                      <w:color w:val="000000"/>
-                      <w:sz w:val="20"/>
-                      <w:szCs w:val="20"/>
-                    </w:rPr>
-                    <w:t xml:space="preserve"> </w:t>
-                  </w:r>
-                  <w:proofErr w:type="spellStart"/>
-                  <w:r>
-                    <w:rPr>
-                      <w:color w:val="000000"/>
-                      <w:sz w:val="20"/>
-                      <w:szCs w:val="20"/>
-                    </w:rPr>
-                    <w:t>vụ</w:t>
-                  </w:r>
-                  <w:proofErr w:type="spellEnd"/>
-                  <w:r>
-                    <w:rPr>
-                      <w:color w:val="000000"/>
-                      <w:sz w:val="20"/>
-                      <w:szCs w:val="20"/>
-                    </w:rPr>
-                    <w:t>:</w:t>
+                  <w:r>
+                    <w:rPr>
+                      <w:color w:val="000000"/>
+                      <w:sz w:val="20"/>
+                      <w:szCs w:val="20"/>
+                    </w:rPr>
+                    <w:t>Chức vụ:</w:t>
                   </w:r>
                 </w:p>
               </w:tc>
@@ -1352,59 +756,13 @@
                       <w:szCs w:val="20"/>
                     </w:rPr>
                   </w:pPr>
-                  <w:proofErr w:type="spellStart"/>
-                  <w:r>
-                    <w:rPr>
-                      <w:color w:val="000000"/>
-                      <w:sz w:val="20"/>
-                      <w:szCs w:val="20"/>
-                    </w:rPr>
-                    <w:t>Tên</w:t>
-                  </w:r>
-                  <w:proofErr w:type="spellEnd"/>
-                  <w:r>
-                    <w:rPr>
-                      <w:color w:val="000000"/>
-                      <w:sz w:val="20"/>
-                      <w:szCs w:val="20"/>
-                    </w:rPr>
-                    <w:t xml:space="preserve"> </w:t>
-                  </w:r>
-                  <w:proofErr w:type="spellStart"/>
-                  <w:r>
-                    <w:rPr>
-                      <w:color w:val="000000"/>
-                      <w:sz w:val="20"/>
-                      <w:szCs w:val="20"/>
-                    </w:rPr>
-                    <w:t>đơn</w:t>
-                  </w:r>
-                  <w:proofErr w:type="spellEnd"/>
-                  <w:r>
-                    <w:rPr>
-                      <w:color w:val="000000"/>
-                      <w:sz w:val="20"/>
-                      <w:szCs w:val="20"/>
-                    </w:rPr>
-                    <w:t xml:space="preserve"> </w:t>
-                  </w:r>
-                  <w:proofErr w:type="spellStart"/>
-                  <w:r>
-                    <w:rPr>
-                      <w:color w:val="000000"/>
-                      <w:sz w:val="20"/>
-                      <w:szCs w:val="20"/>
-                    </w:rPr>
-                    <w:t>vị</w:t>
-                  </w:r>
-                  <w:proofErr w:type="spellEnd"/>
-                  <w:r>
-                    <w:rPr>
-                      <w:color w:val="000000"/>
-                      <w:sz w:val="20"/>
-                      <w:szCs w:val="20"/>
-                    </w:rPr>
-                    <w:t>:</w:t>
+                  <w:r>
+                    <w:rPr>
+                      <w:color w:val="000000"/>
+                      <w:sz w:val="20"/>
+                      <w:szCs w:val="20"/>
+                    </w:rPr>
+                    <w:t>Tên đơn vị:</w:t>
                   </w:r>
                 </w:p>
                 <w:p>
@@ -1420,77 +778,13 @@
                       <w:szCs w:val="20"/>
                     </w:rPr>
                   </w:pPr>
-                  <w:proofErr w:type="spellStart"/>
-                  <w:r>
-                    <w:rPr>
-                      <w:color w:val="000000"/>
-                      <w:sz w:val="20"/>
-                      <w:szCs w:val="20"/>
-                    </w:rPr>
-                    <w:t>Địa</w:t>
-                  </w:r>
-                  <w:proofErr w:type="spellEnd"/>
-                  <w:r>
-                    <w:rPr>
-                      <w:color w:val="000000"/>
-                      <w:sz w:val="20"/>
-                      <w:szCs w:val="20"/>
-                    </w:rPr>
-                    <w:t xml:space="preserve"> </w:t>
-                  </w:r>
-                  <w:proofErr w:type="spellStart"/>
-                  <w:r>
-                    <w:rPr>
-                      <w:color w:val="000000"/>
-                      <w:sz w:val="20"/>
-                      <w:szCs w:val="20"/>
-                    </w:rPr>
-                    <w:t>chỉ</w:t>
-                  </w:r>
-                  <w:proofErr w:type="spellEnd"/>
-                  <w:r>
-                    <w:rPr>
-                      <w:color w:val="000000"/>
-                      <w:sz w:val="20"/>
-                      <w:szCs w:val="20"/>
-                    </w:rPr>
-                    <w:t xml:space="preserve"> </w:t>
-                  </w:r>
-                  <w:proofErr w:type="spellStart"/>
-                  <w:r>
-                    <w:rPr>
-                      <w:color w:val="000000"/>
-                      <w:sz w:val="20"/>
-                      <w:szCs w:val="20"/>
-                    </w:rPr>
-                    <w:t>đơn</w:t>
-                  </w:r>
-                  <w:proofErr w:type="spellEnd"/>
-                  <w:r>
-                    <w:rPr>
-                      <w:color w:val="000000"/>
-                      <w:sz w:val="20"/>
-                      <w:szCs w:val="20"/>
-                    </w:rPr>
-                    <w:t xml:space="preserve"> </w:t>
-                  </w:r>
-                  <w:proofErr w:type="spellStart"/>
-                  <w:r>
-                    <w:rPr>
-                      <w:color w:val="000000"/>
-                      <w:sz w:val="20"/>
-                      <w:szCs w:val="20"/>
-                    </w:rPr>
-                    <w:t>vị</w:t>
-                  </w:r>
-                  <w:proofErr w:type="spellEnd"/>
-                  <w:r>
-                    <w:rPr>
-                      <w:color w:val="000000"/>
-                      <w:sz w:val="20"/>
-                      <w:szCs w:val="20"/>
-                    </w:rPr>
-                    <w:t>:</w:t>
+                  <w:r>
+                    <w:rPr>
+                      <w:color w:val="000000"/>
+                      <w:sz w:val="20"/>
+                      <w:szCs w:val="20"/>
+                    </w:rPr>
+                    <w:t>Địa chỉ đơn vị:</w:t>
                   </w:r>
                   <w:r>
                     <w:rPr>
@@ -1514,59 +808,13 @@
                       <w:szCs w:val="20"/>
                     </w:rPr>
                   </w:pPr>
-                  <w:proofErr w:type="spellStart"/>
-                  <w:r>
-                    <w:rPr>
-                      <w:color w:val="000000"/>
-                      <w:sz w:val="20"/>
-                      <w:szCs w:val="20"/>
-                    </w:rPr>
-                    <w:t>Mã</w:t>
-                  </w:r>
-                  <w:proofErr w:type="spellEnd"/>
-                  <w:r>
-                    <w:rPr>
-                      <w:color w:val="000000"/>
-                      <w:sz w:val="20"/>
-                      <w:szCs w:val="20"/>
-                    </w:rPr>
-                    <w:t xml:space="preserve"> </w:t>
-                  </w:r>
-                  <w:proofErr w:type="spellStart"/>
-                  <w:r>
-                    <w:rPr>
-                      <w:color w:val="000000"/>
-                      <w:sz w:val="20"/>
-                      <w:szCs w:val="20"/>
-                    </w:rPr>
-                    <w:t>số</w:t>
-                  </w:r>
-                  <w:proofErr w:type="spellEnd"/>
-                  <w:r>
-                    <w:rPr>
-                      <w:color w:val="000000"/>
-                      <w:sz w:val="20"/>
-                      <w:szCs w:val="20"/>
-                    </w:rPr>
-                    <w:t xml:space="preserve"> </w:t>
-                  </w:r>
-                  <w:proofErr w:type="spellStart"/>
-                  <w:r>
-                    <w:rPr>
-                      <w:color w:val="000000"/>
-                      <w:sz w:val="20"/>
-                      <w:szCs w:val="20"/>
-                    </w:rPr>
-                    <w:t>thuế</w:t>
-                  </w:r>
-                  <w:proofErr w:type="spellEnd"/>
-                  <w:r>
-                    <w:rPr>
-                      <w:color w:val="000000"/>
-                      <w:sz w:val="20"/>
-                      <w:szCs w:val="20"/>
-                    </w:rPr>
-                    <w:t>:</w:t>
+                  <w:r>
+                    <w:rPr>
+                      <w:color w:val="000000"/>
+                      <w:sz w:val="20"/>
+                      <w:szCs w:val="20"/>
+                    </w:rPr>
+                    <w:t>Mã số thuế:</w:t>
                   </w:r>
                   <w:r>
                     <w:rPr>
@@ -1590,59 +838,13 @@
                       <w:szCs w:val="20"/>
                     </w:rPr>
                   </w:pPr>
-                  <w:proofErr w:type="spellStart"/>
-                  <w:r>
-                    <w:rPr>
-                      <w:color w:val="000000"/>
-                      <w:sz w:val="20"/>
-                      <w:szCs w:val="20"/>
-                    </w:rPr>
-                    <w:t>Người</w:t>
-                  </w:r>
-                  <w:proofErr w:type="spellEnd"/>
-                  <w:r>
-                    <w:rPr>
-                      <w:color w:val="000000"/>
-                      <w:sz w:val="20"/>
-                      <w:szCs w:val="20"/>
-                    </w:rPr>
-                    <w:t xml:space="preserve"> </w:t>
-                  </w:r>
-                  <w:proofErr w:type="spellStart"/>
-                  <w:r>
-                    <w:rPr>
-                      <w:color w:val="000000"/>
-                      <w:sz w:val="20"/>
-                      <w:szCs w:val="20"/>
-                    </w:rPr>
-                    <w:t>đại</w:t>
-                  </w:r>
-                  <w:proofErr w:type="spellEnd"/>
-                  <w:r>
-                    <w:rPr>
-                      <w:color w:val="000000"/>
-                      <w:sz w:val="20"/>
-                      <w:szCs w:val="20"/>
-                    </w:rPr>
-                    <w:t xml:space="preserve"> </w:t>
-                  </w:r>
-                  <w:proofErr w:type="spellStart"/>
-                  <w:r>
-                    <w:rPr>
-                      <w:color w:val="000000"/>
-                      <w:sz w:val="20"/>
-                      <w:szCs w:val="20"/>
-                    </w:rPr>
-                    <w:t>diện</w:t>
-                  </w:r>
-                  <w:proofErr w:type="spellEnd"/>
-                  <w:r>
-                    <w:rPr>
-                      <w:color w:val="000000"/>
-                      <w:sz w:val="20"/>
-                      <w:szCs w:val="20"/>
-                    </w:rPr>
-                    <w:t>:</w:t>
+                  <w:r>
+                    <w:rPr>
+                      <w:color w:val="000000"/>
+                      <w:sz w:val="20"/>
+                      <w:szCs w:val="20"/>
+                    </w:rPr>
+                    <w:t>Người đại diện:</w:t>
                   </w:r>
                   <w:r>
                     <w:rPr>
@@ -1666,77 +868,13 @@
                       <w:szCs w:val="20"/>
                     </w:rPr>
                   </w:pPr>
-                  <w:proofErr w:type="spellStart"/>
-                  <w:r>
-                    <w:rPr>
-                      <w:color w:val="000000"/>
-                      <w:sz w:val="20"/>
-                      <w:szCs w:val="20"/>
-                    </w:rPr>
-                    <w:t>Người</w:t>
-                  </w:r>
-                  <w:proofErr w:type="spellEnd"/>
-                  <w:r>
-                    <w:rPr>
-                      <w:color w:val="000000"/>
-                      <w:sz w:val="20"/>
-                      <w:szCs w:val="20"/>
-                    </w:rPr>
-                    <w:t xml:space="preserve"> </w:t>
-                  </w:r>
-                  <w:proofErr w:type="spellStart"/>
-                  <w:r>
-                    <w:rPr>
-                      <w:color w:val="000000"/>
-                      <w:sz w:val="20"/>
-                      <w:szCs w:val="20"/>
-                    </w:rPr>
-                    <w:t>quản</w:t>
-                  </w:r>
-                  <w:proofErr w:type="spellEnd"/>
-                  <w:r>
-                    <w:rPr>
-                      <w:color w:val="000000"/>
-                      <w:sz w:val="20"/>
-                      <w:szCs w:val="20"/>
-                    </w:rPr>
-                    <w:t xml:space="preserve"> </w:t>
-                  </w:r>
-                  <w:proofErr w:type="spellStart"/>
-                  <w:r>
-                    <w:rPr>
-                      <w:color w:val="000000"/>
-                      <w:sz w:val="20"/>
-                      <w:szCs w:val="20"/>
-                    </w:rPr>
-                    <w:t>lý</w:t>
-                  </w:r>
-                  <w:proofErr w:type="spellEnd"/>
-                  <w:r>
-                    <w:rPr>
-                      <w:color w:val="000000"/>
-                      <w:sz w:val="20"/>
-                      <w:szCs w:val="20"/>
-                    </w:rPr>
-                    <w:t xml:space="preserve"> </w:t>
-                  </w:r>
-                  <w:proofErr w:type="spellStart"/>
-                  <w:r>
-                    <w:rPr>
-                      <w:color w:val="000000"/>
-                      <w:sz w:val="20"/>
-                      <w:szCs w:val="20"/>
-                    </w:rPr>
-                    <w:t>xe</w:t>
-                  </w:r>
-                  <w:proofErr w:type="spellEnd"/>
-                  <w:r>
-                    <w:rPr>
-                      <w:color w:val="000000"/>
-                      <w:sz w:val="20"/>
-                      <w:szCs w:val="20"/>
-                    </w:rPr>
-                    <w:t>:</w:t>
+                  <w:r>
+                    <w:rPr>
+                      <w:color w:val="000000"/>
+                      <w:sz w:val="20"/>
+                      <w:szCs w:val="20"/>
+                    </w:rPr>
+                    <w:t>Người quản lý xe:</w:t>
                   </w:r>
                 </w:p>
                 <w:p>
@@ -1748,41 +886,13 @@
                       <w:szCs w:val="20"/>
                     </w:rPr>
                   </w:pPr>
-                  <w:proofErr w:type="spellStart"/>
-                  <w:r>
-                    <w:rPr>
-                      <w:color w:val="000000"/>
-                      <w:sz w:val="20"/>
-                      <w:szCs w:val="20"/>
-                    </w:rPr>
-                    <w:t>Chức</w:t>
-                  </w:r>
-                  <w:proofErr w:type="spellEnd"/>
-                  <w:r>
-                    <w:rPr>
-                      <w:color w:val="000000"/>
-                      <w:sz w:val="20"/>
-                      <w:szCs w:val="20"/>
-                    </w:rPr>
-                    <w:t xml:space="preserve"> </w:t>
-                  </w:r>
-                  <w:proofErr w:type="spellStart"/>
-                  <w:r>
-                    <w:rPr>
-                      <w:color w:val="000000"/>
-                      <w:sz w:val="20"/>
-                      <w:szCs w:val="20"/>
-                    </w:rPr>
-                    <w:t>vụ</w:t>
-                  </w:r>
-                  <w:proofErr w:type="spellEnd"/>
-                  <w:r>
-                    <w:rPr>
-                      <w:color w:val="000000"/>
-                      <w:sz w:val="20"/>
-                      <w:szCs w:val="20"/>
-                    </w:rPr>
-                    <w:t>:</w:t>
+                  <w:r>
+                    <w:rPr>
+                      <w:color w:val="000000"/>
+                      <w:sz w:val="20"/>
+                      <w:szCs w:val="20"/>
+                    </w:rPr>
+                    <w:t>Chức vụ:</w:t>
                   </w:r>
                 </w:p>
                 <w:p>
@@ -1810,41 +920,13 @@
                     </w:rPr>
                     <w:t xml:space="preserve">                        </w:t>
                   </w:r>
-                  <w:proofErr w:type="spellStart"/>
-                  <w:r>
-                    <w:rPr>
-                      <w:color w:val="000000"/>
-                      <w:sz w:val="20"/>
-                      <w:szCs w:val="20"/>
-                    </w:rPr>
-                    <w:t>Ngày</w:t>
-                  </w:r>
-                  <w:proofErr w:type="spellEnd"/>
-                  <w:r>
-                    <w:rPr>
-                      <w:color w:val="000000"/>
-                      <w:sz w:val="20"/>
-                      <w:szCs w:val="20"/>
-                    </w:rPr>
-                    <w:t xml:space="preserve"> </w:t>
-                  </w:r>
-                  <w:proofErr w:type="spellStart"/>
-                  <w:r>
-                    <w:rPr>
-                      <w:color w:val="000000"/>
-                      <w:sz w:val="20"/>
-                      <w:szCs w:val="20"/>
-                    </w:rPr>
-                    <w:t>cấp</w:t>
-                  </w:r>
-                  <w:proofErr w:type="spellEnd"/>
-                  <w:r>
-                    <w:rPr>
-                      <w:color w:val="000000"/>
-                      <w:sz w:val="20"/>
-                      <w:szCs w:val="20"/>
-                    </w:rPr>
-                    <w:t>:</w:t>
+                  <w:r>
+                    <w:rPr>
+                      <w:color w:val="000000"/>
+                      <w:sz w:val="20"/>
+                      <w:szCs w:val="20"/>
+                    </w:rPr>
+                    <w:t>Ngày cấp:</w:t>
                   </w:r>
                   <w:r>
                     <w:rPr>
@@ -1860,43 +942,7 @@
                       <w:sz w:val="20"/>
                       <w:szCs w:val="20"/>
                     </w:rPr>
-                    <w:t xml:space="preserve"> </w:t>
-                  </w:r>
-                  <w:proofErr w:type="spellStart"/>
-                  <w:r>
-                    <w:rPr>
-                      <w:color w:val="000000"/>
-                      <w:sz w:val="20"/>
-                      <w:szCs w:val="20"/>
-                    </w:rPr>
-                    <w:t>Nơi</w:t>
-                  </w:r>
-                  <w:proofErr w:type="spellEnd"/>
-                  <w:r>
-                    <w:rPr>
-                      <w:color w:val="000000"/>
-                      <w:sz w:val="20"/>
-                      <w:szCs w:val="20"/>
-                    </w:rPr>
-                    <w:t xml:space="preserve"> </w:t>
-                  </w:r>
-                  <w:proofErr w:type="spellStart"/>
-                  <w:r>
-                    <w:rPr>
-                      <w:color w:val="000000"/>
-                      <w:sz w:val="20"/>
-                      <w:szCs w:val="20"/>
-                    </w:rPr>
-                    <w:t>cấp</w:t>
-                  </w:r>
-                  <w:proofErr w:type="spellEnd"/>
-                  <w:r>
-                    <w:rPr>
-                      <w:color w:val="000000"/>
-                      <w:sz w:val="20"/>
-                      <w:szCs w:val="20"/>
-                    </w:rPr>
-                    <w:t>:</w:t>
+                    <w:t xml:space="preserve"> Nơi cấp:</w:t>
                   </w:r>
                 </w:p>
                 <w:p>
@@ -1912,52 +958,14 @@
                       <w:szCs w:val="20"/>
                     </w:rPr>
                   </w:pPr>
-                  <w:proofErr w:type="spellStart"/>
-                  <w:r>
-                    <w:rPr>
-                      <w:color w:val="000000"/>
-                      <w:sz w:val="20"/>
-                      <w:szCs w:val="20"/>
-                    </w:rPr>
-                    <w:t>Số</w:t>
-                  </w:r>
-                  <w:proofErr w:type="spellEnd"/>
-                  <w:r>
-                    <w:rPr>
-                      <w:color w:val="000000"/>
-                      <w:sz w:val="20"/>
-                      <w:szCs w:val="20"/>
-                    </w:rPr>
-                    <w:t xml:space="preserve"> </w:t>
-                  </w:r>
-                  <w:proofErr w:type="spellStart"/>
-                  <w:r>
-                    <w:rPr>
-                      <w:color w:val="000000"/>
-                      <w:sz w:val="20"/>
-                      <w:szCs w:val="20"/>
-                    </w:rPr>
-                    <w:t>điện</w:t>
-                  </w:r>
-                  <w:proofErr w:type="spellEnd"/>
-                  <w:r>
-                    <w:rPr>
-                      <w:color w:val="000000"/>
-                      <w:sz w:val="20"/>
-                      <w:szCs w:val="20"/>
-                    </w:rPr>
-                    <w:t xml:space="preserve"> </w:t>
-                  </w:r>
-                  <w:proofErr w:type="spellStart"/>
-                  <w:r>
-                    <w:rPr>
-                      <w:color w:val="000000"/>
-                      <w:sz w:val="20"/>
-                      <w:szCs w:val="20"/>
-                    </w:rPr>
-                    <w:t>thoại</w:t>
-                  </w:r>
-                  <w:proofErr w:type="spellEnd"/>
+                  <w:r>
+                    <w:rPr>
+                      <w:color w:val="000000"/>
+                      <w:sz w:val="20"/>
+                      <w:szCs w:val="20"/>
+                    </w:rPr>
+                    <w:t>Số điện thoại</w:t>
+                  </w:r>
                   <w:r>
                     <w:rPr>
                       <w:color w:val="000000"/>
@@ -2062,17 +1070,32 @@
                 <w:szCs w:val="20"/>
               </w:rPr>
             </w:pPr>
-            <w:proofErr w:type="spellStart"/>
-            <w:r>
-              <w:rPr>
-                <w:b/>
-                <w:color w:val="000000"/>
-                <w:sz w:val="20"/>
-                <w:szCs w:val="20"/>
-              </w:rPr>
-              <w:t>Tên</w:t>
-            </w:r>
-            <w:proofErr w:type="spellEnd"/>
+            <w:r>
+              <w:rPr>
+                <w:b/>
+                <w:color w:val="000000"/>
+                <w:sz w:val="20"/>
+                <w:szCs w:val="20"/>
+              </w:rPr>
+              <w:t xml:space="preserve">Tên xe: </w:t>
+            </w:r>
+            <w:r>
+              <w:rPr>
+                <w:color w:val="000000"/>
+                <w:sz w:val="20"/>
+                <w:szCs w:val="20"/>
+              </w:rPr>
+              <w:t>${phuLucLoaiXe}</w:t>
+            </w:r>
+            <w:r>
+              <w:rPr>
+                <w:b/>
+                <w:color w:val="000000"/>
+                <w:sz w:val="20"/>
+                <w:szCs w:val="20"/>
+              </w:rPr>
+              <w:t xml:space="preserve">                 Màu:</w:t>
+            </w:r>
             <w:r>
               <w:rPr>
                 <w:b/>
@@ -2082,115 +1105,13 @@
               </w:rPr>
               <w:t xml:space="preserve"> </w:t>
             </w:r>
-            <w:proofErr w:type="spellStart"/>
-            <w:r>
-              <w:rPr>
-                <w:b/>
-                <w:color w:val="000000"/>
-                <w:sz w:val="20"/>
-                <w:szCs w:val="20"/>
-              </w:rPr>
-              <w:t>xe</w:t>
-            </w:r>
-            <w:proofErr w:type="spellEnd"/>
-            <w:r>
-              <w:rPr>
-                <w:b/>
-                <w:color w:val="000000"/>
-                <w:sz w:val="20"/>
-                <w:szCs w:val="20"/>
-              </w:rPr>
-              <w:t xml:space="preserve">: </w:t>
-            </w:r>
-            <w:r>
-              <w:rPr>
-                <w:color w:val="000000"/>
-                <w:sz w:val="20"/>
-                <w:szCs w:val="20"/>
-              </w:rPr>
-              <w:t>${</w:t>
-            </w:r>
-            <w:proofErr w:type="spellStart"/>
-            <w:r>
-              <w:rPr>
-                <w:color w:val="000000"/>
-                <w:sz w:val="20"/>
-                <w:szCs w:val="20"/>
-              </w:rPr>
-              <w:t>phuLucLoaiXe</w:t>
-            </w:r>
-            <w:proofErr w:type="spellEnd"/>
-            <w:r>
-              <w:rPr>
-                <w:color w:val="000000"/>
-                <w:sz w:val="20"/>
-                <w:szCs w:val="20"/>
-              </w:rPr>
-              <w:t>}</w:t>
-            </w:r>
-            <w:r>
-              <w:rPr>
-                <w:b/>
-                <w:color w:val="000000"/>
-                <w:sz w:val="20"/>
-                <w:szCs w:val="20"/>
-              </w:rPr>
-              <w:t xml:space="preserve">                 </w:t>
-            </w:r>
-            <w:proofErr w:type="spellStart"/>
-            <w:r>
-              <w:rPr>
-                <w:b/>
-                <w:color w:val="000000"/>
-                <w:sz w:val="20"/>
-                <w:szCs w:val="20"/>
-              </w:rPr>
-              <w:t>Màu</w:t>
-            </w:r>
-            <w:proofErr w:type="spellEnd"/>
-            <w:r>
-              <w:rPr>
-                <w:b/>
-                <w:color w:val="000000"/>
-                <w:sz w:val="20"/>
-                <w:szCs w:val="20"/>
-              </w:rPr>
-              <w:t>:</w:t>
-            </w:r>
-            <w:r>
-              <w:rPr>
-                <w:b/>
-                <w:color w:val="000000"/>
-                <w:sz w:val="20"/>
-                <w:szCs w:val="20"/>
-              </w:rPr>
-              <w:t xml:space="preserve"> </w:t>
-            </w:r>
-            <w:r>
-              <w:rPr>
-                <w:color w:val="000000"/>
-                <w:sz w:val="20"/>
-                <w:szCs w:val="20"/>
-              </w:rPr>
-              <w:t>${</w:t>
-            </w:r>
-            <w:proofErr w:type="spellStart"/>
-            <w:r>
-              <w:rPr>
-                <w:color w:val="000000"/>
-                <w:sz w:val="20"/>
-                <w:szCs w:val="20"/>
-              </w:rPr>
-              <w:t>mauXe</w:t>
-            </w:r>
-            <w:proofErr w:type="spellEnd"/>
-            <w:r>
-              <w:rPr>
-                <w:color w:val="000000"/>
-                <w:sz w:val="20"/>
-                <w:szCs w:val="20"/>
-              </w:rPr>
-              <w:t>}</w:t>
+            <w:r>
+              <w:rPr>
+                <w:color w:val="000000"/>
+                <w:sz w:val="20"/>
+                <w:szCs w:val="20"/>
+              </w:rPr>
+              <w:t>${mauXe}</w:t>
             </w:r>
             <w:r>
               <w:rPr>
@@ -2201,45 +1122,14 @@
               </w:rPr>
               <w:t xml:space="preserve">    </w:t>
             </w:r>
-            <w:proofErr w:type="spellStart"/>
-            <w:r>
-              <w:rPr>
-                <w:b/>
-                <w:color w:val="000000"/>
-                <w:sz w:val="20"/>
-                <w:szCs w:val="20"/>
-              </w:rPr>
-              <w:t>Số</w:t>
-            </w:r>
-            <w:proofErr w:type="spellEnd"/>
-            <w:r>
-              <w:rPr>
-                <w:b/>
-                <w:color w:val="000000"/>
-                <w:sz w:val="20"/>
-                <w:szCs w:val="20"/>
-              </w:rPr>
-              <w:t xml:space="preserve"> </w:t>
-            </w:r>
-            <w:proofErr w:type="spellStart"/>
-            <w:r>
-              <w:rPr>
-                <w:b/>
-                <w:color w:val="000000"/>
-                <w:sz w:val="20"/>
-                <w:szCs w:val="20"/>
-              </w:rPr>
-              <w:t>lượng</w:t>
-            </w:r>
-            <w:proofErr w:type="spellEnd"/>
-            <w:r>
-              <w:rPr>
-                <w:b/>
-                <w:color w:val="000000"/>
-                <w:sz w:val="20"/>
-                <w:szCs w:val="20"/>
-              </w:rPr>
-              <w:t>:</w:t>
+            <w:r>
+              <w:rPr>
+                <w:b/>
+                <w:color w:val="000000"/>
+                <w:sz w:val="20"/>
+                <w:szCs w:val="20"/>
+              </w:rPr>
+              <w:t>Số lượng:</w:t>
             </w:r>
             <w:r>
               <w:rPr>
@@ -2268,7 +1158,6 @@
                 <w:szCs w:val="20"/>
               </w:rPr>
             </w:pPr>
-            <w:proofErr w:type="spellStart"/>
             <w:r>
               <w:rPr>
                 <w:b/>
@@ -2278,7 +1167,57 @@
               </w:rPr>
               <w:t>Giá</w:t>
             </w:r>
-            <w:proofErr w:type="spellEnd"/>
+            <w:r>
+              <w:rPr>
+                <w:b/>
+                <w:color w:val="000000"/>
+                <w:sz w:val="20"/>
+                <w:szCs w:val="20"/>
+              </w:rPr>
+              <w:t xml:space="preserve"> niêm yết: </w:t>
+            </w:r>
+            <w:r>
+              <w:rPr>
+                <w:color w:val="000000"/>
+                <w:sz w:val="20"/>
+                <w:szCs w:val="20"/>
+              </w:rPr>
+              <w:t>${</w:t>
+            </w:r>
+            <w:r>
+              <w:rPr>
+                <w:color w:val="000000"/>
+                <w:sz w:val="20"/>
+                <w:szCs w:val="20"/>
+              </w:rPr>
+              <w:t>niemYet</w:t>
+            </w:r>
+            <w:r>
+              <w:rPr>
+                <w:color w:val="000000"/>
+                <w:sz w:val="20"/>
+                <w:szCs w:val="20"/>
+              </w:rPr>
+              <w:t>}</w:t>
+            </w:r>
+            <w:r>
+              <w:rPr>
+                <w:b/>
+                <w:color w:val="000000"/>
+                <w:sz w:val="20"/>
+                <w:szCs w:val="20"/>
+              </w:rPr>
+              <w:t xml:space="preserve">                 </w:t>
+            </w:r>
+            <w:r>
+              <w:rPr>
+                <w:b/>
+                <w:color w:val="000000"/>
+                <w:sz w:val="20"/>
+                <w:szCs w:val="20"/>
+              </w:rPr>
+              <w:t>Chương trình HTV:</w:t>
+            </w:r>
             <w:r>
               <w:rPr>
                 <w:b/>
@@ -2288,130 +1227,6 @@
               </w:rPr>
               <w:t xml:space="preserve"> </w:t>
             </w:r>
-            <w:proofErr w:type="spellStart"/>
-            <w:r>
-              <w:rPr>
-                <w:b/>
-                <w:color w:val="000000"/>
-                <w:sz w:val="20"/>
-                <w:szCs w:val="20"/>
-              </w:rPr>
-              <w:t>niêm</w:t>
-            </w:r>
-            <w:proofErr w:type="spellEnd"/>
-            <w:r>
-              <w:rPr>
-                <w:b/>
-                <w:color w:val="000000"/>
-                <w:sz w:val="20"/>
-                <w:szCs w:val="20"/>
-              </w:rPr>
-              <w:t xml:space="preserve"> </w:t>
-            </w:r>
-            <w:proofErr w:type="spellStart"/>
-            <w:r>
-              <w:rPr>
-                <w:b/>
-                <w:color w:val="000000"/>
-                <w:sz w:val="20"/>
-                <w:szCs w:val="20"/>
-              </w:rPr>
-              <w:t>yết</w:t>
-            </w:r>
-            <w:proofErr w:type="spellEnd"/>
-            <w:r>
-              <w:rPr>
-                <w:b/>
-                <w:color w:val="000000"/>
-                <w:sz w:val="20"/>
-                <w:szCs w:val="20"/>
-              </w:rPr>
-              <w:t xml:space="preserve">: </w:t>
-            </w:r>
-            <w:r>
-              <w:rPr>
-                <w:color w:val="000000"/>
-                <w:sz w:val="20"/>
-                <w:szCs w:val="20"/>
-              </w:rPr>
-              <w:t>${</w:t>
-            </w:r>
-            <w:proofErr w:type="spellStart"/>
-            <w:r>
-              <w:rPr>
-                <w:color w:val="000000"/>
-                <w:sz w:val="20"/>
-                <w:szCs w:val="20"/>
-              </w:rPr>
-              <w:t>niemYet</w:t>
-            </w:r>
-            <w:proofErr w:type="spellEnd"/>
-            <w:r>
-              <w:rPr>
-                <w:color w:val="000000"/>
-                <w:sz w:val="20"/>
-                <w:szCs w:val="20"/>
-              </w:rPr>
-              <w:t>}</w:t>
-            </w:r>
-            <w:r>
-              <w:rPr>
-                <w:b/>
-                <w:color w:val="000000"/>
-                <w:sz w:val="20"/>
-                <w:szCs w:val="20"/>
-              </w:rPr>
-              <w:t xml:space="preserve">                 </w:t>
-            </w:r>
-            <w:proofErr w:type="spellStart"/>
-            <w:r>
-              <w:rPr>
-                <w:b/>
-                <w:color w:val="000000"/>
-                <w:sz w:val="20"/>
-                <w:szCs w:val="20"/>
-              </w:rPr>
-              <w:t>Chương</w:t>
-            </w:r>
-            <w:proofErr w:type="spellEnd"/>
-            <w:r>
-              <w:rPr>
-                <w:b/>
-                <w:color w:val="000000"/>
-                <w:sz w:val="20"/>
-                <w:szCs w:val="20"/>
-              </w:rPr>
-              <w:t xml:space="preserve"> </w:t>
-            </w:r>
-            <w:proofErr w:type="spellStart"/>
-            <w:r>
-              <w:rPr>
-                <w:b/>
-                <w:color w:val="000000"/>
-                <w:sz w:val="20"/>
-                <w:szCs w:val="20"/>
-              </w:rPr>
-              <w:t>trình</w:t>
-            </w:r>
-            <w:proofErr w:type="spellEnd"/>
-            <w:r>
-              <w:rPr>
-                <w:b/>
-                <w:color w:val="000000"/>
-                <w:sz w:val="20"/>
-                <w:szCs w:val="20"/>
-              </w:rPr>
-              <w:t xml:space="preserve"> HTV:</w:t>
-            </w:r>
-            <w:r>
-              <w:rPr>
-                <w:b/>
-                <w:color w:val="000000"/>
-                <w:sz w:val="20"/>
-                <w:szCs w:val="20"/>
-              </w:rPr>
-              <w:t xml:space="preserve"> </w:t>
-            </w:r>
             <w:r>
               <w:rPr>
                 <w:bCs/>
@@ -2419,48 +1234,17 @@
                 <w:sz w:val="20"/>
                 <w:szCs w:val="20"/>
               </w:rPr>
-              <w:t>${</w:t>
-            </w:r>
-            <w:proofErr w:type="spellStart"/>
-            <w:r>
-              <w:rPr>
-                <w:bCs/>
-                <w:color w:val="000000"/>
-                <w:sz w:val="20"/>
-                <w:szCs w:val="20"/>
-              </w:rPr>
-              <w:t>htvSupport</w:t>
-            </w:r>
-            <w:proofErr w:type="spellEnd"/>
-            <w:r>
-              <w:rPr>
-                <w:bCs/>
-                <w:color w:val="000000"/>
-                <w:sz w:val="20"/>
-                <w:szCs w:val="20"/>
-              </w:rPr>
-              <w:t>}</w:t>
-            </w:r>
-            <w:r>
-              <w:rPr>
-                <w:b/>
-                <w:color w:val="000000"/>
-                <w:sz w:val="20"/>
-                <w:szCs w:val="20"/>
-              </w:rPr>
-              <w:t xml:space="preserve">   </w:t>
-            </w:r>
-            <w:proofErr w:type="spellStart"/>
-            <w:r>
-              <w:rPr>
-                <w:b/>
-                <w:color w:val="000000"/>
-                <w:sz w:val="20"/>
-                <w:szCs w:val="20"/>
-              </w:rPr>
-              <w:t>Ngày</w:t>
-            </w:r>
-            <w:proofErr w:type="spellEnd"/>
+              <w:t>${htvSupport}</w:t>
+            </w:r>
+            <w:r>
+              <w:rPr>
+                <w:b/>
+                <w:color w:val="000000"/>
+                <w:sz w:val="20"/>
+                <w:szCs w:val="20"/>
+              </w:rPr>
+              <w:t xml:space="preserve">   Ngày</w:t>
+            </w:r>
             <w:r>
               <w:rPr>
                 <w:b/>
@@ -2488,17 +1272,24 @@
                 <w:szCs w:val="20"/>
               </w:rPr>
             </w:pPr>
-            <w:proofErr w:type="spellStart"/>
-            <w:r>
-              <w:rPr>
-                <w:b/>
-                <w:color w:val="000000"/>
-                <w:sz w:val="20"/>
-                <w:szCs w:val="20"/>
-              </w:rPr>
-              <w:t>Hình</w:t>
-            </w:r>
-            <w:proofErr w:type="spellEnd"/>
+            <w:r>
+              <w:rPr>
+                <w:b/>
+                <w:color w:val="000000"/>
+                <w:sz w:val="20"/>
+                <w:szCs w:val="20"/>
+              </w:rPr>
+              <w:t>Hình thức mua:</w:t>
+            </w:r>
+            <w:r>
+              <w:rPr>
+                <w:b/>
+                <w:color w:val="000000"/>
+                <w:sz w:val="20"/>
+                <w:szCs w:val="20"/>
+              </w:rPr>
+              <w:t xml:space="preserve">       </w:t>
+            </w:r>
             <w:r>
               <w:rPr>
                 <w:b/>
@@ -2508,92 +1299,14 @@
               </w:rPr>
               <w:t xml:space="preserve"> </w:t>
             </w:r>
-            <w:proofErr w:type="spellStart"/>
-            <w:r>
-              <w:rPr>
-                <w:b/>
-                <w:color w:val="000000"/>
-                <w:sz w:val="20"/>
-                <w:szCs w:val="20"/>
-              </w:rPr>
-              <w:t>thức</w:t>
-            </w:r>
-            <w:proofErr w:type="spellEnd"/>
-            <w:r>
-              <w:rPr>
-                <w:b/>
-                <w:color w:val="000000"/>
-                <w:sz w:val="20"/>
-                <w:szCs w:val="20"/>
-              </w:rPr>
-              <w:t xml:space="preserve"> </w:t>
-            </w:r>
-            <w:proofErr w:type="spellStart"/>
-            <w:r>
-              <w:rPr>
-                <w:b/>
-                <w:color w:val="000000"/>
-                <w:sz w:val="20"/>
-                <w:szCs w:val="20"/>
-              </w:rPr>
-              <w:t>mua</w:t>
-            </w:r>
-            <w:proofErr w:type="spellEnd"/>
-            <w:r>
-              <w:rPr>
-                <w:b/>
-                <w:color w:val="000000"/>
-                <w:sz w:val="20"/>
-                <w:szCs w:val="20"/>
-              </w:rPr>
-              <w:t>:</w:t>
-            </w:r>
-            <w:r>
-              <w:rPr>
-                <w:b/>
-                <w:color w:val="000000"/>
-                <w:sz w:val="20"/>
-                <w:szCs w:val="20"/>
-              </w:rPr>
-              <w:t xml:space="preserve">       </w:t>
-            </w:r>
-            <w:r>
-              <w:rPr>
-                <w:b/>
-                <w:color w:val="000000"/>
-                <w:sz w:val="20"/>
-                <w:szCs w:val="20"/>
-              </w:rPr>
-              <w:t xml:space="preserve"> </w:t>
-            </w:r>
-            <w:r>
-              <w:rPr>
-                <w:b/>
-                <w:color w:val="000000"/>
-                <w:sz w:val="20"/>
-                <w:szCs w:val="20"/>
-              </w:rPr>
-              <w:t>${</w:t>
-            </w:r>
-            <w:proofErr w:type="spellStart"/>
-            <w:r>
-              <w:rPr>
-                <w:b/>
-                <w:color w:val="000000"/>
-                <w:sz w:val="20"/>
-                <w:szCs w:val="20"/>
-              </w:rPr>
-              <w:t>isTienMat</w:t>
-            </w:r>
-            <w:proofErr w:type="spellEnd"/>
-            <w:r>
-              <w:rPr>
-                <w:b/>
-                <w:color w:val="000000"/>
-                <w:sz w:val="20"/>
-                <w:szCs w:val="20"/>
-              </w:rPr>
-              <w:t>}</w:t>
+            <w:r>
+              <w:rPr>
+                <w:b/>
+                <w:color w:val="000000"/>
+                <w:sz w:val="20"/>
+                <w:szCs w:val="20"/>
+              </w:rPr>
+              <w:t>${isTienMat}</w:t>
             </w:r>
           </w:p>
           <w:p>
@@ -2613,100 +1326,31 @@
                 <w:szCs w:val="20"/>
               </w:rPr>
             </w:pPr>
-            <w:proofErr w:type="spellStart"/>
-            <w:r>
-              <w:rPr>
-                <w:b/>
-                <w:color w:val="000000"/>
-                <w:sz w:val="20"/>
-                <w:szCs w:val="20"/>
-              </w:rPr>
-              <w:t>Đặt</w:t>
-            </w:r>
-            <w:proofErr w:type="spellEnd"/>
-            <w:r>
-              <w:rPr>
-                <w:b/>
-                <w:color w:val="000000"/>
-                <w:sz w:val="20"/>
-                <w:szCs w:val="20"/>
-              </w:rPr>
-              <w:t xml:space="preserve"> </w:t>
-            </w:r>
-            <w:proofErr w:type="spellStart"/>
-            <w:r>
-              <w:rPr>
-                <w:b/>
-                <w:color w:val="000000"/>
-                <w:sz w:val="20"/>
-                <w:szCs w:val="20"/>
-              </w:rPr>
-              <w:t>cọc</w:t>
-            </w:r>
-            <w:proofErr w:type="spellEnd"/>
-            <w:r>
-              <w:rPr>
-                <w:b/>
-                <w:color w:val="000000"/>
-                <w:sz w:val="20"/>
-                <w:szCs w:val="20"/>
-              </w:rPr>
-              <w:t xml:space="preserve">: </w:t>
-            </w:r>
-            <w:r>
-              <w:rPr>
-                <w:color w:val="000000"/>
-                <w:sz w:val="20"/>
-                <w:szCs w:val="20"/>
-              </w:rPr>
-              <w:t>${</w:t>
-            </w:r>
-            <w:proofErr w:type="spellStart"/>
-            <w:r>
-              <w:rPr>
-                <w:color w:val="000000"/>
-                <w:sz w:val="20"/>
-                <w:szCs w:val="20"/>
-              </w:rPr>
-              <w:t>tamUng</w:t>
-            </w:r>
-            <w:proofErr w:type="spellEnd"/>
-            <w:r>
-              <w:rPr>
-                <w:color w:val="000000"/>
-                <w:sz w:val="20"/>
-                <w:szCs w:val="20"/>
-              </w:rPr>
-              <w:t>}</w:t>
-            </w:r>
-            <w:r>
-              <w:rPr>
-                <w:b/>
-                <w:color w:val="000000"/>
-                <w:sz w:val="20"/>
-                <w:szCs w:val="20"/>
-              </w:rPr>
-              <w:t xml:space="preserve">   </w:t>
-            </w:r>
-            <w:proofErr w:type="spellStart"/>
-            <w:r>
-              <w:rPr>
-                <w:b/>
-                <w:color w:val="000000"/>
-                <w:sz w:val="20"/>
-                <w:szCs w:val="20"/>
-              </w:rPr>
-              <w:t>Ngày</w:t>
-            </w:r>
-            <w:proofErr w:type="spellEnd"/>
-            <w:r>
-              <w:rPr>
-                <w:b/>
-                <w:color w:val="000000"/>
-                <w:sz w:val="20"/>
-                <w:szCs w:val="20"/>
-              </w:rPr>
-              <w:t>:</w:t>
+            <w:r>
+              <w:rPr>
+                <w:b/>
+                <w:color w:val="000000"/>
+                <w:sz w:val="20"/>
+                <w:szCs w:val="20"/>
+              </w:rPr>
+              <w:t xml:space="preserve">Đặt cọc: </w:t>
+            </w:r>
+            <w:r>
+              <w:rPr>
+                <w:color w:val="000000"/>
+                <w:sz w:val="20"/>
+                <w:szCs w:val="20"/>
+              </w:rPr>
+              <w:t>${tamUng}</w:t>
+            </w:r>
+            <w:r>
+              <w:rPr>
+                <w:b/>
+                <w:color w:val="000000"/>
+                <w:sz w:val="20"/>
+                <w:szCs w:val="20"/>
+              </w:rPr>
+              <w:t xml:space="preserve">   Ngày:</w:t>
             </w:r>
           </w:p>
           <w:p>
@@ -2733,47 +1377,40 @@
                 <w:sz w:val="20"/>
                 <w:szCs w:val="20"/>
               </w:rPr>
-              <w:t xml:space="preserve">HH </w:t>
-            </w:r>
-            <w:proofErr w:type="spellStart"/>
-            <w:r>
-              <w:rPr>
-                <w:b/>
-                <w:color w:val="000000"/>
-                <w:sz w:val="20"/>
-                <w:szCs w:val="20"/>
-              </w:rPr>
-              <w:t>môi</w:t>
-            </w:r>
-            <w:proofErr w:type="spellEnd"/>
-            <w:r>
-              <w:rPr>
-                <w:b/>
+              <w:t xml:space="preserve">HH môi giới:  </w:t>
+            </w:r>
+            <w:r>
+              <w:rPr>
+                <w:color w:val="000000"/>
+                <w:sz w:val="20"/>
+                <w:szCs w:val="20"/>
+              </w:rPr>
+              <w:t>${</w:t>
+            </w:r>
+            <w:r>
+              <w:rPr>
+                <w:color w:val="000000"/>
+                <w:sz w:val="20"/>
+                <w:szCs w:val="20"/>
+              </w:rPr>
+              <w:t>moiGioi}</w:t>
+            </w:r>
+            <w:r>
+              <w:rPr>
                 <w:color w:val="000000"/>
                 <w:sz w:val="20"/>
                 <w:szCs w:val="20"/>
               </w:rPr>
               <w:t xml:space="preserve"> </w:t>
             </w:r>
-            <w:proofErr w:type="spellStart"/>
-            <w:r>
-              <w:rPr>
-                <w:b/>
-                <w:color w:val="000000"/>
-                <w:sz w:val="20"/>
-                <w:szCs w:val="20"/>
-              </w:rPr>
-              <w:t>giới</w:t>
-            </w:r>
-            <w:proofErr w:type="spellEnd"/>
-            <w:r>
-              <w:rPr>
-                <w:b/>
-                <w:color w:val="000000"/>
-                <w:sz w:val="20"/>
-                <w:szCs w:val="20"/>
-              </w:rPr>
-              <w:t xml:space="preserve">:  </w:t>
+            <w:r>
+              <w:rPr>
+                <w:b/>
+                <w:color w:val="000000"/>
+                <w:sz w:val="20"/>
+                <w:szCs w:val="20"/>
+              </w:rPr>
+              <w:t xml:space="preserve">  Họ tên: </w:t>
             </w:r>
             <w:r>
               <w:rPr>
@@ -2783,80 +1420,22 @@
               </w:rPr>
               <w:t>${</w:t>
             </w:r>
-            <w:proofErr w:type="spellStart"/>
-            <w:r>
-              <w:rPr>
-                <w:color w:val="000000"/>
-                <w:sz w:val="20"/>
-                <w:szCs w:val="20"/>
-              </w:rPr>
-              <w:t>moiGioi</w:t>
-            </w:r>
-            <w:proofErr w:type="spellEnd"/>
-            <w:r>
-              <w:rPr>
-                <w:color w:val="000000"/>
-                <w:sz w:val="20"/>
-                <w:szCs w:val="20"/>
-              </w:rPr>
-              <w:t>}</w:t>
-            </w:r>
-            <w:r>
-              <w:rPr>
-                <w:color w:val="000000"/>
-                <w:sz w:val="20"/>
-                <w:szCs w:val="20"/>
-              </w:rPr>
-              <w:t xml:space="preserve"> </w:t>
-            </w:r>
-            <w:r>
-              <w:rPr>
-                <w:b/>
-                <w:color w:val="000000"/>
-                <w:sz w:val="20"/>
-                <w:szCs w:val="20"/>
-              </w:rPr>
-              <w:t xml:space="preserve">  </w:t>
-            </w:r>
-            <w:proofErr w:type="spellStart"/>
-            <w:r>
-              <w:rPr>
-                <w:b/>
-                <w:color w:val="000000"/>
-                <w:sz w:val="20"/>
-                <w:szCs w:val="20"/>
-              </w:rPr>
-              <w:t>Họ</w:t>
-            </w:r>
-            <w:proofErr w:type="spellEnd"/>
-            <w:r>
-              <w:rPr>
-                <w:b/>
-                <w:color w:val="000000"/>
-                <w:sz w:val="20"/>
-                <w:szCs w:val="20"/>
-              </w:rPr>
-              <w:t xml:space="preserve"> </w:t>
-            </w:r>
-            <w:proofErr w:type="spellStart"/>
-            <w:r>
-              <w:rPr>
-                <w:b/>
-                <w:color w:val="000000"/>
-                <w:sz w:val="20"/>
-                <w:szCs w:val="20"/>
-              </w:rPr>
-              <w:t>tên</w:t>
-            </w:r>
-            <w:proofErr w:type="spellEnd"/>
-            <w:r>
-              <w:rPr>
-                <w:b/>
-                <w:color w:val="000000"/>
-                <w:sz w:val="20"/>
-                <w:szCs w:val="20"/>
-              </w:rPr>
-              <w:t xml:space="preserve">: </w:t>
+            <w:r>
+              <w:rPr>
+                <w:color w:val="000000"/>
+                <w:sz w:val="20"/>
+                <w:szCs w:val="20"/>
+              </w:rPr>
+              <w:t xml:space="preserve">mhoTen};  </w:t>
+            </w:r>
+            <w:r>
+              <w:rPr>
+                <w:b/>
+                <w:color w:val="000000"/>
+                <w:sz w:val="20"/>
+                <w:szCs w:val="20"/>
+              </w:rPr>
+              <w:t xml:space="preserve">Điện thoại: </w:t>
             </w:r>
             <w:r>
               <w:rPr>
@@ -2866,63 +1445,22 @@
               </w:rPr>
               <w:t>${</w:t>
             </w:r>
-            <w:proofErr w:type="spellStart"/>
-            <w:r>
-              <w:rPr>
-                <w:color w:val="000000"/>
-                <w:sz w:val="20"/>
-                <w:szCs w:val="20"/>
-              </w:rPr>
-              <w:t>mhoTen</w:t>
-            </w:r>
-            <w:proofErr w:type="spellEnd"/>
-            <w:r>
-              <w:rPr>
-                <w:color w:val="000000"/>
-                <w:sz w:val="20"/>
-                <w:szCs w:val="20"/>
-              </w:rPr>
-              <w:t xml:space="preserve">};  </w:t>
-            </w:r>
-            <w:proofErr w:type="spellStart"/>
-            <w:r>
-              <w:rPr>
-                <w:b/>
-                <w:color w:val="000000"/>
-                <w:sz w:val="20"/>
-                <w:szCs w:val="20"/>
-              </w:rPr>
-              <w:t>Điện</w:t>
-            </w:r>
-            <w:proofErr w:type="spellEnd"/>
-            <w:r>
-              <w:rPr>
-                <w:b/>
-                <w:color w:val="000000"/>
-                <w:sz w:val="20"/>
-                <w:szCs w:val="20"/>
-              </w:rPr>
-              <w:t xml:space="preserve"> </w:t>
-            </w:r>
-            <w:proofErr w:type="spellStart"/>
-            <w:r>
-              <w:rPr>
-                <w:b/>
-                <w:color w:val="000000"/>
-                <w:sz w:val="20"/>
-                <w:szCs w:val="20"/>
-              </w:rPr>
-              <w:t>thoại</w:t>
-            </w:r>
-            <w:proofErr w:type="spellEnd"/>
-            <w:r>
-              <w:rPr>
-                <w:b/>
-                <w:color w:val="000000"/>
-                <w:sz w:val="20"/>
-                <w:szCs w:val="20"/>
-              </w:rPr>
-              <w:t xml:space="preserve">: </w:t>
+            <w:r>
+              <w:rPr>
+                <w:color w:val="000000"/>
+                <w:sz w:val="20"/>
+                <w:szCs w:val="20"/>
+              </w:rPr>
+              <w:t>mdienThoai};</w:t>
+            </w:r>
+            <w:r>
+              <w:rPr>
+                <w:b/>
+                <w:color w:val="000000"/>
+                <w:sz w:val="20"/>
+                <w:szCs w:val="20"/>
+              </w:rPr>
+              <w:t xml:space="preserve"> CMND: </w:t>
             </w:r>
             <w:r>
               <w:rPr>
@@ -2932,58 +1470,13 @@
               </w:rPr>
               <w:t>${</w:t>
             </w:r>
-            <w:proofErr w:type="spellStart"/>
-            <w:r>
-              <w:rPr>
-                <w:color w:val="000000"/>
-                <w:sz w:val="20"/>
-                <w:szCs w:val="20"/>
-              </w:rPr>
-              <w:t>mdienThoai</w:t>
-            </w:r>
-            <w:proofErr w:type="spellEnd"/>
-            <w:r>
-              <w:rPr>
-                <w:color w:val="000000"/>
-                <w:sz w:val="20"/>
-                <w:szCs w:val="20"/>
-              </w:rPr>
-              <w:t>};</w:t>
-            </w:r>
-            <w:r>
-              <w:rPr>
-                <w:b/>
-                <w:color w:val="000000"/>
-                <w:sz w:val="20"/>
-                <w:szCs w:val="20"/>
-              </w:rPr>
-              <w:t xml:space="preserve"> CMND: </w:t>
-            </w:r>
-            <w:r>
-              <w:rPr>
-                <w:color w:val="000000"/>
-                <w:sz w:val="20"/>
-                <w:szCs w:val="20"/>
-              </w:rPr>
-              <w:t>${</w:t>
-            </w:r>
-            <w:proofErr w:type="spellStart"/>
-            <w:r>
-              <w:rPr>
-                <w:color w:val="000000"/>
-                <w:sz w:val="20"/>
-                <w:szCs w:val="20"/>
-              </w:rPr>
-              <w:t>mcmnd</w:t>
-            </w:r>
-            <w:proofErr w:type="spellEnd"/>
-            <w:r>
-              <w:rPr>
-                <w:color w:val="000000"/>
-                <w:sz w:val="20"/>
-                <w:szCs w:val="20"/>
-              </w:rPr>
-              <w:t>};</w:t>
+            <w:r>
+              <w:rPr>
+                <w:color w:val="000000"/>
+                <w:sz w:val="20"/>
+                <w:szCs w:val="20"/>
+              </w:rPr>
+              <w:t>mcmnd};</w:t>
             </w:r>
           </w:p>
           <w:p>
@@ -3003,111 +1496,22 @@
                 <w:szCs w:val="20"/>
               </w:rPr>
             </w:pPr>
-            <w:proofErr w:type="spellStart"/>
-            <w:r>
-              <w:rPr>
-                <w:b/>
-                <w:color w:val="000000"/>
-                <w:sz w:val="20"/>
-                <w:szCs w:val="20"/>
-              </w:rPr>
-              <w:t>Khuyến</w:t>
-            </w:r>
-            <w:proofErr w:type="spellEnd"/>
-            <w:r>
-              <w:rPr>
-                <w:b/>
-                <w:color w:val="000000"/>
-                <w:sz w:val="20"/>
-                <w:szCs w:val="20"/>
-              </w:rPr>
-              <w:t xml:space="preserve"> </w:t>
-            </w:r>
-            <w:proofErr w:type="spellStart"/>
-            <w:r>
-              <w:rPr>
-                <w:b/>
-                <w:color w:val="000000"/>
-                <w:sz w:val="20"/>
-                <w:szCs w:val="20"/>
-              </w:rPr>
-              <w:t>mãi</w:t>
-            </w:r>
-            <w:proofErr w:type="spellEnd"/>
-            <w:r>
-              <w:rPr>
-                <w:b/>
-                <w:color w:val="000000"/>
-                <w:sz w:val="20"/>
-                <w:szCs w:val="20"/>
-              </w:rPr>
-              <w:t xml:space="preserve"> </w:t>
-            </w:r>
-            <w:proofErr w:type="spellStart"/>
-            <w:r>
-              <w:rPr>
-                <w:b/>
-                <w:color w:val="000000"/>
-                <w:sz w:val="20"/>
-                <w:szCs w:val="20"/>
-              </w:rPr>
-              <w:t>theo</w:t>
-            </w:r>
-            <w:proofErr w:type="spellEnd"/>
-            <w:r>
-              <w:rPr>
-                <w:b/>
-                <w:color w:val="000000"/>
-                <w:sz w:val="20"/>
-                <w:szCs w:val="20"/>
-              </w:rPr>
-              <w:t xml:space="preserve"> </w:t>
-            </w:r>
-            <w:proofErr w:type="spellStart"/>
-            <w:r>
-              <w:rPr>
-                <w:b/>
-                <w:color w:val="000000"/>
-                <w:sz w:val="20"/>
-                <w:szCs w:val="20"/>
-              </w:rPr>
-              <w:t>xe</w:t>
-            </w:r>
-            <w:proofErr w:type="spellEnd"/>
-            <w:r>
-              <w:rPr>
-                <w:b/>
-                <w:color w:val="000000"/>
-                <w:sz w:val="20"/>
-                <w:szCs w:val="20"/>
-              </w:rPr>
-              <w:t xml:space="preserve">: </w:t>
-            </w:r>
-            <w:r>
-              <w:rPr>
-                <w:color w:val="000000"/>
-                <w:sz w:val="20"/>
-                <w:szCs w:val="20"/>
-              </w:rPr>
-              <w:t>${</w:t>
-            </w:r>
-            <w:proofErr w:type="spellStart"/>
-            <w:r>
-              <w:rPr>
-                <w:color w:val="000000"/>
-                <w:sz w:val="20"/>
-                <w:szCs w:val="20"/>
-              </w:rPr>
-              <w:t>quaTang</w:t>
-            </w:r>
-            <w:proofErr w:type="spellEnd"/>
-            <w:r>
-              <w:rPr>
-                <w:color w:val="000000"/>
-                <w:sz w:val="20"/>
-                <w:szCs w:val="20"/>
-              </w:rPr>
-              <w:t>}</w:t>
+            <w:r>
+              <w:rPr>
+                <w:b/>
+                <w:color w:val="000000"/>
+                <w:sz w:val="20"/>
+                <w:szCs w:val="20"/>
+              </w:rPr>
+              <w:t xml:space="preserve">Khuyến mãi theo xe: </w:t>
+            </w:r>
+            <w:r>
+              <w:rPr>
+                <w:color w:val="000000"/>
+                <w:sz w:val="20"/>
+                <w:szCs w:val="20"/>
+              </w:rPr>
+              <w:t>${quaTang}</w:t>
             </w:r>
           </w:p>
           <w:p>
@@ -3127,85 +1531,14 @@
                 <w:szCs w:val="20"/>
               </w:rPr>
             </w:pPr>
-            <w:proofErr w:type="spellStart"/>
-            <w:r>
-              <w:rPr>
-                <w:b/>
-                <w:color w:val="000000"/>
-                <w:sz w:val="20"/>
-                <w:szCs w:val="20"/>
-              </w:rPr>
-              <w:t>Giá</w:t>
-            </w:r>
-            <w:proofErr w:type="spellEnd"/>
-            <w:r>
-              <w:rPr>
-                <w:b/>
-                <w:color w:val="000000"/>
-                <w:sz w:val="20"/>
-                <w:szCs w:val="20"/>
-              </w:rPr>
-              <w:t xml:space="preserve"> </w:t>
-            </w:r>
-            <w:proofErr w:type="spellStart"/>
-            <w:r>
-              <w:rPr>
-                <w:b/>
-                <w:color w:val="000000"/>
-                <w:sz w:val="20"/>
-                <w:szCs w:val="20"/>
-              </w:rPr>
-              <w:t>trị</w:t>
-            </w:r>
-            <w:proofErr w:type="spellEnd"/>
-            <w:r>
-              <w:rPr>
-                <w:b/>
-                <w:color w:val="000000"/>
-                <w:sz w:val="20"/>
-                <w:szCs w:val="20"/>
-              </w:rPr>
-              <w:t xml:space="preserve"> </w:t>
-            </w:r>
-            <w:proofErr w:type="spellStart"/>
-            <w:r>
-              <w:rPr>
-                <w:b/>
-                <w:color w:val="000000"/>
-                <w:sz w:val="20"/>
-                <w:szCs w:val="20"/>
-              </w:rPr>
-              <w:t>khuyến</w:t>
-            </w:r>
-            <w:proofErr w:type="spellEnd"/>
-            <w:r>
-              <w:rPr>
-                <w:b/>
-                <w:color w:val="000000"/>
-                <w:sz w:val="20"/>
-                <w:szCs w:val="20"/>
-              </w:rPr>
-              <w:t xml:space="preserve"> </w:t>
-            </w:r>
-            <w:proofErr w:type="spellStart"/>
-            <w:r>
-              <w:rPr>
-                <w:b/>
-                <w:color w:val="000000"/>
-                <w:sz w:val="20"/>
-                <w:szCs w:val="20"/>
-              </w:rPr>
-              <w:t>mãi</w:t>
-            </w:r>
-            <w:proofErr w:type="spellEnd"/>
-            <w:r>
-              <w:rPr>
-                <w:b/>
-                <w:color w:val="000000"/>
-                <w:sz w:val="20"/>
-                <w:szCs w:val="20"/>
-              </w:rPr>
-              <w:t>:</w:t>
+            <w:r>
+              <w:rPr>
+                <w:b/>
+                <w:color w:val="000000"/>
+                <w:sz w:val="20"/>
+                <w:szCs w:val="20"/>
+              </w:rPr>
+              <w:t>Giá trị khuyến mãi:</w:t>
             </w:r>
           </w:p>
         </w:tc>
@@ -3435,16 +1768,7 @@
                       <w:sz w:val="20"/>
                       <w:szCs w:val="20"/>
                     </w:rPr>
-                    <w:t>${</w:t>
-                  </w:r>
-                  <w:proofErr w:type="spellStart"/>
-                  <w:r>
-                    <w:rPr>
-                      <w:color w:val="000000"/>
-                      <w:sz w:val="20"/>
-                      <w:szCs w:val="20"/>
-                    </w:rPr>
-                    <w:t>stt</w:t>
+                    <w:t>${stt</w:t>
                   </w:r>
                   <w:r>
                     <w:rPr>
@@ -3454,7 +1778,6 @@
                     </w:rPr>
                     <w:t>PK</w:t>
                   </w:r>
-                  <w:proofErr w:type="spellEnd"/>
                   <w:r>
                     <w:rPr>
                       <w:color w:val="000000"/>
@@ -3485,18 +1808,8 @@
                       <w:sz w:val="20"/>
                       <w:szCs w:val="20"/>
                     </w:rPr>
-                    <w:t>${</w:t>
-                  </w:r>
-                  <w:proofErr w:type="spellStart"/>
-                  <w:r>
-                    <w:rPr>
-                      <w:color w:val="000000"/>
-                      <w:sz w:val="20"/>
-                      <w:szCs w:val="20"/>
-                    </w:rPr>
-                    <w:t>cacLoaiPhiPK</w:t>
-                  </w:r>
-                  <w:proofErr w:type="spellEnd"/>
+                    <w:t>${cacLoaiPhiPK</w:t>
+                  </w:r>
                   <w:r>
                     <w:rPr>
                       <w:color w:val="000000"/>
@@ -3527,16 +1840,7 @@
                       <w:sz w:val="20"/>
                       <w:szCs w:val="20"/>
                     </w:rPr>
-                    <w:t>${</w:t>
-                  </w:r>
-                  <w:proofErr w:type="spellStart"/>
-                  <w:r>
-                    <w:rPr>
-                      <w:color w:val="000000"/>
-                      <w:sz w:val="20"/>
-                      <w:szCs w:val="20"/>
-                    </w:rPr>
-                    <w:t>thanhTienPhi</w:t>
+                    <w:t>${thanhTienPhi</w:t>
                   </w:r>
                   <w:r>
                     <w:rPr>
@@ -3546,7 +1850,6 @@
                     </w:rPr>
                     <w:t>PK</w:t>
                   </w:r>
-                  <w:proofErr w:type="spellEnd"/>
                   <w:r>
                     <w:rPr>
                       <w:color w:val="000000"/>
@@ -3577,16 +1880,7 @@
                       <w:sz w:val="20"/>
                       <w:szCs w:val="20"/>
                     </w:rPr>
-                    <w:t>${</w:t>
-                  </w:r>
-                  <w:proofErr w:type="spellStart"/>
-                  <w:r>
-                    <w:rPr>
-                      <w:color w:val="000000"/>
-                      <w:sz w:val="20"/>
-                      <w:szCs w:val="20"/>
-                    </w:rPr>
-                    <w:t>stt</w:t>
+                    <w:t>${stt</w:t>
                   </w:r>
                   <w:r>
                     <w:rPr>
@@ -3596,7 +1890,6 @@
                     </w:rPr>
                     <w:t>PKB</w:t>
                   </w:r>
-                  <w:proofErr w:type="spellEnd"/>
                   <w:r>
                     <w:rPr>
                       <w:color w:val="000000"/>
@@ -3627,18 +1920,8 @@
                       <w:sz w:val="20"/>
                       <w:szCs w:val="20"/>
                     </w:rPr>
-                    <w:t>${</w:t>
-                  </w:r>
-                  <w:proofErr w:type="spellStart"/>
-                  <w:r>
-                    <w:rPr>
-                      <w:color w:val="000000"/>
-                      <w:sz w:val="20"/>
-                      <w:szCs w:val="20"/>
-                    </w:rPr>
-                    <w:t>cacLoaiPhiPKB</w:t>
-                  </w:r>
-                  <w:proofErr w:type="spellEnd"/>
+                    <w:t>${cacLoaiPhiPKB</w:t>
+                  </w:r>
                   <w:r>
                     <w:rPr>
                       <w:color w:val="000000"/>
@@ -3669,16 +1952,7 @@
                       <w:sz w:val="20"/>
                       <w:szCs w:val="20"/>
                     </w:rPr>
-                    <w:t>${</w:t>
-                  </w:r>
-                  <w:proofErr w:type="spellStart"/>
-                  <w:r>
-                    <w:rPr>
-                      <w:color w:val="000000"/>
-                      <w:sz w:val="20"/>
-                      <w:szCs w:val="20"/>
-                    </w:rPr>
-                    <w:t>thanhTienPhi</w:t>
+                    <w:t>${thanhTienPhi</w:t>
                   </w:r>
                   <w:r>
                     <w:rPr>
@@ -3688,7 +1962,6 @@
                     </w:rPr>
                     <w:t>PKB</w:t>
                   </w:r>
-                  <w:proofErr w:type="spellEnd"/>
                   <w:r>
                     <w:rPr>
                       <w:color w:val="000000"/>
@@ -3760,25 +2033,7 @@
                       <w:sz w:val="20"/>
                       <w:szCs w:val="20"/>
                     </w:rPr>
-                    <w:t>${</w:t>
-                  </w:r>
-                  <w:proofErr w:type="spellStart"/>
-                  <w:r>
-                    <w:rPr>
-                      <w:color w:val="000000"/>
-                      <w:sz w:val="20"/>
-                      <w:szCs w:val="20"/>
-                    </w:rPr>
-                    <w:t>tongPhuKienFree</w:t>
-                  </w:r>
-                  <w:proofErr w:type="spellEnd"/>
-                  <w:r>
-                    <w:rPr>
-                      <w:color w:val="000000"/>
-                      <w:sz w:val="20"/>
-                      <w:szCs w:val="20"/>
-                    </w:rPr>
-                    <w:t>}</w:t>
+                    <w:t>${tongPhuKienFree}</w:t>
                   </w:r>
                 </w:p>
               </w:tc>
@@ -3840,25 +2095,7 @@
                       <w:sz w:val="20"/>
                       <w:szCs w:val="20"/>
                     </w:rPr>
-                    <w:t>${</w:t>
-                  </w:r>
-                  <w:proofErr w:type="spellStart"/>
-                  <w:r>
-                    <w:rPr>
-                      <w:color w:val="000000"/>
-                      <w:sz w:val="20"/>
-                      <w:szCs w:val="20"/>
-                    </w:rPr>
-                    <w:t>tongPhuKienBan</w:t>
-                  </w:r>
-                  <w:proofErr w:type="spellEnd"/>
-                  <w:r>
-                    <w:rPr>
-                      <w:color w:val="000000"/>
-                      <w:sz w:val="20"/>
-                      <w:szCs w:val="20"/>
-                    </w:rPr>
-                    <w:t>}</w:t>
+                    <w:t>${tongPhuKienBan}</w:t>
                   </w:r>
                 </w:p>
               </w:tc>
@@ -4104,25 +2341,7 @@
                       <w:sz w:val="20"/>
                       <w:szCs w:val="20"/>
                     </w:rPr>
-                    <w:t>${</w:t>
-                  </w:r>
-                  <w:proofErr w:type="spellStart"/>
-                  <w:r>
-                    <w:rPr>
-                      <w:color w:val="000000"/>
-                      <w:sz w:val="20"/>
-                      <w:szCs w:val="20"/>
-                    </w:rPr>
-                    <w:t>stt</w:t>
-                  </w:r>
-                  <w:proofErr w:type="spellEnd"/>
-                  <w:r>
-                    <w:rPr>
-                      <w:color w:val="000000"/>
-                      <w:sz w:val="20"/>
-                      <w:szCs w:val="20"/>
-                    </w:rPr>
-                    <w:t>}</w:t>
+                    <w:t>${stt}</w:t>
                   </w:r>
                 </w:p>
               </w:tc>
@@ -4162,25 +2381,7 @@
                       <w:sz w:val="20"/>
                       <w:szCs w:val="20"/>
                     </w:rPr>
-                    <w:t>${</w:t>
-                  </w:r>
-                  <w:proofErr w:type="spellStart"/>
-                  <w:r>
-                    <w:rPr>
-                      <w:color w:val="000000"/>
-                      <w:sz w:val="20"/>
-                      <w:szCs w:val="20"/>
-                    </w:rPr>
-                    <w:t>cacLoaiPhi</w:t>
-                  </w:r>
-                  <w:proofErr w:type="spellEnd"/>
-                  <w:r>
-                    <w:rPr>
-                      <w:color w:val="000000"/>
-                      <w:sz w:val="20"/>
-                      <w:szCs w:val="20"/>
-                    </w:rPr>
-                    <w:t>}</w:t>
+                    <w:t>${cacLoaiPhi}</w:t>
                   </w:r>
                 </w:p>
               </w:tc>
@@ -4216,60 +2417,24 @@
                       <w:sz w:val="20"/>
                       <w:szCs w:val="20"/>
                     </w:rPr>
-                    <w:t>${</w:t>
-                  </w:r>
-                  <w:proofErr w:type="spellStart"/>
-                  <w:r>
-                    <w:rPr>
-                      <w:color w:val="000000"/>
-                      <w:sz w:val="20"/>
-                      <w:szCs w:val="20"/>
-                    </w:rPr>
-                    <w:t>thanhTien</w:t>
-                  </w:r>
-                  <w:proofErr w:type="spellEnd"/>
-                  <w:r>
-                    <w:rPr>
-                      <w:color w:val="000000"/>
-                      <w:sz w:val="20"/>
-                      <w:szCs w:val="20"/>
-                    </w:rPr>
-                    <w:t>}</w:t>
-                  </w:r>
-                </w:p>
-                <w:p>
-                  <w:pPr>
-                    <w:rPr>
-                      <w:color w:val="000000"/>
-                      <w:sz w:val="20"/>
-                      <w:szCs w:val="20"/>
-                    </w:rPr>
-                  </w:pPr>
-                  <w:r>
-                    <w:rPr>
-                      <w:color w:val="000000"/>
-                      <w:sz w:val="20"/>
-                      <w:szCs w:val="20"/>
-                    </w:rPr>
-                    <w:t>${</w:t>
-                  </w:r>
-                  <w:proofErr w:type="spellStart"/>
-                  <w:r>
-                    <w:rPr>
-                      <w:color w:val="000000"/>
-                      <w:sz w:val="20"/>
-                      <w:szCs w:val="20"/>
-                    </w:rPr>
-                    <w:t>thanhTienPhi</w:t>
-                  </w:r>
-                  <w:proofErr w:type="spellEnd"/>
-                  <w:r>
-                    <w:rPr>
-                      <w:color w:val="000000"/>
-                      <w:sz w:val="20"/>
-                      <w:szCs w:val="20"/>
-                    </w:rPr>
-                    <w:t>}</w:t>
+                    <w:t>${thanhTien}</w:t>
+                  </w:r>
+                </w:p>
+                <w:p>
+                  <w:pPr>
+                    <w:rPr>
+                      <w:color w:val="000000"/>
+                      <w:sz w:val="20"/>
+                      <w:szCs w:val="20"/>
+                    </w:rPr>
+                  </w:pPr>
+                  <w:r>
+                    <w:rPr>
+                      <w:color w:val="000000"/>
+                      <w:sz w:val="20"/>
+                      <w:szCs w:val="20"/>
+                    </w:rPr>
+                    <w:t>${thanhTienPhi}</w:t>
                   </w:r>
                 </w:p>
               </w:tc>
@@ -4397,25 +2562,7 @@
                       <w:sz w:val="20"/>
                       <w:szCs w:val="20"/>
                     </w:rPr>
-                    <w:t>${</w:t>
-                  </w:r>
-                  <w:proofErr w:type="spellStart"/>
-                  <w:r>
-                    <w:rPr>
-                      <w:color w:val="000000"/>
-                      <w:sz w:val="20"/>
-                      <w:szCs w:val="20"/>
-                    </w:rPr>
-                    <w:t>tongPhi</w:t>
-                  </w:r>
-                  <w:proofErr w:type="spellEnd"/>
-                  <w:r>
-                    <w:rPr>
-                      <w:color w:val="000000"/>
-                      <w:sz w:val="20"/>
-                      <w:szCs w:val="20"/>
-                    </w:rPr>
-                    <w:t>}</w:t>
+                    <w:t>${tongPhi}</w:t>
                   </w:r>
                 </w:p>
               </w:tc>
@@ -4506,151 +2653,7 @@
                       <w:sz w:val="20"/>
                       <w:szCs w:val="20"/>
                     </w:rPr>
-                    <w:t>(</w:t>
-                  </w:r>
-                  <w:proofErr w:type="spellStart"/>
-                  <w:r>
-                    <w:rPr>
-                      <w:color w:val="000000"/>
-                      <w:sz w:val="20"/>
-                      <w:szCs w:val="20"/>
-                    </w:rPr>
-                    <w:t>Giá</w:t>
-                  </w:r>
-                  <w:proofErr w:type="spellEnd"/>
-                  <w:r>
-                    <w:rPr>
-                      <w:color w:val="000000"/>
-                      <w:sz w:val="20"/>
-                      <w:szCs w:val="20"/>
-                    </w:rPr>
-                    <w:t xml:space="preserve"> </w:t>
-                  </w:r>
-                  <w:proofErr w:type="spellStart"/>
-                  <w:r>
-                    <w:rPr>
-                      <w:color w:val="000000"/>
-                      <w:sz w:val="20"/>
-                      <w:szCs w:val="20"/>
-                    </w:rPr>
-                    <w:t>xe</w:t>
-                  </w:r>
-                  <w:proofErr w:type="spellEnd"/>
-                  <w:r>
-                    <w:rPr>
-                      <w:color w:val="000000"/>
-                      <w:sz w:val="20"/>
-                      <w:szCs w:val="20"/>
-                    </w:rPr>
-                    <w:t xml:space="preserve">, </w:t>
-                  </w:r>
-                  <w:proofErr w:type="spellStart"/>
-                  <w:r>
-                    <w:rPr>
-                      <w:color w:val="000000"/>
-                      <w:sz w:val="20"/>
-                      <w:szCs w:val="20"/>
-                    </w:rPr>
-                    <w:t>các</w:t>
-                  </w:r>
-                  <w:proofErr w:type="spellEnd"/>
-                  <w:r>
-                    <w:rPr>
-                      <w:color w:val="000000"/>
-                      <w:sz w:val="20"/>
-                      <w:szCs w:val="20"/>
-                    </w:rPr>
-                    <w:t xml:space="preserve"> </w:t>
-                  </w:r>
-                  <w:proofErr w:type="spellStart"/>
-                  <w:r>
-                    <w:rPr>
-                      <w:color w:val="000000"/>
-                      <w:sz w:val="20"/>
-                      <w:szCs w:val="20"/>
-                    </w:rPr>
-                    <w:t>phụ</w:t>
-                  </w:r>
-                  <w:proofErr w:type="spellEnd"/>
-                  <w:r>
-                    <w:rPr>
-                      <w:color w:val="000000"/>
-                      <w:sz w:val="20"/>
-                      <w:szCs w:val="20"/>
-                    </w:rPr>
-                    <w:t xml:space="preserve"> </w:t>
-                  </w:r>
-                  <w:proofErr w:type="spellStart"/>
-                  <w:r>
-                    <w:rPr>
-                      <w:color w:val="000000"/>
-                      <w:sz w:val="20"/>
-                      <w:szCs w:val="20"/>
-                    </w:rPr>
-                    <w:t>phí</w:t>
-                  </w:r>
-                  <w:proofErr w:type="spellEnd"/>
-                  <w:r>
-                    <w:rPr>
-                      <w:color w:val="000000"/>
-                      <w:sz w:val="20"/>
-                      <w:szCs w:val="20"/>
-                    </w:rPr>
-                    <w:t xml:space="preserve">, </w:t>
-                  </w:r>
-                  <w:proofErr w:type="spellStart"/>
-                  <w:r>
-                    <w:rPr>
-                      <w:color w:val="000000"/>
-                      <w:sz w:val="20"/>
-                      <w:szCs w:val="20"/>
-                    </w:rPr>
-                    <w:t>phụ</w:t>
-                  </w:r>
-                  <w:proofErr w:type="spellEnd"/>
-                  <w:r>
-                    <w:rPr>
-                      <w:color w:val="000000"/>
-                      <w:sz w:val="20"/>
-                      <w:szCs w:val="20"/>
-                    </w:rPr>
-                    <w:t xml:space="preserve"> </w:t>
-                  </w:r>
-                  <w:proofErr w:type="spellStart"/>
-                  <w:r>
-                    <w:rPr>
-                      <w:color w:val="000000"/>
-                      <w:sz w:val="20"/>
-                      <w:szCs w:val="20"/>
-                    </w:rPr>
-                    <w:t>kiện</w:t>
-                  </w:r>
-                  <w:proofErr w:type="spellEnd"/>
-                  <w:r>
-                    <w:rPr>
-                      <w:color w:val="000000"/>
-                      <w:sz w:val="20"/>
-                      <w:szCs w:val="20"/>
-                    </w:rPr>
-                    <w:t xml:space="preserve"> </w:t>
-                  </w:r>
-                  <w:proofErr w:type="spellStart"/>
-                  <w:r>
-                    <w:rPr>
-                      <w:color w:val="000000"/>
-                      <w:sz w:val="20"/>
-                      <w:szCs w:val="20"/>
-                    </w:rPr>
-                    <w:t>bán</w:t>
-                  </w:r>
-                  <w:proofErr w:type="spellEnd"/>
-                  <w:r>
-                    <w:rPr>
-                      <w:color w:val="000000"/>
-                      <w:sz w:val="20"/>
-                      <w:szCs w:val="20"/>
-                    </w:rPr>
-                    <w:t>)</w:t>
+                    <w:t>(Giá xe, các phụ phí, phụ kiện bán)</w:t>
                   </w:r>
                 </w:p>
               </w:tc>
@@ -4672,16 +2675,7 @@
                       <w:sz w:val="20"/>
                       <w:szCs w:val="20"/>
                     </w:rPr>
-                    <w:t>${</w:t>
-                  </w:r>
-                  <w:proofErr w:type="spellStart"/>
-                  <w:r>
-                    <w:rPr>
-                      <w:color w:val="000000"/>
-                      <w:sz w:val="20"/>
-                      <w:szCs w:val="20"/>
-                    </w:rPr>
-                    <w:t>tongPhi</w:t>
+                    <w:t>${tongPhi</w:t>
                   </w:r>
                   <w:r>
                     <w:rPr>
@@ -4691,7 +2685,6 @@
                     </w:rPr>
                     <w:t>PhuKien</w:t>
                   </w:r>
-                  <w:proofErr w:type="spellEnd"/>
                   <w:r>
                     <w:rPr>
                       <w:color w:val="000000"/>
@@ -4766,55 +2759,17 @@
                 <w:sz w:val="20"/>
                 <w:szCs w:val="20"/>
               </w:rPr>
+              <w:t xml:space="preserve"> …………………. </w:t>
+            </w:r>
+            <w:bookmarkStart w:id="0" w:name="_GoBack"/>
+            <w:bookmarkEnd w:id="0"/>
+            <w:r>
+              <w:rPr>
+                <w:color w:val="000000"/>
+                <w:sz w:val="20"/>
+                <w:szCs w:val="20"/>
+              </w:rPr>
               <w:t xml:space="preserve"> </w:t>
-            </w:r>
-            <w:r>
-              <w:rPr>
-                <w:color w:val="000000"/>
-                <w:sz w:val="20"/>
-                <w:szCs w:val="20"/>
-              </w:rPr>
-              <w:t xml:space="preserve"> </w:t>
-            </w:r>
-            <w:r>
-              <w:rPr>
-                <w:b/>
-                <w:bCs/>
-                <w:color w:val="000000"/>
-                <w:sz w:val="20"/>
-                <w:szCs w:val="20"/>
-              </w:rPr>
-              <w:t>${</w:t>
-            </w:r>
-            <w:proofErr w:type="spellStart"/>
-            <w:r>
-              <w:rPr>
-                <w:b/>
-                <w:bCs/>
-                <w:color w:val="000000"/>
-                <w:sz w:val="20"/>
-                <w:szCs w:val="20"/>
-              </w:rPr>
-              <w:t>tisuat</w:t>
-            </w:r>
-            <w:proofErr w:type="spellEnd"/>
-            <w:r>
-              <w:rPr>
-                <w:b/>
-                <w:bCs/>
-                <w:color w:val="000000"/>
-                <w:sz w:val="20"/>
-                <w:szCs w:val="20"/>
-              </w:rPr>
-              <w:t>}</w:t>
-            </w:r>
-            <w:r>
-              <w:rPr>
-                <w:color w:val="000000"/>
-                <w:sz w:val="20"/>
-                <w:szCs w:val="20"/>
-              </w:rPr>
-              <w:t xml:space="preserve">         </w:t>
             </w:r>
             <w:r>
               <w:rPr>
@@ -4915,95 +2870,7 @@
                       <w:sz w:val="20"/>
                       <w:szCs w:val="20"/>
                     </w:rPr>
-                    <w:t>(</w:t>
-                  </w:r>
-                  <w:proofErr w:type="spellStart"/>
-                  <w:r>
-                    <w:rPr>
-                      <w:b/>
-                      <w:bCs/>
-                      <w:color w:val="000000"/>
-                      <w:sz w:val="20"/>
-                      <w:szCs w:val="20"/>
-                    </w:rPr>
-                    <w:t>Duyệt</w:t>
-                  </w:r>
-                  <w:proofErr w:type="spellEnd"/>
-                  <w:r>
-                    <w:rPr>
-                      <w:b/>
-                      <w:bCs/>
-                      <w:color w:val="000000"/>
-                      <w:sz w:val="20"/>
-                      <w:szCs w:val="20"/>
-                    </w:rPr>
-                    <w:t xml:space="preserve"> </w:t>
-                  </w:r>
-                  <w:proofErr w:type="spellStart"/>
-                  <w:r>
-                    <w:rPr>
-                      <w:b/>
-                      <w:bCs/>
-                      <w:color w:val="000000"/>
-                      <w:sz w:val="20"/>
-                      <w:szCs w:val="20"/>
-                    </w:rPr>
-                    <w:t>giá</w:t>
-                  </w:r>
-                  <w:proofErr w:type="spellEnd"/>
-                  <w:r>
-                    <w:rPr>
-                      <w:b/>
-                      <w:bCs/>
-                      <w:color w:val="000000"/>
-                      <w:sz w:val="20"/>
-                      <w:szCs w:val="20"/>
-                    </w:rPr>
-                    <w:t xml:space="preserve"> </w:t>
-                  </w:r>
-                  <w:proofErr w:type="spellStart"/>
-                  <w:r>
-                    <w:rPr>
-                      <w:b/>
-                      <w:bCs/>
-                      <w:color w:val="000000"/>
-                      <w:sz w:val="20"/>
-                      <w:szCs w:val="20"/>
-                    </w:rPr>
-                    <w:t>bán</w:t>
-                  </w:r>
-                  <w:proofErr w:type="spellEnd"/>
-                  <w:r>
-                    <w:rPr>
-                      <w:b/>
-                      <w:bCs/>
-                      <w:color w:val="000000"/>
-                      <w:sz w:val="20"/>
-                      <w:szCs w:val="20"/>
-                    </w:rPr>
-                    <w:t xml:space="preserve"> </w:t>
-                  </w:r>
-                  <w:proofErr w:type="spellStart"/>
-                  <w:r>
-                    <w:rPr>
-                      <w:b/>
-                      <w:bCs/>
-                      <w:color w:val="000000"/>
-                      <w:sz w:val="20"/>
-                      <w:szCs w:val="20"/>
-                    </w:rPr>
-                    <w:t>và</w:t>
-                  </w:r>
-                  <w:proofErr w:type="spellEnd"/>
-                  <w:r>
-                    <w:rPr>
-                      <w:b/>
-                      <w:bCs/>
-                      <w:color w:val="000000"/>
-                      <w:sz w:val="20"/>
-                      <w:szCs w:val="20"/>
-                    </w:rPr>
-                    <w:t xml:space="preserve"> HH)</w:t>
+                    <w:t>(Duyệt giá bán và HH)</w:t>
                   </w:r>
                 </w:p>
               </w:tc>
@@ -5046,51 +2913,7 @@
                       <w:sz w:val="20"/>
                       <w:szCs w:val="20"/>
                     </w:rPr>
-                    <w:t xml:space="preserve"> (</w:t>
-                  </w:r>
-                  <w:proofErr w:type="spellStart"/>
-                  <w:r>
-                    <w:rPr>
-                      <w:b/>
-                      <w:bCs/>
-                      <w:color w:val="000000"/>
-                      <w:sz w:val="20"/>
-                      <w:szCs w:val="20"/>
-                    </w:rPr>
-                    <w:t>Duyệt</w:t>
-                  </w:r>
-                  <w:proofErr w:type="spellEnd"/>
-                  <w:r>
-                    <w:rPr>
-                      <w:b/>
-                      <w:bCs/>
-                      <w:color w:val="000000"/>
-                      <w:sz w:val="20"/>
-                      <w:szCs w:val="20"/>
-                    </w:rPr>
-                    <w:t xml:space="preserve"> + </w:t>
-                  </w:r>
-                  <w:proofErr w:type="spellStart"/>
-                  <w:r>
-                    <w:rPr>
-                      <w:b/>
-                      <w:bCs/>
-                      <w:color w:val="000000"/>
-                      <w:sz w:val="20"/>
-                      <w:szCs w:val="20"/>
-                    </w:rPr>
-                    <w:t>ký</w:t>
-                  </w:r>
-                  <w:proofErr w:type="spellEnd"/>
-                  <w:r>
-                    <w:rPr>
-                      <w:b/>
-                      <w:bCs/>
-                      <w:color w:val="000000"/>
-                      <w:sz w:val="20"/>
-                      <w:szCs w:val="20"/>
-                    </w:rPr>
-                    <w:t xml:space="preserve"> HĐ)</w:t>
+                    <w:t xml:space="preserve"> (Duyệt + ký HĐ)</w:t>
                   </w:r>
                 </w:p>
               </w:tc>
@@ -5140,29 +2963,7 @@
                       <w:sz w:val="20"/>
                       <w:szCs w:val="20"/>
                     </w:rPr>
-                    <w:t xml:space="preserve">(KT + </w:t>
-                  </w:r>
-                  <w:proofErr w:type="spellStart"/>
-                  <w:r>
-                    <w:rPr>
-                      <w:b/>
-                      <w:bCs/>
-                      <w:color w:val="000000"/>
-                      <w:sz w:val="20"/>
-                      <w:szCs w:val="20"/>
-                    </w:rPr>
-                    <w:t>Lưu</w:t>
-                  </w:r>
-                  <w:proofErr w:type="spellEnd"/>
-                  <w:r>
-                    <w:rPr>
-                      <w:b/>
-                      <w:bCs/>
-                      <w:color w:val="000000"/>
-                      <w:sz w:val="20"/>
-                      <w:szCs w:val="20"/>
-                    </w:rPr>
-                    <w:t>)</w:t>
+                    <w:t>(KT + Lưu)</w:t>
                   </w:r>
                 </w:p>
               </w:tc>
@@ -5273,73 +3074,7 @@
           <w:sz w:val="20"/>
           <w:szCs w:val="20"/>
         </w:rPr>
-        <w:t xml:space="preserve">III.QUÁ TRÌNH THU TIỀN: (KTKD </w:t>
-      </w:r>
-      <w:proofErr w:type="spellStart"/>
-      <w:r>
-        <w:rPr>
-          <w:b/>
-          <w:bCs/>
-          <w:color w:val="000000"/>
-          <w:sz w:val="20"/>
-          <w:szCs w:val="20"/>
-        </w:rPr>
-        <w:t>ghi</w:t>
-      </w:r>
-      <w:proofErr w:type="spellEnd"/>
-      <w:r>
-        <w:rPr>
-          <w:b/>
-          <w:bCs/>
-          <w:color w:val="000000"/>
-          <w:sz w:val="20"/>
-          <w:szCs w:val="20"/>
-        </w:rPr>
-        <w:t xml:space="preserve"> </w:t>
-      </w:r>
-      <w:proofErr w:type="spellStart"/>
-      <w:r>
-        <w:rPr>
-          <w:b/>
-          <w:bCs/>
-          <w:color w:val="000000"/>
-          <w:sz w:val="20"/>
-          <w:szCs w:val="20"/>
-        </w:rPr>
-        <w:t>trực</w:t>
-      </w:r>
-      <w:proofErr w:type="spellEnd"/>
-      <w:r>
-        <w:rPr>
-          <w:b/>
-          <w:bCs/>
-          <w:color w:val="000000"/>
-          <w:sz w:val="20"/>
-          <w:szCs w:val="20"/>
-        </w:rPr>
-        <w:t xml:space="preserve"> </w:t>
-      </w:r>
-      <w:proofErr w:type="spellStart"/>
-      <w:r>
-        <w:rPr>
-          <w:b/>
-          <w:bCs/>
-          <w:color w:val="000000"/>
-          <w:sz w:val="20"/>
-          <w:szCs w:val="20"/>
-        </w:rPr>
-        <w:t>tiếp</w:t>
-      </w:r>
-      <w:proofErr w:type="spellEnd"/>
-      <w:r>
-        <w:rPr>
-          <w:b/>
-          <w:bCs/>
-          <w:color w:val="000000"/>
-          <w:sz w:val="20"/>
-          <w:szCs w:val="20"/>
-        </w:rPr>
-        <w:t>)</w:t>
+        <w:t>III.QUÁ TRÌNH THU TIỀN: (KTKD ghi trực tiếp)</w:t>
       </w:r>
     </w:p>
     <w:tbl>
@@ -5488,73 +3223,7 @@
                 <w:sz w:val="20"/>
                 <w:szCs w:val="20"/>
               </w:rPr>
-              <w:t>KTKD (</w:t>
-            </w:r>
-            <w:proofErr w:type="spellStart"/>
-            <w:r>
-              <w:rPr>
-                <w:b/>
-                <w:bCs/>
-                <w:color w:val="000000"/>
-                <w:sz w:val="20"/>
-                <w:szCs w:val="20"/>
-              </w:rPr>
-              <w:t>tính</w:t>
-            </w:r>
-            <w:proofErr w:type="spellEnd"/>
-            <w:r>
-              <w:rPr>
-                <w:b/>
-                <w:bCs/>
-                <w:color w:val="000000"/>
-                <w:sz w:val="20"/>
-                <w:szCs w:val="20"/>
-              </w:rPr>
-              <w:t xml:space="preserve"> </w:t>
-            </w:r>
-            <w:proofErr w:type="spellStart"/>
-            <w:r>
-              <w:rPr>
-                <w:b/>
-                <w:bCs/>
-                <w:color w:val="000000"/>
-                <w:sz w:val="20"/>
-                <w:szCs w:val="20"/>
-              </w:rPr>
-              <w:t>hoa</w:t>
-            </w:r>
-            <w:proofErr w:type="spellEnd"/>
-            <w:r>
-              <w:rPr>
-                <w:b/>
-                <w:bCs/>
-                <w:color w:val="000000"/>
-                <w:sz w:val="20"/>
-                <w:szCs w:val="20"/>
-              </w:rPr>
-              <w:t xml:space="preserve"> </w:t>
-            </w:r>
-            <w:proofErr w:type="spellStart"/>
-            <w:r>
-              <w:rPr>
-                <w:b/>
-                <w:bCs/>
-                <w:color w:val="000000"/>
-                <w:sz w:val="20"/>
-                <w:szCs w:val="20"/>
-              </w:rPr>
-              <w:t>hồng</w:t>
-            </w:r>
-            <w:proofErr w:type="spellEnd"/>
-            <w:r>
-              <w:rPr>
-                <w:b/>
-                <w:bCs/>
-                <w:color w:val="000000"/>
-                <w:sz w:val="20"/>
-                <w:szCs w:val="20"/>
-              </w:rPr>
-              <w:t>)</w:t>
+              <w:t>KTKD (tính hoa hồng)</w:t>
             </w:r>
           </w:p>
         </w:tc>
@@ -5627,23 +3296,13 @@
                 <w:szCs w:val="20"/>
               </w:rPr>
             </w:pPr>
-            <w:proofErr w:type="spellStart"/>
-            <w:r>
-              <w:rPr>
-                <w:color w:val="000000"/>
-                <w:sz w:val="20"/>
-                <w:szCs w:val="20"/>
-              </w:rPr>
-              <w:t>Ngày</w:t>
-            </w:r>
-            <w:proofErr w:type="spellEnd"/>
-            <w:r>
-              <w:rPr>
-                <w:color w:val="000000"/>
-                <w:sz w:val="20"/>
-                <w:szCs w:val="20"/>
-              </w:rPr>
-              <w:t xml:space="preserve"> BBBGX: </w:t>
+            <w:r>
+              <w:rPr>
+                <w:color w:val="000000"/>
+                <w:sz w:val="20"/>
+                <w:szCs w:val="20"/>
+              </w:rPr>
+              <w:t xml:space="preserve">Ngày BBBGX: </w:t>
             </w:r>
           </w:p>
         </w:tc>
@@ -5716,95 +3375,13 @@
                 <w:szCs w:val="20"/>
               </w:rPr>
             </w:pPr>
-            <w:proofErr w:type="spellStart"/>
-            <w:r>
-              <w:rPr>
-                <w:color w:val="000000"/>
-                <w:sz w:val="20"/>
-                <w:szCs w:val="20"/>
-              </w:rPr>
-              <w:t>Giá</w:t>
-            </w:r>
-            <w:proofErr w:type="spellEnd"/>
-            <w:r>
-              <w:rPr>
-                <w:color w:val="000000"/>
-                <w:sz w:val="20"/>
-                <w:szCs w:val="20"/>
-              </w:rPr>
-              <w:t xml:space="preserve"> </w:t>
-            </w:r>
-            <w:proofErr w:type="spellStart"/>
-            <w:r>
-              <w:rPr>
-                <w:color w:val="000000"/>
-                <w:sz w:val="20"/>
-                <w:szCs w:val="20"/>
-              </w:rPr>
-              <w:t>đầu</w:t>
-            </w:r>
-            <w:proofErr w:type="spellEnd"/>
-            <w:r>
-              <w:rPr>
-                <w:color w:val="000000"/>
-                <w:sz w:val="20"/>
-                <w:szCs w:val="20"/>
-              </w:rPr>
-              <w:t xml:space="preserve"> </w:t>
-            </w:r>
-            <w:proofErr w:type="spellStart"/>
-            <w:r>
-              <w:rPr>
-                <w:color w:val="000000"/>
-                <w:sz w:val="20"/>
-                <w:szCs w:val="20"/>
-              </w:rPr>
-              <w:t>vào</w:t>
-            </w:r>
-            <w:proofErr w:type="spellEnd"/>
-            <w:r>
-              <w:rPr>
-                <w:color w:val="000000"/>
-                <w:sz w:val="20"/>
-                <w:szCs w:val="20"/>
-              </w:rPr>
-              <w:t xml:space="preserve"> </w:t>
-            </w:r>
-            <w:proofErr w:type="spellStart"/>
-            <w:r>
-              <w:rPr>
-                <w:color w:val="000000"/>
-                <w:sz w:val="20"/>
-                <w:szCs w:val="20"/>
-              </w:rPr>
-              <w:t>thực</w:t>
-            </w:r>
-            <w:proofErr w:type="spellEnd"/>
-            <w:r>
-              <w:rPr>
-                <w:color w:val="000000"/>
-                <w:sz w:val="20"/>
-                <w:szCs w:val="20"/>
-              </w:rPr>
-              <w:t xml:space="preserve"> </w:t>
-            </w:r>
-            <w:proofErr w:type="spellStart"/>
-            <w:r>
-              <w:rPr>
-                <w:color w:val="000000"/>
-                <w:sz w:val="20"/>
-                <w:szCs w:val="20"/>
-              </w:rPr>
-              <w:t>tế</w:t>
-            </w:r>
-            <w:proofErr w:type="spellEnd"/>
-            <w:r>
-              <w:rPr>
-                <w:color w:val="000000"/>
-                <w:sz w:val="20"/>
-                <w:szCs w:val="20"/>
-              </w:rPr>
-              <w:t>:</w:t>
+            <w:r>
+              <w:rPr>
+                <w:color w:val="000000"/>
+                <w:sz w:val="20"/>
+                <w:szCs w:val="20"/>
+              </w:rPr>
+              <w:t>Giá đầu vào thực tế:</w:t>
             </w:r>
           </w:p>
         </w:tc>
@@ -5877,95 +3454,13 @@
                 <w:szCs w:val="20"/>
               </w:rPr>
             </w:pPr>
-            <w:proofErr w:type="spellStart"/>
-            <w:r>
-              <w:rPr>
-                <w:color w:val="000000"/>
-                <w:sz w:val="20"/>
-                <w:szCs w:val="20"/>
-              </w:rPr>
-              <w:t>Tên</w:t>
-            </w:r>
-            <w:proofErr w:type="spellEnd"/>
-            <w:r>
-              <w:rPr>
-                <w:color w:val="000000"/>
-                <w:sz w:val="20"/>
-                <w:szCs w:val="20"/>
-              </w:rPr>
-              <w:t xml:space="preserve"> </w:t>
-            </w:r>
-            <w:proofErr w:type="spellStart"/>
-            <w:r>
-              <w:rPr>
-                <w:color w:val="000000"/>
-                <w:sz w:val="20"/>
-                <w:szCs w:val="20"/>
-              </w:rPr>
-              <w:t>đại</w:t>
-            </w:r>
-            <w:proofErr w:type="spellEnd"/>
-            <w:r>
-              <w:rPr>
-                <w:color w:val="000000"/>
-                <w:sz w:val="20"/>
-                <w:szCs w:val="20"/>
-              </w:rPr>
-              <w:t xml:space="preserve"> </w:t>
-            </w:r>
-            <w:proofErr w:type="spellStart"/>
-            <w:r>
-              <w:rPr>
-                <w:color w:val="000000"/>
-                <w:sz w:val="20"/>
-                <w:szCs w:val="20"/>
-              </w:rPr>
-              <w:t>lý</w:t>
-            </w:r>
-            <w:proofErr w:type="spellEnd"/>
-            <w:r>
-              <w:rPr>
-                <w:color w:val="000000"/>
-                <w:sz w:val="20"/>
-                <w:szCs w:val="20"/>
-              </w:rPr>
-              <w:t xml:space="preserve"> (</w:t>
-            </w:r>
-            <w:proofErr w:type="spellStart"/>
-            <w:r>
-              <w:rPr>
-                <w:color w:val="000000"/>
-                <w:sz w:val="20"/>
-                <w:szCs w:val="20"/>
-              </w:rPr>
-              <w:t>nếu</w:t>
-            </w:r>
-            <w:proofErr w:type="spellEnd"/>
-            <w:r>
-              <w:rPr>
-                <w:color w:val="000000"/>
-                <w:sz w:val="20"/>
-                <w:szCs w:val="20"/>
-              </w:rPr>
-              <w:t xml:space="preserve"> </w:t>
-            </w:r>
-            <w:proofErr w:type="spellStart"/>
-            <w:r>
-              <w:rPr>
-                <w:color w:val="000000"/>
-                <w:sz w:val="20"/>
-                <w:szCs w:val="20"/>
-              </w:rPr>
-              <w:t>có</w:t>
-            </w:r>
-            <w:proofErr w:type="spellEnd"/>
-            <w:r>
-              <w:rPr>
-                <w:color w:val="000000"/>
-                <w:sz w:val="20"/>
-                <w:szCs w:val="20"/>
-              </w:rPr>
-              <w:t>):</w:t>
+            <w:r>
+              <w:rPr>
+                <w:color w:val="000000"/>
+                <w:sz w:val="20"/>
+                <w:szCs w:val="20"/>
+              </w:rPr>
+              <w:t>Tên đại lý (nếu có):</w:t>
             </w:r>
           </w:p>
         </w:tc>
@@ -6038,16 +3533,14 @@
                 <w:szCs w:val="20"/>
               </w:rPr>
             </w:pPr>
-            <w:proofErr w:type="spellStart"/>
-            <w:r>
-              <w:rPr>
-                <w:color w:val="000000"/>
-                <w:sz w:val="20"/>
-                <w:szCs w:val="20"/>
-              </w:rPr>
-              <w:t>Phí</w:t>
-            </w:r>
-            <w:proofErr w:type="spellEnd"/>
+            <w:r>
+              <w:rPr>
+                <w:color w:val="000000"/>
+                <w:sz w:val="20"/>
+                <w:szCs w:val="20"/>
+              </w:rPr>
+              <w:t>Phí vận chuyển:</w:t>
+            </w:r>
             <w:r>
               <w:rPr>
                 <w:color w:val="000000"/>
@@ -6056,52 +3549,6 @@
               </w:rPr>
               <w:t xml:space="preserve"> </w:t>
             </w:r>
-            <w:proofErr w:type="spellStart"/>
-            <w:r>
-              <w:rPr>
-                <w:color w:val="000000"/>
-                <w:sz w:val="20"/>
-                <w:szCs w:val="20"/>
-              </w:rPr>
-              <w:t>vận</w:t>
-            </w:r>
-            <w:proofErr w:type="spellEnd"/>
-            <w:r>
-              <w:rPr>
-                <w:color w:val="000000"/>
-                <w:sz w:val="20"/>
-                <w:szCs w:val="20"/>
-              </w:rPr>
-              <w:t xml:space="preserve"> </w:t>
-            </w:r>
-            <w:proofErr w:type="spellStart"/>
-            <w:r>
-              <w:rPr>
-                <w:color w:val="000000"/>
-                <w:sz w:val="20"/>
-                <w:szCs w:val="20"/>
-              </w:rPr>
-              <w:t>chuyển</w:t>
-            </w:r>
-            <w:proofErr w:type="spellEnd"/>
-            <w:r>
-              <w:rPr>
-                <w:color w:val="000000"/>
-                <w:sz w:val="20"/>
-                <w:szCs w:val="20"/>
-              </w:rPr>
-              <w:t>:</w:t>
-            </w:r>
-            <w:r>
-              <w:rPr>
-                <w:color w:val="000000"/>
-                <w:sz w:val="20"/>
-                <w:szCs w:val="20"/>
-              </w:rPr>
-              <w:t xml:space="preserve"> </w:t>
-            </w:r>
-            <w:bookmarkStart w:id="0" w:name="_GoBack"/>
-            <w:bookmarkEnd w:id="0"/>
             <w:r>
               <w:rPr>
                 <w:color w:val="000000"/>
@@ -6203,98 +3650,16 @@
                 <w:sz w:val="20"/>
                 <w:szCs w:val="20"/>
               </w:rPr>
-              <w:t xml:space="preserve">Chi </w:t>
-            </w:r>
-            <w:proofErr w:type="spellStart"/>
-            <w:r>
-              <w:rPr>
-                <w:color w:val="000000"/>
-                <w:sz w:val="20"/>
-                <w:szCs w:val="20"/>
-              </w:rPr>
-              <w:t>phí</w:t>
-            </w:r>
-            <w:proofErr w:type="spellEnd"/>
-            <w:r>
-              <w:rPr>
-                <w:color w:val="000000"/>
-                <w:sz w:val="20"/>
-                <w:szCs w:val="20"/>
-              </w:rPr>
-              <w:t xml:space="preserve"> </w:t>
-            </w:r>
-            <w:proofErr w:type="spellStart"/>
-            <w:r>
-              <w:rPr>
-                <w:color w:val="000000"/>
-                <w:sz w:val="20"/>
-                <w:szCs w:val="20"/>
-              </w:rPr>
-              <w:t>lãi</w:t>
-            </w:r>
-            <w:proofErr w:type="spellEnd"/>
-            <w:r>
-              <w:rPr>
-                <w:color w:val="000000"/>
-                <w:sz w:val="20"/>
-                <w:szCs w:val="20"/>
-              </w:rPr>
-              <w:t xml:space="preserve"> </w:t>
-            </w:r>
-            <w:proofErr w:type="spellStart"/>
-            <w:r>
-              <w:rPr>
-                <w:color w:val="000000"/>
-                <w:sz w:val="20"/>
-                <w:szCs w:val="20"/>
-              </w:rPr>
-              <w:t>vay</w:t>
-            </w:r>
-            <w:proofErr w:type="spellEnd"/>
-            <w:r>
-              <w:rPr>
-                <w:color w:val="000000"/>
-                <w:sz w:val="20"/>
-                <w:szCs w:val="20"/>
-              </w:rPr>
-              <w:t>:</w:t>
-            </w:r>
-            <w:r>
-              <w:rPr>
-                <w:color w:val="000000"/>
-                <w:sz w:val="20"/>
-                <w:szCs w:val="20"/>
-              </w:rPr>
-              <w:t xml:space="preserve">                      </w:t>
-            </w:r>
-            <w:proofErr w:type="spellStart"/>
-            <w:r>
-              <w:rPr>
-                <w:color w:val="000000"/>
-                <w:sz w:val="20"/>
-                <w:szCs w:val="20"/>
-              </w:rPr>
-              <w:t>Số</w:t>
-            </w:r>
-            <w:proofErr w:type="spellEnd"/>
-            <w:r>
-              <w:rPr>
-                <w:color w:val="000000"/>
-                <w:sz w:val="20"/>
-                <w:szCs w:val="20"/>
-              </w:rPr>
-              <w:t xml:space="preserve"> </w:t>
-            </w:r>
-            <w:proofErr w:type="spellStart"/>
-            <w:r>
-              <w:rPr>
-                <w:color w:val="000000"/>
-                <w:sz w:val="20"/>
-                <w:szCs w:val="20"/>
-              </w:rPr>
-              <w:t>ngày</w:t>
-            </w:r>
-            <w:proofErr w:type="spellEnd"/>
+              <w:t>Chi phí lãi vay:</w:t>
+            </w:r>
+            <w:r>
+              <w:rPr>
+                <w:color w:val="000000"/>
+                <w:sz w:val="20"/>
+                <w:szCs w:val="20"/>
+              </w:rPr>
+              <w:t xml:space="preserve">                      Số ngày</w:t>
+            </w:r>
           </w:p>
         </w:tc>
       </w:tr>
@@ -6366,59 +3731,13 @@
                 <w:szCs w:val="20"/>
               </w:rPr>
             </w:pPr>
-            <w:proofErr w:type="spellStart"/>
-            <w:r>
-              <w:rPr>
-                <w:color w:val="000000"/>
-                <w:sz w:val="20"/>
-                <w:szCs w:val="20"/>
-              </w:rPr>
-              <w:t>Tổng</w:t>
-            </w:r>
-            <w:proofErr w:type="spellEnd"/>
-            <w:r>
-              <w:rPr>
-                <w:color w:val="000000"/>
-                <w:sz w:val="20"/>
-                <w:szCs w:val="20"/>
-              </w:rPr>
-              <w:t xml:space="preserve"> </w:t>
-            </w:r>
-            <w:proofErr w:type="spellStart"/>
-            <w:r>
-              <w:rPr>
-                <w:color w:val="000000"/>
-                <w:sz w:val="20"/>
-                <w:szCs w:val="20"/>
-              </w:rPr>
-              <w:t>giá</w:t>
-            </w:r>
-            <w:proofErr w:type="spellEnd"/>
-            <w:r>
-              <w:rPr>
-                <w:color w:val="000000"/>
-                <w:sz w:val="20"/>
-                <w:szCs w:val="20"/>
-              </w:rPr>
-              <w:t xml:space="preserve"> </w:t>
-            </w:r>
-            <w:proofErr w:type="spellStart"/>
-            <w:r>
-              <w:rPr>
-                <w:color w:val="000000"/>
-                <w:sz w:val="20"/>
-                <w:szCs w:val="20"/>
-              </w:rPr>
-              <w:t>vốn</w:t>
-            </w:r>
-            <w:proofErr w:type="spellEnd"/>
-            <w:r>
-              <w:rPr>
-                <w:color w:val="000000"/>
-                <w:sz w:val="20"/>
-                <w:szCs w:val="20"/>
-              </w:rPr>
-              <w:t>:</w:t>
+            <w:r>
+              <w:rPr>
+                <w:color w:val="000000"/>
+                <w:sz w:val="20"/>
+                <w:szCs w:val="20"/>
+              </w:rPr>
+              <w:t>Tổng giá vốn:</w:t>
             </w:r>
           </w:p>
         </w:tc>

</xml_diff>